<commit_message>
minor changes + experimentation
</commit_message>
<xml_diff>
--- a/rrlyrae_2023_working.docx
+++ b/rrlyrae_2023_working.docx
@@ -7343,6 +7343,7 @@
         <w:rPr>
           <w:rStyle w:val="y2iqfc"/>
           <w:color w:val="121316" w:themeColor="text2"/>
+          <w:lang w:val="hr-HR"/>
         </w:rPr>
       </w:pPr>
       <w:r>
@@ -9300,6 +9301,7 @@
           <w:b/>
           <w:bCs/>
           <w:color w:val="444444"/>
+          <w:lang w:val="hr-HR"/>
         </w:rPr>
       </w:pPr>
     </w:p>
@@ -9319,12 +9321,14 @@
           <w:b/>
           <w:bCs/>
           <w:color w:val="444444"/>
+          <w:lang w:val="hr-HR"/>
         </w:rPr>
         <w:t>if</w:t>
       </w:r>
       <w:r>
         <w:rPr>
           <w:color w:val="444444"/>
+          <w:lang w:val="hr-HR"/>
         </w:rPr>
         <w:t xml:space="preserve"> os.path.isfile(NAME): </w:t>
       </w:r>
@@ -9333,6 +9337,7 @@
           <w:rStyle w:val="hljs-comment"/>
           <w:rFonts w:eastAsiaTheme="majorEastAsia"/>
           <w:color w:val="888888"/>
+          <w:lang w:val="hr-HR"/>
         </w:rPr>
         <w:t xml:space="preserve"># </w:t>
       </w:r>
@@ -9358,6 +9363,7 @@
       <w:r>
         <w:rPr>
           <w:color w:val="444444"/>
+          <w:lang w:val="hr-HR"/>
         </w:rPr>
         <w:t xml:space="preserve">    ZTF_data_lc = np.load(NAME, allow_pickle=</w:t>
       </w:r>
@@ -9368,12 +9374,14 @@
           <w:b/>
           <w:bCs/>
           <w:color w:val="444444"/>
+          <w:lang w:val="hr-HR"/>
         </w:rPr>
         <w:t>True</w:t>
       </w:r>
       <w:r>
         <w:rPr>
           <w:color w:val="444444"/>
+          <w:lang w:val="hr-HR"/>
         </w:rPr>
         <w:t>)</w:t>
       </w:r>
@@ -9389,6 +9397,7 @@
           <w:rStyle w:val="hljs-comment"/>
           <w:rFonts w:eastAsiaTheme="majorEastAsia"/>
           <w:color w:val="888888"/>
+          <w:lang w:val="hr-HR"/>
         </w:rPr>
         <w:t>#</w:t>
       </w:r>
@@ -9408,6 +9417,7 @@
         <w:shd w:val="clear" w:color="auto" w:fill="F0F0F0"/>
         <w:rPr>
           <w:color w:val="444444"/>
+          <w:lang w:val="hr-HR"/>
         </w:rPr>
       </w:pPr>
       <w:r>
@@ -9417,12 +9427,14 @@
           <w:b/>
           <w:bCs/>
           <w:color w:val="444444"/>
+          <w:lang w:val="hr-HR"/>
         </w:rPr>
         <w:t>else</w:t>
       </w:r>
       <w:r>
         <w:rPr>
           <w:color w:val="444444"/>
+          <w:lang w:val="hr-HR"/>
         </w:rPr>
         <w:t>:</w:t>
       </w:r>
@@ -9433,11 +9445,13 @@
         <w:shd w:val="clear" w:color="auto" w:fill="F0F0F0"/>
         <w:rPr>
           <w:color w:val="444444"/>
+          <w:lang w:val="hr-HR"/>
         </w:rPr>
       </w:pPr>
       <w:r>
         <w:rPr>
           <w:color w:val="444444"/>
+          <w:lang w:val="hr-HR"/>
         </w:rPr>
         <w:t xml:space="preserve">    Lids = Lrrlyr[</w:t>
       </w:r>
@@ -9446,12 +9460,14 @@
           <w:rStyle w:val="hljs-string"/>
           <w:rFonts w:eastAsiaTheme="majorEastAsia"/>
           <w:color w:val="880000"/>
+          <w:lang w:val="hr-HR"/>
         </w:rPr>
         <w:t>'ID'</w:t>
       </w:r>
       <w:r>
         <w:rPr>
           <w:color w:val="444444"/>
+          <w:lang w:val="hr-HR"/>
         </w:rPr>
         <w:t>].to_numpy()</w:t>
       </w:r>
@@ -9462,11 +9478,13 @@
         <w:shd w:val="clear" w:color="auto" w:fill="F0F0F0"/>
         <w:rPr>
           <w:color w:val="444444"/>
+          <w:lang w:val="hr-HR"/>
         </w:rPr>
       </w:pPr>
       <w:r>
         <w:rPr>
           <w:color w:val="444444"/>
+          <w:lang w:val="hr-HR"/>
         </w:rPr>
         <w:t xml:space="preserve">    rectascension = Lrrlyr[</w:t>
       </w:r>
@@ -9475,12 +9493,14 @@
           <w:rStyle w:val="hljs-string"/>
           <w:rFonts w:eastAsiaTheme="majorEastAsia"/>
           <w:color w:val="880000"/>
+          <w:lang w:val="hr-HR"/>
         </w:rPr>
         <w:t>'ra'</w:t>
       </w:r>
       <w:r>
         <w:rPr>
           <w:color w:val="444444"/>
+          <w:lang w:val="hr-HR"/>
         </w:rPr>
         <w:t xml:space="preserve">].to_numpy() </w:t>
       </w:r>
@@ -9489,6 +9509,7 @@
           <w:rStyle w:val="hljs-comment"/>
           <w:rFonts w:eastAsiaTheme="majorEastAsia"/>
           <w:color w:val="888888"/>
+          <w:lang w:val="hr-HR"/>
         </w:rPr>
         <w:t xml:space="preserve"># </w:t>
       </w:r>
@@ -9506,6 +9527,7 @@
           <w:rStyle w:val="hljs-comment"/>
           <w:rFonts w:eastAsiaTheme="majorEastAsia"/>
           <w:color w:val="888888"/>
+          <w:lang w:val="hr-HR"/>
         </w:rPr>
         <w:t xml:space="preserve"> </w:t>
       </w:r>
@@ -9522,6 +9544,7 @@
       <w:r>
         <w:rPr>
           <w:color w:val="444444"/>
+          <w:lang w:val="hr-HR"/>
         </w:rPr>
         <w:t xml:space="preserve">    declination = Lrrlyr[</w:t>
       </w:r>
@@ -9530,12 +9553,14 @@
           <w:rStyle w:val="hljs-string"/>
           <w:rFonts w:eastAsiaTheme="majorEastAsia"/>
           <w:color w:val="880000"/>
+          <w:lang w:val="hr-HR"/>
         </w:rPr>
         <w:t>'dec'</w:t>
       </w:r>
       <w:r>
         <w:rPr>
           <w:color w:val="444444"/>
+          <w:lang w:val="hr-HR"/>
         </w:rPr>
         <w:t xml:space="preserve">].to_numpy() </w:t>
       </w:r>
@@ -9544,6 +9569,7 @@
           <w:rStyle w:val="hljs-comment"/>
           <w:rFonts w:eastAsiaTheme="majorEastAsia"/>
           <w:color w:val="888888"/>
+          <w:lang w:val="hr-HR"/>
         </w:rPr>
         <w:t xml:space="preserve"># </w:t>
       </w:r>
@@ -9563,11 +9589,13 @@
         <w:shd w:val="clear" w:color="auto" w:fill="F0F0F0"/>
         <w:rPr>
           <w:color w:val="444444"/>
+          <w:lang w:val="hr-HR"/>
         </w:rPr>
       </w:pPr>
       <w:r>
         <w:rPr>
           <w:color w:val="444444"/>
+          <w:lang w:val="hr-HR"/>
         </w:rPr>
         <w:t xml:space="preserve">    ZTF_data_lc = []</w:t>
       </w:r>
@@ -9583,6 +9611,7 @@
           <w:rStyle w:val="hljs-comment"/>
           <w:rFonts w:eastAsiaTheme="majorEastAsia"/>
           <w:color w:val="888888"/>
+          <w:lang w:val="hr-HR"/>
         </w:rPr>
         <w:t xml:space="preserve"># </w:t>
       </w:r>
@@ -9602,6 +9631,7 @@
         <w:shd w:val="clear" w:color="auto" w:fill="F0F0F0"/>
         <w:rPr>
           <w:color w:val="444444"/>
+          <w:lang w:val="hr-HR"/>
         </w:rPr>
       </w:pPr>
     </w:p>
@@ -9611,11 +9641,13 @@
         <w:shd w:val="clear" w:color="auto" w:fill="F0F0F0"/>
         <w:rPr>
           <w:color w:val="444444"/>
+          <w:lang w:val="hr-HR"/>
         </w:rPr>
       </w:pPr>
       <w:r>
         <w:rPr>
           <w:color w:val="444444"/>
+          <w:lang w:val="hr-HR"/>
         </w:rPr>
         <w:t xml:space="preserve">    </w:t>
       </w:r>
@@ -9626,12 +9658,14 @@
           <w:b/>
           <w:bCs/>
           <w:color w:val="444444"/>
+          <w:lang w:val="hr-HR"/>
         </w:rPr>
         <w:t>for</w:t>
       </w:r>
       <w:r>
         <w:rPr>
           <w:color w:val="444444"/>
+          <w:lang w:val="hr-HR"/>
         </w:rPr>
         <w:t xml:space="preserve"> i </w:t>
       </w:r>
@@ -9642,12 +9676,14 @@
           <w:b/>
           <w:bCs/>
           <w:color w:val="444444"/>
+          <w:lang w:val="hr-HR"/>
         </w:rPr>
         <w:t>in</w:t>
       </w:r>
       <w:r>
         <w:rPr>
           <w:color w:val="444444"/>
+          <w:lang w:val="hr-HR"/>
         </w:rPr>
         <w:t xml:space="preserve"> tqdm(range(len(Lids))): </w:t>
       </w:r>
@@ -9658,11 +9694,13 @@
         <w:shd w:val="clear" w:color="auto" w:fill="F0F0F0"/>
         <w:rPr>
           <w:color w:val="444444"/>
+          <w:lang w:val="hr-HR"/>
         </w:rPr>
       </w:pPr>
       <w:r>
         <w:rPr>
           <w:color w:val="444444"/>
+          <w:lang w:val="hr-HR"/>
         </w:rPr>
         <w:t xml:space="preserve">        Lid = Lids[i]</w:t>
       </w:r>
@@ -9671,6 +9709,7 @@
           <w:rStyle w:val="hljs-comment"/>
           <w:rFonts w:eastAsiaTheme="majorEastAsia"/>
           <w:color w:val="888888"/>
+          <w:lang w:val="hr-HR"/>
         </w:rPr>
         <w:t xml:space="preserve"> </w:t>
       </w:r>
@@ -9679,6 +9718,7 @@
           <w:rStyle w:val="hljs-comment"/>
           <w:rFonts w:eastAsiaTheme="majorEastAsia"/>
           <w:color w:val="888888"/>
+          <w:lang w:val="hr-HR"/>
         </w:rPr>
         <w:t xml:space="preserve"># </w:t>
       </w:r>
@@ -9698,11 +9738,13 @@
         <w:shd w:val="clear" w:color="auto" w:fill="F0F0F0"/>
         <w:rPr>
           <w:color w:val="444444"/>
+          <w:lang w:val="hr-HR"/>
         </w:rPr>
       </w:pPr>
       <w:r>
         <w:rPr>
           <w:color w:val="444444"/>
+          <w:lang w:val="hr-HR"/>
         </w:rPr>
         <w:t xml:space="preserve">        ra = rectascension[i]</w:t>
       </w:r>
@@ -9711,6 +9753,7 @@
           <w:rStyle w:val="hljs-comment"/>
           <w:rFonts w:eastAsiaTheme="majorEastAsia"/>
           <w:color w:val="888888"/>
+          <w:lang w:val="hr-HR"/>
         </w:rPr>
         <w:t xml:space="preserve"> </w:t>
       </w:r>
@@ -9719,6 +9762,7 @@
           <w:rStyle w:val="hljs-comment"/>
           <w:rFonts w:eastAsiaTheme="majorEastAsia"/>
           <w:color w:val="888888"/>
+          <w:lang w:val="hr-HR"/>
         </w:rPr>
         <w:t xml:space="preserve"># </w:t>
       </w:r>
@@ -9738,11 +9782,13 @@
         <w:shd w:val="clear" w:color="auto" w:fill="F0F0F0"/>
         <w:rPr>
           <w:color w:val="444444"/>
+          <w:lang w:val="hr-HR"/>
         </w:rPr>
       </w:pPr>
       <w:r>
         <w:rPr>
           <w:color w:val="444444"/>
+          <w:lang w:val="hr-HR"/>
         </w:rPr>
         <w:t xml:space="preserve">        dec = declination[i]</w:t>
       </w:r>
@@ -9751,6 +9797,7 @@
           <w:rStyle w:val="hljs-comment"/>
           <w:rFonts w:eastAsiaTheme="majorEastAsia"/>
           <w:color w:val="888888"/>
+          <w:lang w:val="hr-HR"/>
         </w:rPr>
         <w:t xml:space="preserve"> </w:t>
       </w:r>
@@ -9759,6 +9806,7 @@
           <w:rStyle w:val="hljs-comment"/>
           <w:rFonts w:eastAsiaTheme="majorEastAsia"/>
           <w:color w:val="888888"/>
+          <w:lang w:val="hr-HR"/>
         </w:rPr>
         <w:t xml:space="preserve"># </w:t>
       </w:r>
@@ -9786,6 +9834,7 @@
       <w:r>
         <w:rPr>
           <w:color w:val="444444"/>
+          <w:lang w:val="hr-HR"/>
         </w:rPr>
         <w:t xml:space="preserve">        ZTFdata = getZTFlightcurve(ra, dec)</w:t>
       </w:r>
@@ -9794,6 +9843,7 @@
           <w:rStyle w:val="hljs-comment"/>
           <w:rFonts w:eastAsiaTheme="majorEastAsia"/>
           <w:color w:val="888888"/>
+          <w:lang w:val="hr-HR"/>
         </w:rPr>
         <w:t xml:space="preserve"> </w:t>
       </w:r>
@@ -9802,6 +9852,7 @@
           <w:rStyle w:val="hljs-comment"/>
           <w:rFonts w:eastAsiaTheme="majorEastAsia"/>
           <w:color w:val="888888"/>
+          <w:lang w:val="hr-HR"/>
         </w:rPr>
         <w:t xml:space="preserve"># </w:t>
       </w:r>
@@ -9821,6 +9872,7 @@
         <w:shd w:val="clear" w:color="auto" w:fill="F0F0F0"/>
         <w:rPr>
           <w:color w:val="444444"/>
+          <w:lang w:val="hr-HR"/>
         </w:rPr>
       </w:pPr>
     </w:p>
@@ -9830,11 +9882,13 @@
         <w:shd w:val="clear" w:color="auto" w:fill="F0F0F0"/>
         <w:rPr>
           <w:color w:val="444444"/>
+          <w:lang w:val="hr-HR"/>
         </w:rPr>
       </w:pPr>
       <w:r>
         <w:rPr>
           <w:color w:val="444444"/>
+          <w:lang w:val="hr-HR"/>
         </w:rPr>
         <w:t xml:space="preserve">        ZTF_data_lc.append((Lid, ZTFdata))</w:t>
       </w:r>
@@ -9843,6 +9897,7 @@
           <w:rStyle w:val="hljs-comment"/>
           <w:rFonts w:eastAsiaTheme="majorEastAsia"/>
           <w:color w:val="888888"/>
+          <w:lang w:val="hr-HR"/>
         </w:rPr>
         <w:t xml:space="preserve"> </w:t>
       </w:r>
@@ -9851,6 +9906,7 @@
           <w:rStyle w:val="hljs-comment"/>
           <w:rFonts w:eastAsiaTheme="majorEastAsia"/>
           <w:color w:val="888888"/>
+          <w:lang w:val="hr-HR"/>
         </w:rPr>
         <w:t xml:space="preserve"># </w:t>
       </w:r>
@@ -9870,6 +9926,7 @@
         <w:shd w:val="clear" w:color="auto" w:fill="F0F0F0"/>
         <w:rPr>
           <w:color w:val="444444"/>
+          <w:lang w:val="hr-HR"/>
         </w:rPr>
       </w:pPr>
     </w:p>
@@ -9879,11 +9936,13 @@
         <w:shd w:val="clear" w:color="auto" w:fill="F0F0F0"/>
         <w:rPr>
           <w:color w:val="444444"/>
+          <w:lang w:val="hr-HR"/>
         </w:rPr>
       </w:pPr>
       <w:r>
         <w:rPr>
           <w:color w:val="444444"/>
+          <w:lang w:val="hr-HR"/>
         </w:rPr>
         <w:tab/>
       </w:r>
@@ -9892,6 +9951,7 @@
           <w:rStyle w:val="hljs-comment"/>
           <w:rFonts w:eastAsiaTheme="majorEastAsia"/>
           <w:color w:val="888888"/>
+          <w:lang w:val="hr-HR"/>
         </w:rPr>
         <w:t xml:space="preserve"># </w:t>
       </w:r>
@@ -9911,11 +9971,13 @@
         <w:shd w:val="clear" w:color="auto" w:fill="F0F0F0"/>
         <w:rPr>
           <w:color w:val="444444"/>
+          <w:lang w:val="hr-HR"/>
         </w:rPr>
       </w:pPr>
       <w:r>
         <w:rPr>
           <w:color w:val="444444"/>
+          <w:lang w:val="hr-HR"/>
         </w:rPr>
         <w:t xml:space="preserve">        </w:t>
       </w:r>
@@ -9926,12 +9988,14 @@
           <w:b/>
           <w:bCs/>
           <w:color w:val="444444"/>
+          <w:lang w:val="hr-HR"/>
         </w:rPr>
         <w:t>if</w:t>
       </w:r>
       <w:r>
         <w:rPr>
           <w:color w:val="444444"/>
+          <w:lang w:val="hr-HR"/>
         </w:rPr>
         <w:t xml:space="preserve"> i%</w:t>
       </w:r>
@@ -9940,12 +10004,14 @@
           <w:rStyle w:val="hljs-number"/>
           <w:rFonts w:eastAsiaTheme="majorEastAsia"/>
           <w:color w:val="880000"/>
+          <w:lang w:val="hr-HR"/>
         </w:rPr>
         <w:t>10</w:t>
       </w:r>
       <w:r>
         <w:rPr>
           <w:color w:val="444444"/>
+          <w:lang w:val="hr-HR"/>
         </w:rPr>
         <w:t>==</w:t>
       </w:r>
@@ -9954,12 +10020,14 @@
           <w:rStyle w:val="hljs-number"/>
           <w:rFonts w:eastAsiaTheme="majorEastAsia"/>
           <w:color w:val="880000"/>
+          <w:lang w:val="hr-HR"/>
         </w:rPr>
         <w:t>0</w:t>
       </w:r>
       <w:r>
         <w:rPr>
           <w:color w:val="444444"/>
+          <w:lang w:val="hr-HR"/>
         </w:rPr>
         <w:t>:</w:t>
       </w:r>
@@ -9970,11 +10038,13 @@
         <w:shd w:val="clear" w:color="auto" w:fill="F0F0F0"/>
         <w:rPr>
           <w:color w:val="444444"/>
+          <w:lang w:val="hr-HR"/>
         </w:rPr>
       </w:pPr>
       <w:r>
         <w:rPr>
           <w:color w:val="444444"/>
+          <w:lang w:val="hr-HR"/>
         </w:rPr>
         <w:t xml:space="preserve">            ZTF_data_lca = np.array(ZTF_data_lc, dtype=object)</w:t>
       </w:r>
@@ -9985,11 +10055,13 @@
         <w:shd w:val="clear" w:color="auto" w:fill="F0F0F0"/>
         <w:rPr>
           <w:color w:val="444444"/>
+          <w:lang w:val="hr-HR"/>
         </w:rPr>
       </w:pPr>
       <w:r>
         <w:rPr>
           <w:color w:val="444444"/>
+          <w:lang w:val="hr-HR"/>
         </w:rPr>
         <w:t xml:space="preserve">            np.save(</w:t>
       </w:r>
@@ -9998,12 +10070,14 @@
           <w:rStyle w:val="hljs-string"/>
           <w:rFonts w:eastAsiaTheme="majorEastAsia"/>
           <w:color w:val="880000"/>
+          <w:lang w:val="hr-HR"/>
         </w:rPr>
         <w:t>"../outputs/ZTF_dataset_"</w:t>
       </w:r>
       <w:r>
         <w:rPr>
           <w:color w:val="444444"/>
+          <w:lang w:val="hr-HR"/>
         </w:rPr>
         <w:t>+end+</w:t>
       </w:r>
@@ -10012,12 +10086,14 @@
           <w:rStyle w:val="hljs-string"/>
           <w:rFonts w:eastAsiaTheme="majorEastAsia"/>
           <w:color w:val="880000"/>
+          <w:lang w:val="hr-HR"/>
         </w:rPr>
         <w:t>".npy"</w:t>
       </w:r>
       <w:r>
         <w:rPr>
           <w:color w:val="444444"/>
+          <w:lang w:val="hr-HR"/>
         </w:rPr>
         <w:t>, ZTF_data_lca, allow_pickle=</w:t>
       </w:r>
@@ -10028,12 +10104,14 @@
           <w:b/>
           <w:bCs/>
           <w:color w:val="444444"/>
+          <w:lang w:val="hr-HR"/>
         </w:rPr>
         <w:t>True</w:t>
       </w:r>
       <w:r>
         <w:rPr>
           <w:color w:val="444444"/>
+          <w:lang w:val="hr-HR"/>
         </w:rPr>
         <w:t>)</w:t>
       </w:r>
@@ -10044,6 +10122,7 @@
         <w:shd w:val="clear" w:color="auto" w:fill="F0F0F0"/>
         <w:rPr>
           <w:color w:val="444444"/>
+          <w:lang w:val="hr-HR"/>
         </w:rPr>
       </w:pPr>
     </w:p>
@@ -10053,11 +10132,13 @@
         <w:shd w:val="clear" w:color="auto" w:fill="F0F0F0"/>
         <w:rPr>
           <w:color w:val="444444"/>
+          <w:lang w:val="hr-HR"/>
         </w:rPr>
       </w:pPr>
       <w:r>
         <w:rPr>
           <w:color w:val="444444"/>
+          <w:lang w:val="hr-HR"/>
         </w:rPr>
         <w:t xml:space="preserve">    ZTF_data_lca = np.array(ZTF_data_lc, dtype=object)</w:t>
       </w:r>
@@ -10068,11 +10149,13 @@
         <w:shd w:val="clear" w:color="auto" w:fill="F0F0F0"/>
         <w:rPr>
           <w:color w:val="444444"/>
+          <w:lang w:val="hr-HR"/>
         </w:rPr>
       </w:pPr>
       <w:r>
         <w:rPr>
           <w:color w:val="444444"/>
+          <w:lang w:val="hr-HR"/>
         </w:rPr>
         <w:t xml:space="preserve">    np.save(</w:t>
       </w:r>
@@ -10081,12 +10164,14 @@
           <w:rStyle w:val="hljs-string"/>
           <w:rFonts w:eastAsiaTheme="majorEastAsia"/>
           <w:color w:val="880000"/>
+          <w:lang w:val="hr-HR"/>
         </w:rPr>
         <w:t>"../outputs/ZTF_dataset_"</w:t>
       </w:r>
       <w:r>
         <w:rPr>
           <w:color w:val="444444"/>
+          <w:lang w:val="hr-HR"/>
         </w:rPr>
         <w:t>+end+</w:t>
       </w:r>
@@ -10095,12 +10180,14 @@
           <w:rStyle w:val="hljs-string"/>
           <w:rFonts w:eastAsiaTheme="majorEastAsia"/>
           <w:color w:val="880000"/>
+          <w:lang w:val="hr-HR"/>
         </w:rPr>
         <w:t>".npy"</w:t>
       </w:r>
       <w:r>
         <w:rPr>
           <w:color w:val="444444"/>
+          <w:lang w:val="hr-HR"/>
         </w:rPr>
         <w:t>, ZTF_data_lca, allow_pickle=</w:t>
       </w:r>
@@ -10111,12 +10198,14 @@
           <w:b/>
           <w:bCs/>
           <w:color w:val="444444"/>
+          <w:lang w:val="hr-HR"/>
         </w:rPr>
         <w:t>True</w:t>
       </w:r>
       <w:r>
         <w:rPr>
           <w:color w:val="444444"/>
+          <w:lang w:val="hr-HR"/>
         </w:rPr>
         <w:t>)</w:t>
       </w:r>
@@ -10190,6 +10279,1330 @@
           <w:lang w:val="hr-HR"/>
         </w:rPr>
       </w:pPr>
+      <w:r>
+        <w:rPr>
+          <w:lang w:val="hr-HR"/>
+        </w:rPr>
+        <w:t>Osnovnom analizom LINEAR i ZTF podataka uo</w:t>
+      </w:r>
+      <w:r>
+        <w:rPr>
+          <w:lang w:val="hr-HR"/>
+        </w:rPr>
+        <w:t xml:space="preserve">čavamo da LINEAR ima, kada bismo zbrojili broj mjerenja u svakoj svjetlosnoj krivulji RR Lira, 733550 mjerenja, dok ZTF parovi imaju 1423997 mjerenja. Mnogo veći broj mjerenja kod ZTF podataka je prisutan zbog strukture ZTF podataka: sadrži mjerenja u više filtera, točnije 3 filtera. Stoga, crveni filter ima 1772818 mjerenja, 1423997 mjerenja u zelenom i 337132 mjerenja u infracrvenom filteru. </w:t>
+      </w:r>
+      <w:r>
+        <w:rPr>
+          <w:lang w:val="hr-HR"/>
+        </w:rPr>
+        <w:t>Iz idućeg grafa možemo vidjeti distribuciju mjerenja po svjetlosnoj krivulji</w:t>
+      </w:r>
+      <w:r>
+        <w:rPr>
+          <w:lang w:val="hr-HR"/>
+        </w:rPr>
+        <w:t xml:space="preserve"> za LINEAR zvijezde</w:t>
+      </w:r>
+      <w:r>
+        <w:rPr>
+          <w:lang w:val="hr-HR"/>
+        </w:rPr>
+        <w:t>.</w:t>
+      </w:r>
+    </w:p>
+    <w:p>
+      <w:pPr>
+        <w:keepNext/>
+        <w:jc w:val="center"/>
+        <w:rPr>
+          <w:lang w:val="hr-HR"/>
+        </w:rPr>
+      </w:pPr>
+      <w:r>
+        <w:rPr>
+          <w:noProof/>
+          <w:lang w:val="hr-HR"/>
+        </w:rPr>
+        <w:drawing>
+          <wp:inline distT="0" distB="0" distL="0" distR="0" wp14:anchorId="0329B587" wp14:editId="49606B4D">
+            <wp:extent cx="4230225" cy="2350125"/>
+            <wp:effectExtent l="0" t="0" r="0" b="0"/>
+            <wp:docPr id="75585912" name="Picture 5" descr="A graph of a number of people&#10;&#10;Description automatically generated"/>
+            <wp:cNvGraphicFramePr>
+              <a:graphicFrameLocks xmlns:a="http://schemas.openxmlformats.org/drawingml/2006/main" noChangeAspect="1"/>
+            </wp:cNvGraphicFramePr>
+            <a:graphic xmlns:a="http://schemas.openxmlformats.org/drawingml/2006/main">
+              <a:graphicData uri="http://schemas.openxmlformats.org/drawingml/2006/picture">
+                <pic:pic xmlns:pic="http://schemas.openxmlformats.org/drawingml/2006/picture">
+                  <pic:nvPicPr>
+                    <pic:cNvPr id="75585912" name="Picture 5" descr="A graph of a number of people&#10;&#10;Description automatically generated"/>
+                    <pic:cNvPicPr/>
+                  </pic:nvPicPr>
+                  <pic:blipFill>
+                    <a:blip r:embed="rId9" cstate="print">
+                      <a:extLst>
+                        <a:ext uri="{28A0092B-C50C-407E-A947-70E740481C1C}">
+                          <a14:useLocalDpi xmlns:a14="http://schemas.microsoft.com/office/drawing/2010/main" val="0"/>
+                        </a:ext>
+                      </a:extLst>
+                    </a:blip>
+                    <a:stretch>
+                      <a:fillRect/>
+                    </a:stretch>
+                  </pic:blipFill>
+                  <pic:spPr>
+                    <a:xfrm>
+                      <a:off x="0" y="0"/>
+                      <a:ext cx="4281148" cy="2378416"/>
+                    </a:xfrm>
+                    <a:prstGeom prst="rect">
+                      <a:avLst/>
+                    </a:prstGeom>
+                  </pic:spPr>
+                </pic:pic>
+              </a:graphicData>
+            </a:graphic>
+          </wp:inline>
+        </w:drawing>
+      </w:r>
+    </w:p>
+    <w:p>
+      <w:pPr>
+        <w:pStyle w:val="Caption"/>
+        <w:jc w:val="center"/>
+        <w:rPr>
+          <w:lang w:val="hr-HR"/>
+        </w:rPr>
+      </w:pPr>
+      <w:r>
+        <w:rPr>
+          <w:lang w:val="hr-HR"/>
+        </w:rPr>
+        <w:t xml:space="preserve">Graf </w:t>
+      </w:r>
+      <w:r>
+        <w:rPr>
+          <w:lang w:val="hr-HR"/>
+        </w:rPr>
+        <w:fldChar w:fldCharType="begin"/>
+      </w:r>
+      <w:r>
+        <w:rPr>
+          <w:lang w:val="hr-HR"/>
+        </w:rPr>
+        <w:instrText xml:space="preserve"> SEQ Graf \* ARABIC </w:instrText>
+      </w:r>
+      <w:r>
+        <w:rPr>
+          <w:lang w:val="hr-HR"/>
+        </w:rPr>
+        <w:fldChar w:fldCharType="separate"/>
+      </w:r>
+      <w:r>
+        <w:rPr>
+          <w:noProof/>
+          <w:lang w:val="hr-HR"/>
+        </w:rPr>
+        <w:t>1</w:t>
+      </w:r>
+      <w:r>
+        <w:rPr>
+          <w:lang w:val="hr-HR"/>
+        </w:rPr>
+        <w:fldChar w:fldCharType="end"/>
+      </w:r>
+      <w:r>
+        <w:rPr>
+          <w:lang w:val="hr-HR"/>
+        </w:rPr>
+        <w:t>: distribucija mjerenja kod LINEAR RR Lira</w:t>
+      </w:r>
+    </w:p>
+    <w:p>
+      <w:pPr>
+        <w:rPr>
+          <w:lang w:val="hr-HR"/>
+        </w:rPr>
+      </w:pPr>
+      <w:r>
+        <w:rPr>
+          <w:lang w:val="hr-HR"/>
+        </w:rPr>
+        <w:t xml:space="preserve">Uočavamo da većina zvijezda ima </w:t>
+      </w:r>
+      <w:r>
+        <w:rPr>
+          <w:lang w:val="hr-HR"/>
+        </w:rPr>
+        <w:t xml:space="preserve">malo iznad 200 mjerenja po krivulji, s </w:t>
+      </w:r>
+      <w:r>
+        <w:rPr>
+          <w:lang w:val="hr-HR"/>
+        </w:rPr>
+        <w:t xml:space="preserve">uzastopnim porastom u brojnosti za otprilike 500 mjerenja po krivulji. </w:t>
+      </w:r>
+      <w:r>
+        <w:rPr>
+          <w:lang w:val="hr-HR"/>
+        </w:rPr>
+        <w:t>Zapažanje je vrlo pozitivno, budući da za kasniju analizu potrebne su nam LINEAR zvijezde sa više od 250 mjerenja po krivulji za pouzdanu analizu</w:t>
+      </w:r>
+      <w:r>
+        <w:rPr>
+          <w:lang w:val="hr-HR"/>
+        </w:rPr>
+        <w:t>. Idući dijagram prikazuje distribuciju mjerenja za sve ZTF filtere:</w:t>
+      </w:r>
+    </w:p>
+    <w:p>
+      <w:pPr>
+        <w:keepNext/>
+        <w:jc w:val="center"/>
+        <w:rPr>
+          <w:lang w:val="hr-HR"/>
+        </w:rPr>
+      </w:pPr>
+      <w:r>
+        <w:rPr>
+          <w:noProof/>
+          <w:lang w:val="hr-HR"/>
+        </w:rPr>
+        <w:drawing>
+          <wp:inline distT="0" distB="0" distL="0" distR="0" wp14:anchorId="300C7E51" wp14:editId="30B5EF96">
+            <wp:extent cx="5985832" cy="2128603"/>
+            <wp:effectExtent l="0" t="0" r="0" b="5080"/>
+            <wp:docPr id="1228699827" name="Picture 6" descr="A graph of a number of different colored lines&#10;&#10;Description automatically generated with medium confidence"/>
+            <wp:cNvGraphicFramePr>
+              <a:graphicFrameLocks xmlns:a="http://schemas.openxmlformats.org/drawingml/2006/main" noChangeAspect="1"/>
+            </wp:cNvGraphicFramePr>
+            <a:graphic xmlns:a="http://schemas.openxmlformats.org/drawingml/2006/main">
+              <a:graphicData uri="http://schemas.openxmlformats.org/drawingml/2006/picture">
+                <pic:pic xmlns:pic="http://schemas.openxmlformats.org/drawingml/2006/picture">
+                  <pic:nvPicPr>
+                    <pic:cNvPr id="1228699827" name="Picture 6" descr="A graph of a number of different colored lines&#10;&#10;Description automatically generated with medium confidence"/>
+                    <pic:cNvPicPr/>
+                  </pic:nvPicPr>
+                  <pic:blipFill rotWithShape="1">
+                    <a:blip r:embed="rId10" cstate="print">
+                      <a:extLst>
+                        <a:ext uri="{28A0092B-C50C-407E-A947-70E740481C1C}">
+                          <a14:useLocalDpi xmlns:a14="http://schemas.microsoft.com/office/drawing/2010/main" val="0"/>
+                        </a:ext>
+                      </a:extLst>
+                    </a:blip>
+                    <a:srcRect l="7693" r="7944"/>
+                    <a:stretch/>
+                  </pic:blipFill>
+                  <pic:spPr bwMode="auto">
+                    <a:xfrm>
+                      <a:off x="0" y="0"/>
+                      <a:ext cx="6046088" cy="2150031"/>
+                    </a:xfrm>
+                    <a:prstGeom prst="rect">
+                      <a:avLst/>
+                    </a:prstGeom>
+                    <a:ln>
+                      <a:noFill/>
+                    </a:ln>
+                    <a:extLst>
+                      <a:ext uri="{53640926-AAD7-44D8-BBD7-CCE9431645EC}">
+                        <a14:shadowObscured xmlns:a14="http://schemas.microsoft.com/office/drawing/2010/main"/>
+                      </a:ext>
+                    </a:extLst>
+                  </pic:spPr>
+                </pic:pic>
+              </a:graphicData>
+            </a:graphic>
+          </wp:inline>
+        </w:drawing>
+      </w:r>
+    </w:p>
+    <w:p>
+      <w:pPr>
+        <w:pStyle w:val="Caption"/>
+        <w:jc w:val="center"/>
+        <w:rPr>
+          <w:lang w:val="hr-HR"/>
+        </w:rPr>
+      </w:pPr>
+      <w:r>
+        <w:rPr>
+          <w:lang w:val="hr-HR"/>
+        </w:rPr>
+        <w:t xml:space="preserve">Graf </w:t>
+      </w:r>
+      <w:r>
+        <w:rPr>
+          <w:lang w:val="hr-HR"/>
+        </w:rPr>
+        <w:fldChar w:fldCharType="begin"/>
+      </w:r>
+      <w:r>
+        <w:rPr>
+          <w:lang w:val="hr-HR"/>
+        </w:rPr>
+        <w:instrText xml:space="preserve"> SEQ Graf \* ARABIC </w:instrText>
+      </w:r>
+      <w:r>
+        <w:rPr>
+          <w:lang w:val="hr-HR"/>
+        </w:rPr>
+        <w:fldChar w:fldCharType="separate"/>
+      </w:r>
+      <w:r>
+        <w:rPr>
+          <w:noProof/>
+          <w:lang w:val="hr-HR"/>
+        </w:rPr>
+        <w:t>2</w:t>
+      </w:r>
+      <w:r>
+        <w:rPr>
+          <w:lang w:val="hr-HR"/>
+        </w:rPr>
+        <w:fldChar w:fldCharType="end"/>
+      </w:r>
+      <w:r>
+        <w:rPr>
+          <w:lang w:val="hr-HR"/>
+        </w:rPr>
+        <w:t>: distribucija mjerenja kod ZTF RR Lira</w:t>
+      </w:r>
+    </w:p>
+    <w:p>
+      <w:pPr>
+        <w:rPr>
+          <w:lang w:val="hr-HR"/>
+        </w:rPr>
+      </w:pPr>
+      <w:r>
+        <w:rPr>
+          <w:lang w:val="hr-HR"/>
+        </w:rPr>
+        <w:lastRenderedPageBreak/>
+        <w:t>Vidimo da</w:t>
+      </w:r>
+      <w:r>
+        <w:rPr>
+          <w:lang w:val="hr-HR"/>
+        </w:rPr>
+        <w:t xml:space="preserve"> distribucije</w:t>
+      </w:r>
+      <w:r>
+        <w:rPr>
+          <w:lang w:val="hr-HR"/>
+        </w:rPr>
+        <w:t xml:space="preserve"> svih filtera</w:t>
+      </w:r>
+      <w:r>
+        <w:rPr>
+          <w:lang w:val="hr-HR"/>
+        </w:rPr>
+        <w:t xml:space="preserve"> imaju sličan oblik, međutim infracrveni grafikon ima </w:t>
+      </w:r>
+      <w:r>
+        <w:rPr>
+          <w:lang w:val="hr-HR"/>
+        </w:rPr>
+        <w:t>manji</w:t>
+      </w:r>
+      <w:r>
+        <w:rPr>
+          <w:lang w:val="hr-HR"/>
+        </w:rPr>
+        <w:t xml:space="preserve"> </w:t>
+      </w:r>
+      <w:r>
+        <w:rPr>
+          <w:lang w:val="hr-HR"/>
+        </w:rPr>
+        <w:t>raspon</w:t>
+      </w:r>
+      <w:r>
+        <w:rPr>
+          <w:lang w:val="hr-HR"/>
+        </w:rPr>
+        <w:t xml:space="preserve"> x-osi. Zeleni filtar </w:t>
+      </w:r>
+      <w:r>
+        <w:rPr>
+          <w:lang w:val="hr-HR"/>
+        </w:rPr>
+        <w:t>najviše zvijezda ima broj mjerenja</w:t>
+      </w:r>
+      <w:r>
+        <w:rPr>
+          <w:lang w:val="hr-HR"/>
+        </w:rPr>
+        <w:t xml:space="preserve"> manje od </w:t>
+      </w:r>
+      <w:r>
+        <w:rPr>
+          <w:lang w:val="hr-HR"/>
+        </w:rPr>
+        <w:t xml:space="preserve">otprilike </w:t>
+      </w:r>
+      <w:r>
+        <w:rPr>
+          <w:lang w:val="hr-HR"/>
+        </w:rPr>
+        <w:t>100 promatranja</w:t>
+      </w:r>
+      <w:r>
+        <w:rPr>
+          <w:lang w:val="hr-HR"/>
+        </w:rPr>
+        <w:t xml:space="preserve"> te</w:t>
+      </w:r>
+      <w:r>
+        <w:rPr>
+          <w:lang w:val="hr-HR"/>
+        </w:rPr>
+        <w:t xml:space="preserve"> </w:t>
+      </w:r>
+      <w:r>
+        <w:rPr>
+          <w:lang w:val="hr-HR"/>
+        </w:rPr>
+        <w:t xml:space="preserve">otprilike </w:t>
+      </w:r>
+      <w:r>
+        <w:rPr>
+          <w:lang w:val="hr-HR"/>
+        </w:rPr>
+        <w:t xml:space="preserve">400-500 promatranja. Vrlo slična situacija je s crvenim filtrom, s nešto višim </w:t>
+      </w:r>
+      <w:r>
+        <w:rPr>
+          <w:lang w:val="hr-HR"/>
+        </w:rPr>
+        <w:t xml:space="preserve">brojem </w:t>
+      </w:r>
+      <w:r>
+        <w:rPr>
+          <w:lang w:val="hr-HR"/>
+        </w:rPr>
+        <w:t>opažanja</w:t>
+      </w:r>
+      <w:r>
+        <w:rPr>
+          <w:lang w:val="hr-HR"/>
+        </w:rPr>
+        <w:t>,</w:t>
+      </w:r>
+      <w:r>
+        <w:rPr>
+          <w:lang w:val="hr-HR"/>
+        </w:rPr>
+        <w:t xml:space="preserve"> </w:t>
+      </w:r>
+      <w:r>
+        <w:rPr>
+          <w:lang w:val="hr-HR"/>
+        </w:rPr>
+        <w:t xml:space="preserve">otprilike </w:t>
+      </w:r>
+      <w:r>
+        <w:rPr>
+          <w:lang w:val="hr-HR"/>
+        </w:rPr>
+        <w:t xml:space="preserve">500-600. Infracrveni filtar ima najmanji broj točaka, s većinom zvijezda ispod </w:t>
+      </w:r>
+      <w:r>
+        <w:rPr>
+          <w:lang w:val="hr-HR"/>
+        </w:rPr>
+        <w:t xml:space="preserve">otprilike </w:t>
+      </w:r>
+      <w:r>
+        <w:rPr>
+          <w:lang w:val="hr-HR"/>
+        </w:rPr>
+        <w:t xml:space="preserve">50 </w:t>
+      </w:r>
+      <w:r>
+        <w:rPr>
+          <w:lang w:val="hr-HR"/>
+        </w:rPr>
+        <w:t>promatranja te</w:t>
+      </w:r>
+      <w:r>
+        <w:rPr>
+          <w:lang w:val="hr-HR"/>
+        </w:rPr>
+        <w:t xml:space="preserve"> 100 točaka.</w:t>
+      </w:r>
+    </w:p>
+    <w:p>
+      <w:pPr>
+        <w:rPr>
+          <w:lang w:val="hr-HR"/>
+        </w:rPr>
+      </w:pPr>
+      <w:r>
+        <w:rPr>
+          <w:lang w:val="hr-HR"/>
+        </w:rPr>
+        <w:t xml:space="preserve">Drugi osnovan aspekt samih svjetlosnih krivulja je duljina promatranja dotične zvijezde. Zvijezda nije promatrana čitavo vrijeme, nego u kraćim sezonama ili u intervalima od jedne noći, budući da se ne promatra tokom dana. </w:t>
+      </w:r>
+      <w:r>
+        <w:rPr>
+          <w:lang w:val="hr-HR"/>
+        </w:rPr>
+        <w:t>Iduća 2 dijagrama prikazuju razliku u vremenskom razdoblju promatranja kod LINEAR i ZTF parova:</w:t>
+      </w:r>
+    </w:p>
+    <w:p>
+      <w:pPr>
+        <w:keepNext/>
+        <w:jc w:val="center"/>
+        <w:rPr>
+          <w:lang w:val="hr-HR"/>
+        </w:rPr>
+      </w:pPr>
+      <w:r>
+        <w:rPr>
+          <w:noProof/>
+          <w:lang w:val="hr-HR"/>
+        </w:rPr>
+        <w:drawing>
+          <wp:inline distT="0" distB="0" distL="0" distR="0" wp14:anchorId="73942340" wp14:editId="11C116A8">
+            <wp:extent cx="4027856" cy="2237698"/>
+            <wp:effectExtent l="0" t="0" r="0" b="0"/>
+            <wp:docPr id="540175146" name="Picture 7" descr="A graph with numbers and lines&#10;&#10;Description automatically generated"/>
+            <wp:cNvGraphicFramePr>
+              <a:graphicFrameLocks xmlns:a="http://schemas.openxmlformats.org/drawingml/2006/main" noChangeAspect="1"/>
+            </wp:cNvGraphicFramePr>
+            <a:graphic xmlns:a="http://schemas.openxmlformats.org/drawingml/2006/main">
+              <a:graphicData uri="http://schemas.openxmlformats.org/drawingml/2006/picture">
+                <pic:pic xmlns:pic="http://schemas.openxmlformats.org/drawingml/2006/picture">
+                  <pic:nvPicPr>
+                    <pic:cNvPr id="540175146" name="Picture 7" descr="A graph with numbers and lines&#10;&#10;Description automatically generated"/>
+                    <pic:cNvPicPr/>
+                  </pic:nvPicPr>
+                  <pic:blipFill>
+                    <a:blip r:embed="rId11" cstate="print">
+                      <a:extLst>
+                        <a:ext uri="{28A0092B-C50C-407E-A947-70E740481C1C}">
+                          <a14:useLocalDpi xmlns:a14="http://schemas.microsoft.com/office/drawing/2010/main" val="0"/>
+                        </a:ext>
+                      </a:extLst>
+                    </a:blip>
+                    <a:stretch>
+                      <a:fillRect/>
+                    </a:stretch>
+                  </pic:blipFill>
+                  <pic:spPr>
+                    <a:xfrm>
+                      <a:off x="0" y="0"/>
+                      <a:ext cx="4099684" cy="2277603"/>
+                    </a:xfrm>
+                    <a:prstGeom prst="rect">
+                      <a:avLst/>
+                    </a:prstGeom>
+                  </pic:spPr>
+                </pic:pic>
+              </a:graphicData>
+            </a:graphic>
+          </wp:inline>
+        </w:drawing>
+      </w:r>
+    </w:p>
+    <w:p>
+      <w:pPr>
+        <w:pStyle w:val="Caption"/>
+        <w:jc w:val="center"/>
+        <w:rPr>
+          <w:lang w:val="hr-HR"/>
+        </w:rPr>
+      </w:pPr>
+      <w:r>
+        <w:rPr>
+          <w:lang w:val="hr-HR"/>
+        </w:rPr>
+        <w:t xml:space="preserve">Graf </w:t>
+      </w:r>
+      <w:r>
+        <w:rPr>
+          <w:lang w:val="hr-HR"/>
+        </w:rPr>
+        <w:fldChar w:fldCharType="begin"/>
+      </w:r>
+      <w:r>
+        <w:rPr>
+          <w:lang w:val="hr-HR"/>
+        </w:rPr>
+        <w:instrText xml:space="preserve"> SEQ Graf \* ARABIC </w:instrText>
+      </w:r>
+      <w:r>
+        <w:rPr>
+          <w:lang w:val="hr-HR"/>
+        </w:rPr>
+        <w:fldChar w:fldCharType="separate"/>
+      </w:r>
+      <w:r>
+        <w:rPr>
+          <w:noProof/>
+          <w:lang w:val="hr-HR"/>
+        </w:rPr>
+        <w:t>3</w:t>
+      </w:r>
+      <w:r>
+        <w:rPr>
+          <w:lang w:val="hr-HR"/>
+        </w:rPr>
+        <w:fldChar w:fldCharType="end"/>
+      </w:r>
+      <w:r>
+        <w:rPr>
+          <w:lang w:val="hr-HR"/>
+        </w:rPr>
+        <w:t>: distribucija vremenskih perioda LINEAR zvijezda</w:t>
+      </w:r>
+    </w:p>
+    <w:p>
+      <w:pPr>
+        <w:keepNext/>
+        <w:jc w:val="center"/>
+        <w:rPr>
+          <w:lang w:val="hr-HR"/>
+        </w:rPr>
+      </w:pPr>
+      <w:r>
+        <w:rPr>
+          <w:noProof/>
+          <w:lang w:val="hr-HR"/>
+        </w:rPr>
+        <w:drawing>
+          <wp:inline distT="0" distB="0" distL="0" distR="0" wp14:anchorId="329729F9" wp14:editId="5EC2A559">
+            <wp:extent cx="4998980" cy="1783002"/>
+            <wp:effectExtent l="0" t="0" r="0" b="0"/>
+            <wp:docPr id="1621106467" name="Picture 8" descr="A graph of a graph&#10;&#10;Description automatically generated with medium confidence"/>
+            <wp:cNvGraphicFramePr>
+              <a:graphicFrameLocks xmlns:a="http://schemas.openxmlformats.org/drawingml/2006/main" noChangeAspect="1"/>
+            </wp:cNvGraphicFramePr>
+            <a:graphic xmlns:a="http://schemas.openxmlformats.org/drawingml/2006/main">
+              <a:graphicData uri="http://schemas.openxmlformats.org/drawingml/2006/picture">
+                <pic:pic xmlns:pic="http://schemas.openxmlformats.org/drawingml/2006/picture">
+                  <pic:nvPicPr>
+                    <pic:cNvPr id="1621106467" name="Picture 8" descr="A graph of a graph&#10;&#10;Description automatically generated with medium confidence"/>
+                    <pic:cNvPicPr/>
+                  </pic:nvPicPr>
+                  <pic:blipFill rotWithShape="1">
+                    <a:blip r:embed="rId12" cstate="print">
+                      <a:extLst>
+                        <a:ext uri="{28A0092B-C50C-407E-A947-70E740481C1C}">
+                          <a14:useLocalDpi xmlns:a14="http://schemas.microsoft.com/office/drawing/2010/main" val="0"/>
+                        </a:ext>
+                      </a:extLst>
+                    </a:blip>
+                    <a:srcRect l="7314" r="8576"/>
+                    <a:stretch/>
+                  </pic:blipFill>
+                  <pic:spPr bwMode="auto">
+                    <a:xfrm>
+                      <a:off x="0" y="0"/>
+                      <a:ext cx="4999200" cy="1783080"/>
+                    </a:xfrm>
+                    <a:prstGeom prst="rect">
+                      <a:avLst/>
+                    </a:prstGeom>
+                    <a:ln>
+                      <a:noFill/>
+                    </a:ln>
+                    <a:extLst>
+                      <a:ext uri="{53640926-AAD7-44D8-BBD7-CCE9431645EC}">
+                        <a14:shadowObscured xmlns:a14="http://schemas.microsoft.com/office/drawing/2010/main"/>
+                      </a:ext>
+                    </a:extLst>
+                  </pic:spPr>
+                </pic:pic>
+              </a:graphicData>
+            </a:graphic>
+          </wp:inline>
+        </w:drawing>
+      </w:r>
+    </w:p>
+    <w:p>
+      <w:pPr>
+        <w:pStyle w:val="Caption"/>
+        <w:jc w:val="center"/>
+        <w:rPr>
+          <w:lang w:val="hr-HR"/>
+        </w:rPr>
+      </w:pPr>
+      <w:r>
+        <w:rPr>
+          <w:lang w:val="hr-HR"/>
+        </w:rPr>
+        <w:t xml:space="preserve">Graf </w:t>
+      </w:r>
+      <w:r>
+        <w:rPr>
+          <w:lang w:val="hr-HR"/>
+        </w:rPr>
+        <w:fldChar w:fldCharType="begin"/>
+      </w:r>
+      <w:r>
+        <w:rPr>
+          <w:lang w:val="hr-HR"/>
+        </w:rPr>
+        <w:instrText xml:space="preserve"> SEQ Graf \* ARABIC </w:instrText>
+      </w:r>
+      <w:r>
+        <w:rPr>
+          <w:lang w:val="hr-HR"/>
+        </w:rPr>
+        <w:fldChar w:fldCharType="separate"/>
+      </w:r>
+      <w:r>
+        <w:rPr>
+          <w:noProof/>
+          <w:lang w:val="hr-HR"/>
+        </w:rPr>
+        <w:t>4</w:t>
+      </w:r>
+      <w:r>
+        <w:rPr>
+          <w:lang w:val="hr-HR"/>
+        </w:rPr>
+        <w:fldChar w:fldCharType="end"/>
+      </w:r>
+      <w:r>
+        <w:rPr>
+          <w:lang w:val="hr-HR"/>
+        </w:rPr>
+        <w:t>: distribucija vremenskih perioda ZTF zvijezda po filterima</w:t>
+      </w:r>
+    </w:p>
+    <w:p>
+      <w:pPr>
+        <w:rPr>
+          <w:lang w:val="hr-HR"/>
+        </w:rPr>
+      </w:pPr>
+      <w:r>
+        <w:rPr>
+          <w:lang w:val="hr-HR"/>
+        </w:rPr>
+        <w:t>Uočavamo kako kod LINEAR zvijezda, većina zvijezda ima od 1900 do 2000 dana vremenski period promatranja</w:t>
+      </w:r>
+      <w:r>
+        <w:rPr>
+          <w:lang w:val="hr-HR"/>
+        </w:rPr>
+        <w:t xml:space="preserve">. </w:t>
+      </w:r>
+      <w:r>
+        <w:rPr>
+          <w:lang w:val="hr-HR"/>
+        </w:rPr>
+        <w:t xml:space="preserve">Slična je situacija i kod ZTF zvijezda, no vidimo da postoji mnogo zvijezda sa izrazito kratkim periodom promatranja ili gdje je period jednak 0. </w:t>
+      </w:r>
+      <w:r>
+        <w:rPr>
+          <w:lang w:val="hr-HR"/>
+        </w:rPr>
+        <w:t xml:space="preserve">Zapažanje perioda jednakim 0 objašnjavamo činjenicom da ne postoji ZTF par za svaku LINEAR zvijezdu, stoga ni neće imati vrijeme promatranja. </w:t>
+      </w:r>
+    </w:p>
+    <w:p>
+      <w:pPr>
+        <w:rPr>
+          <w:lang w:val="hr-HR"/>
+        </w:rPr>
+      </w:pPr>
+      <w:r>
+        <w:rPr>
+          <w:lang w:val="hr-HR"/>
+        </w:rPr>
+        <w:lastRenderedPageBreak/>
+        <w:t xml:space="preserve">Koristeći se preliminarnim podacima </w:t>
+      </w:r>
+      <w:r>
+        <w:rPr>
+          <w:lang w:val="hr-HR"/>
+        </w:rPr>
+        <w:t xml:space="preserve">o RR Lirama, možemo analizirati i druge karakteristike kao što su period, amplituda, </w:t>
+      </w:r>
+      <w:r>
+        <w:rPr>
+          <w:lang w:val="hr-HR"/>
+        </w:rPr>
+        <w:t xml:space="preserve">i dr. </w:t>
+      </w:r>
+      <w:r>
+        <w:rPr>
+          <w:lang w:val="hr-HR"/>
+        </w:rPr>
+        <w:t>Distribucija preliminarnih perioda</w:t>
+      </w:r>
+      <w:r>
+        <w:rPr>
+          <w:lang w:val="hr-HR"/>
+        </w:rPr>
+        <w:t xml:space="preserve"> (LINEAR zvijezda)</w:t>
+      </w:r>
+      <w:r>
+        <w:rPr>
+          <w:lang w:val="hr-HR"/>
+        </w:rPr>
+        <w:t xml:space="preserve"> prikazuje sljedeći dijagram:</w:t>
+      </w:r>
+    </w:p>
+    <w:p>
+      <w:pPr>
+        <w:keepNext/>
+        <w:jc w:val="center"/>
+        <w:rPr>
+          <w:lang w:val="hr-HR"/>
+        </w:rPr>
+      </w:pPr>
+      <w:r>
+        <w:rPr>
+          <w:noProof/>
+          <w:lang w:val="hr-HR"/>
+        </w:rPr>
+        <w:drawing>
+          <wp:inline distT="0" distB="0" distL="0" distR="0" wp14:anchorId="09595F28" wp14:editId="4E612AD3">
+            <wp:extent cx="5943600" cy="3302000"/>
+            <wp:effectExtent l="0" t="0" r="0" b="0"/>
+            <wp:docPr id="1791393321" name="Picture 9" descr="A graph with a number of lines&#10;&#10;Description automatically generated with medium confidence"/>
+            <wp:cNvGraphicFramePr>
+              <a:graphicFrameLocks xmlns:a="http://schemas.openxmlformats.org/drawingml/2006/main" noChangeAspect="1"/>
+            </wp:cNvGraphicFramePr>
+            <a:graphic xmlns:a="http://schemas.openxmlformats.org/drawingml/2006/main">
+              <a:graphicData uri="http://schemas.openxmlformats.org/drawingml/2006/picture">
+                <pic:pic xmlns:pic="http://schemas.openxmlformats.org/drawingml/2006/picture">
+                  <pic:nvPicPr>
+                    <pic:cNvPr id="1791393321" name="Picture 9" descr="A graph with a number of lines&#10;&#10;Description automatically generated with medium confidence"/>
+                    <pic:cNvPicPr/>
+                  </pic:nvPicPr>
+                  <pic:blipFill>
+                    <a:blip r:embed="rId13" cstate="print">
+                      <a:extLst>
+                        <a:ext uri="{28A0092B-C50C-407E-A947-70E740481C1C}">
+                          <a14:useLocalDpi xmlns:a14="http://schemas.microsoft.com/office/drawing/2010/main" val="0"/>
+                        </a:ext>
+                      </a:extLst>
+                    </a:blip>
+                    <a:stretch>
+                      <a:fillRect/>
+                    </a:stretch>
+                  </pic:blipFill>
+                  <pic:spPr>
+                    <a:xfrm>
+                      <a:off x="0" y="0"/>
+                      <a:ext cx="5943600" cy="3302000"/>
+                    </a:xfrm>
+                    <a:prstGeom prst="rect">
+                      <a:avLst/>
+                    </a:prstGeom>
+                  </pic:spPr>
+                </pic:pic>
+              </a:graphicData>
+            </a:graphic>
+          </wp:inline>
+        </w:drawing>
+      </w:r>
+    </w:p>
+    <w:p>
+      <w:pPr>
+        <w:pStyle w:val="Caption"/>
+        <w:jc w:val="center"/>
+        <w:rPr>
+          <w:lang w:val="hr-HR"/>
+        </w:rPr>
+      </w:pPr>
+      <w:r>
+        <w:rPr>
+          <w:lang w:val="hr-HR"/>
+        </w:rPr>
+        <w:t xml:space="preserve">Graf </w:t>
+      </w:r>
+      <w:r>
+        <w:rPr>
+          <w:lang w:val="hr-HR"/>
+        </w:rPr>
+        <w:fldChar w:fldCharType="begin"/>
+      </w:r>
+      <w:r>
+        <w:rPr>
+          <w:lang w:val="hr-HR"/>
+        </w:rPr>
+        <w:instrText xml:space="preserve"> SEQ Graf \* ARABIC </w:instrText>
+      </w:r>
+      <w:r>
+        <w:rPr>
+          <w:lang w:val="hr-HR"/>
+        </w:rPr>
+        <w:fldChar w:fldCharType="separate"/>
+      </w:r>
+      <w:r>
+        <w:rPr>
+          <w:noProof/>
+          <w:lang w:val="hr-HR"/>
+        </w:rPr>
+        <w:t>5</w:t>
+      </w:r>
+      <w:r>
+        <w:rPr>
+          <w:lang w:val="hr-HR"/>
+        </w:rPr>
+        <w:fldChar w:fldCharType="end"/>
+      </w:r>
+      <w:r>
+        <w:rPr>
+          <w:lang w:val="hr-HR"/>
+        </w:rPr>
+        <w:t>: distribucija preliminarnih perioda LINEAR zvijezda</w:t>
+      </w:r>
+    </w:p>
+    <w:p>
+      <w:pPr>
+        <w:rPr>
+          <w:lang w:val="hr-HR"/>
+        </w:rPr>
+      </w:pPr>
+      <w:r>
+        <w:rPr>
+          <w:lang w:val="hr-HR"/>
+        </w:rPr>
+        <w:t xml:space="preserve">Uočavamo kako svi periodi su unutar raspona tipičnih za RR Lire, </w:t>
+      </w:r>
+      <w:r>
+        <w:rPr>
+          <w:lang w:val="hr-HR"/>
+        </w:rPr>
+        <w:t xml:space="preserve">gdje najviše zvijezda ima iznimno kratak period od 0.6 dana. </w:t>
+      </w:r>
+      <w:r>
+        <w:rPr>
+          <w:lang w:val="hr-HR"/>
+        </w:rPr>
+        <w:t xml:space="preserve">Analizirajući amplitude LINEAR RR Lira, iz idućeg dijagrama uočavamo da je raspon amplituda unutar granica za mogućnosti zvijezde te da najviše zvijezda ima promjenu od otprilike 0.4 magnituda. </w:t>
+      </w:r>
+    </w:p>
+    <w:p>
+      <w:pPr>
+        <w:keepNext/>
+        <w:jc w:val="center"/>
+        <w:rPr>
+          <w:lang w:val="hr-HR"/>
+        </w:rPr>
+      </w:pPr>
+      <w:r>
+        <w:rPr>
+          <w:noProof/>
+          <w:lang w:val="hr-HR"/>
+        </w:rPr>
+        <w:lastRenderedPageBreak/>
+        <w:drawing>
+          <wp:inline distT="0" distB="0" distL="0" distR="0" wp14:anchorId="75A0A099" wp14:editId="110FAE91">
+            <wp:extent cx="5107149" cy="2837305"/>
+            <wp:effectExtent l="0" t="0" r="0" b="0"/>
+            <wp:docPr id="341472477" name="Picture 10" descr="A graph of a number of different sizes&#10;&#10;Description automatically generated with medium confidence"/>
+            <wp:cNvGraphicFramePr>
+              <a:graphicFrameLocks xmlns:a="http://schemas.openxmlformats.org/drawingml/2006/main" noChangeAspect="1"/>
+            </wp:cNvGraphicFramePr>
+            <a:graphic xmlns:a="http://schemas.openxmlformats.org/drawingml/2006/main">
+              <a:graphicData uri="http://schemas.openxmlformats.org/drawingml/2006/picture">
+                <pic:pic xmlns:pic="http://schemas.openxmlformats.org/drawingml/2006/picture">
+                  <pic:nvPicPr>
+                    <pic:cNvPr id="341472477" name="Picture 10" descr="A graph of a number of different sizes&#10;&#10;Description automatically generated with medium confidence"/>
+                    <pic:cNvPicPr/>
+                  </pic:nvPicPr>
+                  <pic:blipFill>
+                    <a:blip r:embed="rId14" cstate="print">
+                      <a:extLst>
+                        <a:ext uri="{28A0092B-C50C-407E-A947-70E740481C1C}">
+                          <a14:useLocalDpi xmlns:a14="http://schemas.microsoft.com/office/drawing/2010/main" val="0"/>
+                        </a:ext>
+                      </a:extLst>
+                    </a:blip>
+                    <a:stretch>
+                      <a:fillRect/>
+                    </a:stretch>
+                  </pic:blipFill>
+                  <pic:spPr>
+                    <a:xfrm>
+                      <a:off x="0" y="0"/>
+                      <a:ext cx="5156185" cy="2864547"/>
+                    </a:xfrm>
+                    <a:prstGeom prst="rect">
+                      <a:avLst/>
+                    </a:prstGeom>
+                  </pic:spPr>
+                </pic:pic>
+              </a:graphicData>
+            </a:graphic>
+          </wp:inline>
+        </w:drawing>
+      </w:r>
+    </w:p>
+    <w:p>
+      <w:pPr>
+        <w:pStyle w:val="Caption"/>
+        <w:jc w:val="center"/>
+        <w:rPr>
+          <w:lang w:val="hr-HR"/>
+        </w:rPr>
+      </w:pPr>
+      <w:r>
+        <w:rPr>
+          <w:lang w:val="hr-HR"/>
+        </w:rPr>
+        <w:t xml:space="preserve">Graf </w:t>
+      </w:r>
+      <w:r>
+        <w:rPr>
+          <w:lang w:val="hr-HR"/>
+        </w:rPr>
+        <w:fldChar w:fldCharType="begin"/>
+      </w:r>
+      <w:r>
+        <w:rPr>
+          <w:lang w:val="hr-HR"/>
+        </w:rPr>
+        <w:instrText xml:space="preserve"> SEQ Graf \* ARABIC </w:instrText>
+      </w:r>
+      <w:r>
+        <w:rPr>
+          <w:lang w:val="hr-HR"/>
+        </w:rPr>
+        <w:fldChar w:fldCharType="separate"/>
+      </w:r>
+      <w:r>
+        <w:rPr>
+          <w:noProof/>
+          <w:lang w:val="hr-HR"/>
+        </w:rPr>
+        <w:t>6</w:t>
+      </w:r>
+      <w:r>
+        <w:rPr>
+          <w:lang w:val="hr-HR"/>
+        </w:rPr>
+        <w:fldChar w:fldCharType="end"/>
+      </w:r>
+      <w:r>
+        <w:rPr>
+          <w:lang w:val="hr-HR"/>
+        </w:rPr>
+        <w:t>: distribucija preliminarnih amplituda LINEAR RR Lira</w:t>
+      </w:r>
+    </w:p>
+    <w:p>
+      <w:pPr>
+        <w:rPr>
+          <w:lang w:val="hr-HR"/>
+        </w:rPr>
+      </w:pPr>
+      <w:r>
+        <w:rPr>
+          <w:lang w:val="hr-HR"/>
+        </w:rPr>
+        <w:t>Od ukupno 2710 RR Lira koje analiziram u ovome praktičnome radu, 2144 njih je tipa RRAB i 566 je tipa RRC te njihovu distribuciju vidimo na idućem grafu:</w:t>
+      </w:r>
+    </w:p>
+    <w:p>
+      <w:pPr>
+        <w:keepNext/>
+        <w:jc w:val="center"/>
+        <w:rPr>
+          <w:lang w:val="hr-HR"/>
+        </w:rPr>
+      </w:pPr>
+      <w:r>
+        <w:rPr>
+          <w:noProof/>
+          <w:lang w:val="hr-HR"/>
+        </w:rPr>
+        <w:drawing>
+          <wp:inline distT="0" distB="0" distL="0" distR="0" wp14:anchorId="1BE9E513" wp14:editId="625CFD7D">
+            <wp:extent cx="4796852" cy="2664918"/>
+            <wp:effectExtent l="0" t="0" r="3810" b="2540"/>
+            <wp:docPr id="1822452521" name="Picture 11" descr="A graph with a bar&#10;&#10;Description automatically generated"/>
+            <wp:cNvGraphicFramePr>
+              <a:graphicFrameLocks xmlns:a="http://schemas.openxmlformats.org/drawingml/2006/main" noChangeAspect="1"/>
+            </wp:cNvGraphicFramePr>
+            <a:graphic xmlns:a="http://schemas.openxmlformats.org/drawingml/2006/main">
+              <a:graphicData uri="http://schemas.openxmlformats.org/drawingml/2006/picture">
+                <pic:pic xmlns:pic="http://schemas.openxmlformats.org/drawingml/2006/picture">
+                  <pic:nvPicPr>
+                    <pic:cNvPr id="1822452521" name="Picture 11" descr="A graph with a bar&#10;&#10;Description automatically generated"/>
+                    <pic:cNvPicPr/>
+                  </pic:nvPicPr>
+                  <pic:blipFill>
+                    <a:blip r:embed="rId15" cstate="print">
+                      <a:extLst>
+                        <a:ext uri="{28A0092B-C50C-407E-A947-70E740481C1C}">
+                          <a14:useLocalDpi xmlns:a14="http://schemas.microsoft.com/office/drawing/2010/main" val="0"/>
+                        </a:ext>
+                      </a:extLst>
+                    </a:blip>
+                    <a:stretch>
+                      <a:fillRect/>
+                    </a:stretch>
+                  </pic:blipFill>
+                  <pic:spPr>
+                    <a:xfrm>
+                      <a:off x="0" y="0"/>
+                      <a:ext cx="4876833" cy="2709352"/>
+                    </a:xfrm>
+                    <a:prstGeom prst="rect">
+                      <a:avLst/>
+                    </a:prstGeom>
+                  </pic:spPr>
+                </pic:pic>
+              </a:graphicData>
+            </a:graphic>
+          </wp:inline>
+        </w:drawing>
+      </w:r>
+    </w:p>
+    <w:p>
+      <w:pPr>
+        <w:pStyle w:val="Caption"/>
+        <w:jc w:val="center"/>
+        <w:rPr>
+          <w:lang w:val="hr-HR"/>
+        </w:rPr>
+      </w:pPr>
+      <w:r>
+        <w:rPr>
+          <w:lang w:val="hr-HR"/>
+        </w:rPr>
+        <w:t xml:space="preserve">Graf </w:t>
+      </w:r>
+      <w:r>
+        <w:rPr>
+          <w:lang w:val="hr-HR"/>
+        </w:rPr>
+        <w:fldChar w:fldCharType="begin"/>
+      </w:r>
+      <w:r>
+        <w:rPr>
+          <w:lang w:val="hr-HR"/>
+        </w:rPr>
+        <w:instrText xml:space="preserve"> SEQ Graf \* ARABIC </w:instrText>
+      </w:r>
+      <w:r>
+        <w:rPr>
+          <w:lang w:val="hr-HR"/>
+        </w:rPr>
+        <w:fldChar w:fldCharType="separate"/>
+      </w:r>
+      <w:r>
+        <w:rPr>
+          <w:noProof/>
+          <w:lang w:val="hr-HR"/>
+        </w:rPr>
+        <w:t>7</w:t>
+      </w:r>
+      <w:r>
+        <w:rPr>
+          <w:lang w:val="hr-HR"/>
+        </w:rPr>
+        <w:fldChar w:fldCharType="end"/>
+      </w:r>
+      <w:r>
+        <w:rPr>
+          <w:lang w:val="hr-HR"/>
+        </w:rPr>
+        <w:t xml:space="preserve">: </w:t>
+      </w:r>
+      <w:r>
+        <w:rPr>
+          <w:lang w:val="hr-HR"/>
+        </w:rPr>
+        <w:t xml:space="preserve">preliminarna distribucija RRAB i RRC tipa RR Lira </w:t>
+      </w:r>
+    </w:p>
+    <w:p>
+      <w:pPr>
+        <w:rPr>
+          <w:lang w:val="hr-HR"/>
+        </w:rPr>
+      </w:pPr>
+      <w:r>
+        <w:rPr>
+          <w:lang w:val="hr-HR"/>
+        </w:rPr>
+        <w:t xml:space="preserve">Također, možemo vidjeti da 79.11% našeg uzorka RR Lira su RRAB tipa, dok 20.89% uzorka su RRC tipa. </w:t>
+      </w:r>
+      <w:r>
+        <w:rPr>
+          <w:lang w:val="hr-HR"/>
+        </w:rPr>
+        <w:t xml:space="preserve">U populaciji svih RR Lira, </w:t>
+      </w:r>
+      <w:r>
+        <w:rPr>
+          <w:lang w:val="hr-HR"/>
+        </w:rPr>
+        <w:t>omjer RRAB prema RRC je sličan ovome omjeru</w:t>
+      </w:r>
+      <w:r>
+        <w:rPr>
+          <w:lang w:val="hr-HR"/>
+        </w:rPr>
+        <w:t xml:space="preserve"> [2]</w:t>
+      </w:r>
+      <w:r>
+        <w:rPr>
+          <w:lang w:val="hr-HR"/>
+        </w:rPr>
+        <w:t>.</w:t>
+      </w:r>
+      <w:r>
+        <w:rPr>
+          <w:lang w:val="hr-HR"/>
+        </w:rPr>
+        <w:t xml:space="preserve"> </w:t>
+      </w:r>
+    </w:p>
+    <w:p>
+      <w:pPr>
+        <w:rPr>
+          <w:lang w:val="hr-HR"/>
+        </w:rPr>
+      </w:pPr>
+      <w:r>
+        <w:rPr>
+          <w:lang w:val="hr-HR"/>
+        </w:rPr>
+        <w:t xml:space="preserve">Za kraj preliminarne analize, htjela sam iskoristiti dobivene ekvatorijalne koordinate, pretvoriti ih u galaktičke koordinate te analizirati prostornu distribuciju RR Lira. </w:t>
+      </w:r>
+    </w:p>
+    <w:p>
+      <w:pPr>
+        <w:keepNext/>
+        <w:jc w:val="center"/>
+        <w:rPr>
+          <w:lang w:val="hr-HR"/>
+        </w:rPr>
+      </w:pPr>
+      <w:r>
+        <w:rPr>
+          <w:noProof/>
+          <w:lang w:val="hr-HR"/>
+        </w:rPr>
+        <w:lastRenderedPageBreak/>
+        <w:drawing>
+          <wp:inline distT="0" distB="0" distL="0" distR="0" wp14:anchorId="65EEF599" wp14:editId="0BE23E10">
+            <wp:extent cx="5418944" cy="2709472"/>
+            <wp:effectExtent l="0" t="0" r="4445" b="0"/>
+            <wp:docPr id="655620517" name="Picture 12" descr="A diagram of a star&#10;&#10;Description automatically generated with medium confidence"/>
+            <wp:cNvGraphicFramePr>
+              <a:graphicFrameLocks xmlns:a="http://schemas.openxmlformats.org/drawingml/2006/main" noChangeAspect="1"/>
+            </wp:cNvGraphicFramePr>
+            <a:graphic xmlns:a="http://schemas.openxmlformats.org/drawingml/2006/main">
+              <a:graphicData uri="http://schemas.openxmlformats.org/drawingml/2006/picture">
+                <pic:pic xmlns:pic="http://schemas.openxmlformats.org/drawingml/2006/picture">
+                  <pic:nvPicPr>
+                    <pic:cNvPr id="655620517" name="Picture 12" descr="A diagram of a star&#10;&#10;Description automatically generated with medium confidence"/>
+                    <pic:cNvPicPr/>
+                  </pic:nvPicPr>
+                  <pic:blipFill>
+                    <a:blip r:embed="rId16" cstate="print">
+                      <a:extLst>
+                        <a:ext uri="{28A0092B-C50C-407E-A947-70E740481C1C}">
+                          <a14:useLocalDpi xmlns:a14="http://schemas.microsoft.com/office/drawing/2010/main" val="0"/>
+                        </a:ext>
+                      </a:extLst>
+                    </a:blip>
+                    <a:stretch>
+                      <a:fillRect/>
+                    </a:stretch>
+                  </pic:blipFill>
+                  <pic:spPr>
+                    <a:xfrm>
+                      <a:off x="0" y="0"/>
+                      <a:ext cx="5441373" cy="2720686"/>
+                    </a:xfrm>
+                    <a:prstGeom prst="rect">
+                      <a:avLst/>
+                    </a:prstGeom>
+                  </pic:spPr>
+                </pic:pic>
+              </a:graphicData>
+            </a:graphic>
+          </wp:inline>
+        </w:drawing>
+      </w:r>
+    </w:p>
+    <w:p>
+      <w:pPr>
+        <w:pStyle w:val="Caption"/>
+        <w:jc w:val="center"/>
+        <w:rPr>
+          <w:lang w:val="hr-HR"/>
+        </w:rPr>
+      </w:pPr>
+      <w:r>
+        <w:rPr>
+          <w:lang w:val="hr-HR"/>
+        </w:rPr>
+        <w:t xml:space="preserve">Graf </w:t>
+      </w:r>
+      <w:r>
+        <w:rPr>
+          <w:lang w:val="hr-HR"/>
+        </w:rPr>
+        <w:fldChar w:fldCharType="begin"/>
+      </w:r>
+      <w:r>
+        <w:rPr>
+          <w:lang w:val="hr-HR"/>
+        </w:rPr>
+        <w:instrText xml:space="preserve"> SEQ Graf \* ARABIC </w:instrText>
+      </w:r>
+      <w:r>
+        <w:rPr>
+          <w:lang w:val="hr-HR"/>
+        </w:rPr>
+        <w:fldChar w:fldCharType="separate"/>
+      </w:r>
+      <w:r>
+        <w:rPr>
+          <w:noProof/>
+          <w:lang w:val="hr-HR"/>
+        </w:rPr>
+        <w:t>8</w:t>
+      </w:r>
+      <w:r>
+        <w:rPr>
+          <w:lang w:val="hr-HR"/>
+        </w:rPr>
+        <w:fldChar w:fldCharType="end"/>
+      </w:r>
+      <w:r>
+        <w:rPr>
+          <w:lang w:val="hr-HR"/>
+        </w:rPr>
+        <w:t xml:space="preserve">: prostorna distribucija </w:t>
+      </w:r>
+      <w:r>
+        <w:rPr>
+          <w:lang w:val="hr-HR"/>
+        </w:rPr>
+        <w:t>RR Lira po galaksiji</w:t>
+      </w:r>
+    </w:p>
+    <w:p>
+      <w:pPr>
+        <w:rPr>
+          <w:lang w:val="hr-HR"/>
+        </w:rPr>
+      </w:pPr>
+      <w:r>
+        <w:rPr>
+          <w:lang w:val="hr-HR"/>
+        </w:rPr>
+        <w:t xml:space="preserve">Možemo vidjeti kako RRAB i RRC nisu grupirane u posebna područja nego su ravnomjerno raspršene po nebu te da se sve zvijezde nalaze na galaktičkoj širini višoj od 30º. Zapažanje pokazuje da zvijezde se ne nalaze u nekom posebnom skupu ni prema središtu galaksije. </w:t>
+      </w:r>
     </w:p>
     <w:p>
       <w:pPr>
@@ -10207,43 +11620,493 @@
     </w:p>
     <w:p>
       <w:pPr>
-        <w:spacing w:after="200" w:line="276" w:lineRule="auto"/>
-        <w:rPr>
-          <w:lang w:val="hr-HR"/>
-        </w:rPr>
-      </w:pPr>
+        <w:pStyle w:val="Heading2"/>
+        <w:rPr>
+          <w:lang w:val="hr-HR"/>
+        </w:rPr>
+      </w:pPr>
+      <w:bookmarkStart w:id="14" w:name="_Toc154744707"/>
       <w:r>
         <w:rPr>
           <w:lang w:val="hr-HR"/>
         </w:rPr>
         <w:lastRenderedPageBreak/>
-        <w:br w:type="page"/>
-      </w:r>
-    </w:p>
-    <w:p>
-      <w:pPr>
-        <w:pStyle w:val="Heading2"/>
-        <w:rPr>
-          <w:lang w:val="hr-HR"/>
-        </w:rPr>
-      </w:pPr>
-      <w:bookmarkStart w:id="14" w:name="_Toc154744707"/>
-      <w:r>
-        <w:rPr>
-          <w:lang w:val="hr-HR"/>
-        </w:rPr>
-        <w:lastRenderedPageBreak/>
-        <w:t>2.4 Analiza RR Lyrae zvijezda</w:t>
+        <w:t xml:space="preserve">2.4 Analiza RR </w:t>
+      </w:r>
+      <w:r>
+        <w:rPr>
+          <w:lang w:val="hr-HR"/>
+        </w:rPr>
+        <w:t>Lira</w:t>
+      </w:r>
+      <w:r>
+        <w:rPr>
+          <w:lang w:val="hr-HR"/>
+        </w:rPr>
+        <w:t xml:space="preserve"> </w:t>
       </w:r>
       <w:bookmarkEnd w:id="14"/>
     </w:p>
     <w:p>
       <w:pPr>
+        <w:rPr>
+          <w:lang w:val="hr-HR"/>
+        </w:rPr>
+      </w:pPr>
+      <w:r>
+        <w:rPr>
+          <w:lang w:val="hr-HR"/>
+        </w:rPr>
+        <w:t xml:space="preserve">Nakon što smo pripremili sve LINEAR i ZTF parove zvijezda, potrebno ih je detaljno analizirati za iduću fazu praktičnog rada. </w:t>
+      </w:r>
+      <w:r>
+        <w:rPr>
+          <w:lang w:val="hr-HR"/>
+        </w:rPr>
+        <w:t xml:space="preserve"> </w:t>
+      </w:r>
+      <w:r>
+        <w:rPr>
+          <w:lang w:val="hr-HR"/>
+        </w:rPr>
+        <w:t>Analiza uključuje precizno računanje perioda i LINEAR i ZTF podataka za dotičnu zvijezdu, analizirati produkt računanja perioda odnosno periodogram</w:t>
+      </w:r>
+      <w:r>
+        <w:rPr>
+          <w:lang w:val="hr-HR"/>
+        </w:rPr>
+        <w:t xml:space="preserve"> i </w:t>
+      </w:r>
+      <w:r>
+        <w:rPr>
+          <w:lang w:val="hr-HR"/>
+        </w:rPr>
+        <w:t xml:space="preserve">računanje vrijednosti chi2 te </w:t>
+      </w:r>
+      <w:r>
+        <w:rPr>
+          <w:i/>
+          <w:iCs/>
+          <w:lang w:val="hr-HR"/>
+        </w:rPr>
+        <w:t>fit</w:t>
+      </w:r>
+      <w:r>
+        <w:rPr>
+          <w:lang w:val="hr-HR"/>
+        </w:rPr>
+        <w:t xml:space="preserve"> za svaku svjetlosnu krivulju. </w:t>
+      </w:r>
+    </w:p>
+    <w:p>
+      <w:pPr>
         <w:pStyle w:val="Heading3"/>
         <w:rPr>
           <w:lang w:val="hr-HR"/>
         </w:rPr>
       </w:pPr>
+      <w:bookmarkStart w:id="15" w:name="_Toc154744708"/>
+      <w:r>
+        <w:rPr>
+          <w:lang w:val="hr-HR"/>
+        </w:rPr>
+        <w:t xml:space="preserve">2.4.1 Računanje preciznog perioda za RR </w:t>
+      </w:r>
+      <w:r>
+        <w:rPr>
+          <w:lang w:val="hr-HR"/>
+        </w:rPr>
+        <w:t>Lira</w:t>
+      </w:r>
+      <w:bookmarkStart w:id="16" w:name="_Toc154744709"/>
+      <w:bookmarkEnd w:id="15"/>
+    </w:p>
+    <w:p>
+      <w:pPr>
+        <w:rPr>
+          <w:lang w:val="hr-HR"/>
+        </w:rPr>
+      </w:pPr>
+      <w:r>
+        <w:rPr>
+          <w:lang w:val="hr-HR"/>
+        </w:rPr>
+        <w:t>U matematičkom smislu, svjetlosna krivulja je skup točaka u koordinatnom sustavu</w:t>
+      </w:r>
+      <w:r>
+        <w:rPr>
+          <w:lang w:val="hr-HR"/>
+        </w:rPr>
+        <w:t xml:space="preserve">. </w:t>
+      </w:r>
+      <w:r>
+        <w:rPr>
+          <w:lang w:val="hr-HR"/>
+        </w:rPr>
+        <w:t xml:space="preserve">Period je veličina koja određuje oblik ovih točaka u skupu, odnosno što je period veći izduženija je krivulja, a što je manji uža je krivulja. </w:t>
+      </w:r>
+      <w:r>
+        <w:rPr>
+          <w:lang w:val="hr-HR"/>
+        </w:rPr>
+        <w:t xml:space="preserve">Pod „krivulja“ mislim na liniju koju bismo nacrtali povezujući sve točke svjetlosne krivulje kao aproksimacija njenog oblika, odnosno </w:t>
+      </w:r>
+      <w:r>
+        <w:rPr>
+          <w:b/>
+          <w:bCs/>
+          <w:i/>
+          <w:iCs/>
+          <w:lang w:val="hr-HR"/>
+        </w:rPr>
+        <w:t>fit</w:t>
+      </w:r>
+      <w:r>
+        <w:rPr>
+          <w:lang w:val="hr-HR"/>
+        </w:rPr>
+        <w:t xml:space="preserve"> svjetlosne krivulje. </w:t>
+      </w:r>
+    </w:p>
+    <w:p>
+      <w:pPr>
+        <w:rPr>
+          <w:lang w:val="hr-HR"/>
+        </w:rPr>
+      </w:pPr>
+      <w:r>
+        <w:rPr>
+          <w:lang w:val="hr-HR"/>
+        </w:rPr>
+        <w:t xml:space="preserve">Kada bismo imali neke točke pozicionirane unutar koordinatnog sustava i htjeli bismo povući liniju koja najbolje spaja sve točke, </w:t>
+      </w:r>
+      <w:r>
+        <w:rPr>
+          <w:lang w:val="hr-HR"/>
+        </w:rPr>
+        <w:t>prvo bismo nacrtali ravnu linij</w:t>
+      </w:r>
+      <w:r>
+        <w:rPr>
+          <w:lang w:val="hr-HR"/>
+        </w:rPr>
+        <w:t>u</w:t>
+      </w:r>
+      <w:r>
+        <w:rPr>
+          <w:lang w:val="hr-HR"/>
+        </w:rPr>
+        <w:t xml:space="preserve">. Linearna funkcija je najgrublja aproksimacija podataka te </w:t>
+      </w:r>
+      <w:r>
+        <w:rPr>
+          <w:lang w:val="hr-HR"/>
+        </w:rPr>
+        <w:t xml:space="preserve">ih </w:t>
+      </w:r>
+      <w:r>
+        <w:rPr>
+          <w:lang w:val="hr-HR"/>
+        </w:rPr>
+        <w:t xml:space="preserve">najčešće ne opisuje na najprecizniji način. </w:t>
+      </w:r>
+      <w:r>
+        <w:rPr>
+          <w:lang w:val="hr-HR"/>
+        </w:rPr>
+        <w:t xml:space="preserve">Koristeći idući polinom po veličini, kvadratnu funkciju, možda bismo mogli bolje opisati </w:t>
+      </w:r>
+      <w:r>
+        <w:rPr>
+          <w:lang w:val="hr-HR"/>
+        </w:rPr>
+        <w:t>točke</w:t>
+      </w:r>
+      <w:r>
+        <w:rPr>
+          <w:lang w:val="hr-HR"/>
+        </w:rPr>
+        <w:t xml:space="preserve">. </w:t>
+      </w:r>
+      <w:r>
+        <w:rPr>
+          <w:lang w:val="hr-HR"/>
+        </w:rPr>
+        <w:t xml:space="preserve">Ako koristimo kubnu </w:t>
+      </w:r>
+      <w:r>
+        <w:rPr>
+          <w:lang w:val="hr-HR"/>
+        </w:rPr>
+        <w:t xml:space="preserve">funkciju ili polinom 4., 5. ili čak 6. stupnja, možemo još bolje opisati podatke i imati točniji </w:t>
+      </w:r>
+      <w:r>
+        <w:rPr>
+          <w:i/>
+          <w:iCs/>
+          <w:lang w:val="hr-HR"/>
+        </w:rPr>
+        <w:t>fit</w:t>
+      </w:r>
+      <w:r>
+        <w:rPr>
+          <w:lang w:val="hr-HR"/>
+        </w:rPr>
+        <w:t xml:space="preserve">. </w:t>
+      </w:r>
+    </w:p>
+    <w:p>
+      <w:pPr>
+        <w:rPr>
+          <w:lang w:val="hr-HR"/>
+        </w:rPr>
+      </w:pPr>
+      <w:r>
+        <w:rPr>
+          <w:lang w:val="hr-HR"/>
+        </w:rPr>
+        <w:t xml:space="preserve">Svjetlosnu krivulju također možemo prikazati kao </w:t>
+      </w:r>
+      <w:r>
+        <w:rPr>
+          <w:lang w:val="hr-HR"/>
+        </w:rPr>
+        <w:t>set podataka ovisnim o vremenu, odnosno promjen</w:t>
+      </w:r>
+      <w:r>
+        <w:rPr>
+          <w:lang w:val="hr-HR"/>
+        </w:rPr>
+        <w:t>u</w:t>
+      </w:r>
+      <w:r>
+        <w:rPr>
+          <w:lang w:val="hr-HR"/>
+        </w:rPr>
+        <w:t xml:space="preserve"> sjaja o vremenu možemo opisati valovima. </w:t>
+      </w:r>
+      <w:r>
+        <w:rPr>
+          <w:lang w:val="hr-HR"/>
+        </w:rPr>
+        <w:t xml:space="preserve">Najjednostavniji matematički val jest </w:t>
+      </w:r>
+      <w:r>
+        <w:rPr>
+          <w:i/>
+          <w:iCs/>
+          <w:lang w:val="hr-HR"/>
+        </w:rPr>
+        <w:t>sinusoida</w:t>
+      </w:r>
+      <w:r>
+        <w:rPr>
+          <w:i/>
+          <w:iCs/>
+          <w:lang w:val="hr-HR"/>
+        </w:rPr>
+        <w:t>.</w:t>
+      </w:r>
+      <w:r>
+        <w:rPr>
+          <w:i/>
+          <w:iCs/>
+          <w:lang w:val="hr-HR"/>
+        </w:rPr>
+        <w:t xml:space="preserve"> </w:t>
+      </w:r>
+      <w:r>
+        <w:rPr>
+          <w:lang w:val="hr-HR"/>
+        </w:rPr>
+        <w:t>Što više sinusoida spajamo zajedno, možemo postići kompleksniji val</w:t>
+      </w:r>
+      <w:r>
+        <w:rPr>
+          <w:lang w:val="hr-HR"/>
+        </w:rPr>
+        <w:t xml:space="preserve"> što je analogno procesu povećanja stupnja polinoma za što bolji </w:t>
+      </w:r>
+      <w:r>
+        <w:rPr>
+          <w:i/>
+          <w:iCs/>
+          <w:lang w:val="hr-HR"/>
+        </w:rPr>
+        <w:t>fit</w:t>
+      </w:r>
+      <w:r>
+        <w:rPr>
+          <w:lang w:val="hr-HR"/>
+        </w:rPr>
+        <w:t xml:space="preserve">. </w:t>
+      </w:r>
+    </w:p>
+    <w:p>
+      <w:pPr>
+        <w:rPr>
+          <w:lang w:val="hr-HR"/>
+        </w:rPr>
+      </w:pPr>
+      <w:r>
+        <w:rPr>
+          <w:lang w:val="hr-HR"/>
+        </w:rPr>
+        <w:t xml:space="preserve">Zato za računanje perioda promjenjivih zvijezda koristimo metodu koja se zove engl. Lomb-Scargle metoda. Ona se bazira na matematičkom Fourier nizu te uspješno radi za podatke koji nisu </w:t>
+      </w:r>
+      <w:r>
+        <w:rPr>
+          <w:lang w:val="hr-HR"/>
+        </w:rPr>
+        <w:t xml:space="preserve">ravnomjerno raspoređeni po x-osi (razlike između svake 2 točke nisu jednake). </w:t>
+      </w:r>
+      <w:r>
+        <w:rPr>
+          <w:lang w:val="hr-HR"/>
+        </w:rPr>
+        <w:t xml:space="preserve">Fourier transformacija uzima svjetlosnu krivulju, </w:t>
+      </w:r>
+      <w:r>
+        <w:rPr>
+          <w:lang w:val="hr-HR"/>
+        </w:rPr>
+        <w:t xml:space="preserve">testira </w:t>
+      </w:r>
+      <w:r>
+        <w:rPr>
+          <w:lang w:val="hr-HR"/>
+        </w:rPr>
+        <w:t>različite frekvencije sinusoida</w:t>
+      </w:r>
+      <w:r>
+        <w:rPr>
+          <w:lang w:val="hr-HR"/>
+        </w:rPr>
+        <w:t xml:space="preserve"> koja je građena od jednostavnijih sinusoida</w:t>
+      </w:r>
+      <w:r>
+        <w:rPr>
+          <w:lang w:val="hr-HR"/>
+        </w:rPr>
+        <w:t xml:space="preserve"> i određuje je li dotična frekvencija zbilja najbolji </w:t>
+      </w:r>
+      <w:r>
+        <w:rPr>
+          <w:i/>
+          <w:iCs/>
+          <w:lang w:val="hr-HR"/>
+        </w:rPr>
+        <w:t>fit</w:t>
+      </w:r>
+      <w:r>
+        <w:rPr>
+          <w:lang w:val="hr-HR"/>
+        </w:rPr>
+        <w:t xml:space="preserve"> za podatke.</w:t>
+      </w:r>
+      <w:r>
+        <w:rPr>
+          <w:lang w:val="hr-HR"/>
+        </w:rPr>
+        <w:t xml:space="preserve"> Kvantificiranjem je li </w:t>
+      </w:r>
+      <w:r>
+        <w:rPr>
+          <w:i/>
+          <w:iCs/>
+          <w:lang w:val="hr-HR"/>
+        </w:rPr>
+        <w:t>fit</w:t>
+      </w:r>
+      <w:r>
+        <w:rPr>
+          <w:lang w:val="hr-HR"/>
+        </w:rPr>
+        <w:t xml:space="preserve"> dobar postižemo veličinu zvanom </w:t>
+      </w:r>
+      <w:r>
+        <w:rPr>
+          <w:i/>
+          <w:iCs/>
+          <w:lang w:val="hr-HR"/>
+        </w:rPr>
+        <w:t>moć frekvencije</w:t>
+      </w:r>
+      <w:r>
+        <w:rPr>
+          <w:lang w:val="hr-HR"/>
+        </w:rPr>
+        <w:t xml:space="preserve">. </w:t>
+      </w:r>
+      <w:r>
+        <w:rPr>
+          <w:lang w:val="hr-HR"/>
+        </w:rPr>
+        <w:t xml:space="preserve">Kada bismo nacrtali graf svake frekvencije i njene moći za dotičnu </w:t>
+      </w:r>
+      <w:r>
+        <w:rPr>
+          <w:lang w:val="hr-HR"/>
+        </w:rPr>
+        <w:t>svjetlosnu</w:t>
+      </w:r>
+      <w:r>
+        <w:rPr>
+          <w:lang w:val="hr-HR"/>
+        </w:rPr>
+        <w:t xml:space="preserve"> krivulju, dobili bismo njen </w:t>
+      </w:r>
+      <w:r>
+        <w:rPr>
+          <w:b/>
+          <w:bCs/>
+          <w:lang w:val="hr-HR"/>
+        </w:rPr>
+        <w:t>periodogram</w:t>
+      </w:r>
+      <w:r>
+        <w:rPr>
+          <w:lang w:val="hr-HR"/>
+        </w:rPr>
+        <w:t xml:space="preserve">, koji je važan za daljnju analizu. </w:t>
+      </w:r>
+      <w:r>
+        <w:rPr>
+          <w:lang w:val="hr-HR"/>
+        </w:rPr>
+        <w:t xml:space="preserve">Frekvencija sa najvećom vrijednošću moći bira se kao najbolja frekvencija za dotičnu svjetlosnu krivulju te je period </w:t>
+      </w:r>
+      <w:r>
+        <w:rPr>
+          <w:lang w:val="hr-HR"/>
+        </w:rPr>
+        <w:t>recipročna vrijednost</w:t>
+      </w:r>
+      <w:r>
+        <w:rPr>
+          <w:lang w:val="hr-HR"/>
+        </w:rPr>
+        <w:t xml:space="preserve"> frekvencije. </w:t>
+      </w:r>
+      <w:r>
+        <w:rPr>
+          <w:lang w:val="hr-HR"/>
+        </w:rPr>
+        <w:t>Graf ispod prikazuje kako izgleda tipični periodogram:</w:t>
+      </w:r>
+    </w:p>
+    <w:p>
+      <w:pPr>
+        <w:rPr>
+          <w:lang w:val="hr-HR"/>
+        </w:rPr>
+      </w:pPr>
+      <w:r>
+        <w:rPr>
+          <w:lang w:val="hr-HR"/>
+        </w:rPr>
+        <w:t>Insert sliku periodograma</w:t>
+      </w:r>
     </w:p>
     <w:p>
       <w:pPr>
@@ -10252,21 +12115,6 @@
           <w:lang w:val="hr-HR"/>
         </w:rPr>
       </w:pPr>
-      <w:bookmarkStart w:id="15" w:name="_Toc154744708"/>
-      <w:r>
-        <w:rPr>
-          <w:lang w:val="hr-HR"/>
-        </w:rPr>
-        <w:t>2.4.1 Računanje preciznog perioda za RR Lyrae zvijezde</w:t>
-      </w:r>
-      <w:bookmarkEnd w:id="15"/>
-    </w:p>
-    <w:p>
-      <w:pPr>
-        <w:rPr>
-          <w:lang w:val="hr-HR"/>
-        </w:rPr>
-      </w:pPr>
     </w:p>
     <w:p>
       <w:pPr>
@@ -10275,7 +12123,6 @@
           <w:lang w:val="hr-HR"/>
         </w:rPr>
       </w:pPr>
-      <w:bookmarkStart w:id="16" w:name="_Toc154744709"/>
       <w:r>
         <w:rPr>
           <w:lang w:val="hr-HR"/>
@@ -11029,13 +12876,34 @@
           <w:lang w:val="hr-HR"/>
         </w:rPr>
       </w:pPr>
-      <w:hyperlink r:id="rId9" w:history="1">
+      <w:hyperlink r:id="rId17" w:history="1">
         <w:r>
           <w:rPr>
             <w:rStyle w:val="Hyperlink"/>
             <w:lang w:val="hr-HR"/>
           </w:rPr>
           <w:t>https://ogle.astrouw.edu.pl/atlas/RR_Lyr.html</w:t>
+        </w:r>
+      </w:hyperlink>
+    </w:p>
+    <w:p>
+      <w:pPr>
+        <w:pStyle w:val="ListParagraph"/>
+        <w:numPr>
+          <w:ilvl w:val="0"/>
+          <w:numId w:val="10"/>
+        </w:numPr>
+        <w:rPr>
+          <w:lang w:val="hr-HR"/>
+        </w:rPr>
+      </w:pPr>
+      <w:hyperlink r:id="rId18" w:history="1">
+        <w:r>
+          <w:rPr>
+            <w:rStyle w:val="Hyperlink"/>
+            <w:lang w:val="hr-HR"/>
+          </w:rPr>
+          <w:t>https://www.aanda.org/articles/aa/full_html/2018/12/aa33514-18/aa33514-18.html</w:t>
         </w:r>
       </w:hyperlink>
     </w:p>
@@ -12875,7 +14743,6 @@
   <w:style w:type="character" w:default="1" w:styleId="DefaultParagraphFont">
     <w:name w:val="Default Paragraph Font"/>
     <w:uiPriority w:val="1"/>
-    <w:semiHidden/>
     <w:unhideWhenUsed/>
   </w:style>
   <w:style w:type="table" w:default="1" w:styleId="TableNormal">

</xml_diff>

<commit_message>
New sections of paper added
</commit_message>
<xml_diff>
--- a/rrlyrae_2023_working.docx
+++ b/rrlyrae_2023_working.docx
@@ -3929,14 +3929,7 @@
     </w:p>
     <w:p>
       <w:pPr>
-        <w:rPr>
-          <w:lang w:val="hr-HR"/>
-        </w:rPr>
-      </w:pPr>
-    </w:p>
-    <w:p>
-      <w:pPr>
-        <w:pStyle w:val="Heading2"/>
+        <w:pStyle w:val="Heading1"/>
         <w:rPr>
           <w:lang w:val="hr-HR"/>
         </w:rPr>
@@ -4503,7 +4496,7 @@
     </w:p>
     <w:p>
       <w:pPr>
-        <w:pStyle w:val="Heading2"/>
+        <w:pStyle w:val="Heading1"/>
         <w:rPr>
           <w:lang w:val="hr-HR"/>
         </w:rPr>
@@ -4954,6 +4947,7 @@
     </w:p>
     <w:p>
       <w:pPr>
+        <w:jc w:val="both"/>
         <w:rPr>
           <w:lang w:val="hr-HR"/>
         </w:rPr>
@@ -5037,6 +5031,7 @@
     </w:p>
     <w:p>
       <w:pPr>
+        <w:jc w:val="both"/>
         <w:rPr>
           <w:lang w:val="hr-HR"/>
         </w:rPr>
@@ -5101,7 +5096,7 @@
           </w:tcPr>
           <w:p>
             <w:pPr>
-              <w:jc w:val="center"/>
+              <w:jc w:val="both"/>
               <w:rPr>
                 <w:lang w:val="hr-HR"/>
               </w:rPr>
@@ -5116,7 +5111,7 @@
           <w:p>
             <w:pPr>
               <w:keepNext/>
-              <w:jc w:val="center"/>
+              <w:jc w:val="both"/>
               <w:rPr>
                 <w:lang w:val="hr-HR"/>
               </w:rPr>
@@ -5143,7 +5138,7 @@
             <w:pPr>
               <w:pStyle w:val="Caption"/>
               <w:keepNext/>
-              <w:jc w:val="center"/>
+              <w:jc w:val="both"/>
               <w:rPr>
                 <w:lang w:val="hr-HR"/>
               </w:rPr>
@@ -5191,6 +5186,7 @@
     </w:tbl>
     <w:p>
       <w:pPr>
+        <w:jc w:val="both"/>
         <w:rPr>
           <w:lang w:val="hr-HR"/>
         </w:rPr>
@@ -5286,6 +5282,7 @@
     </w:p>
     <w:p>
       <w:pPr>
+        <w:jc w:val="both"/>
         <w:rPr>
           <w:lang w:val="hr-HR"/>
         </w:rPr>
@@ -5328,20 +5325,26 @@
         <w:rPr>
           <w:lang w:val="hr-HR"/>
         </w:rPr>
+        <w:t xml:space="preserve">Što je veća neprozirnost, </w:t>
+      </w:r>
+      <w:r>
+        <w:rPr>
+          <w:lang w:val="hr-HR"/>
+        </w:rPr>
+        <w:t>to će fotoni teže prolaziti kroz sloj plina</w:t>
+      </w:r>
+      <w:r>
+        <w:rPr>
+          <w:lang w:val="hr-HR"/>
+        </w:rPr>
+        <w:t xml:space="preserve">. Također, što je veća temperatura to je manja </w:t>
+      </w:r>
+      <w:r>
+        <w:rPr>
+          <w:lang w:val="hr-HR"/>
+        </w:rPr>
         <w:lastRenderedPageBreak/>
-        <w:t xml:space="preserve">Što je veća neprozirnost, </w:t>
-      </w:r>
-      <w:r>
-        <w:rPr>
-          <w:lang w:val="hr-HR"/>
-        </w:rPr>
-        <w:t>to će fotoni teže prolaziti kroz sloj plina</w:t>
-      </w:r>
-      <w:r>
-        <w:rPr>
-          <w:lang w:val="hr-HR"/>
-        </w:rPr>
-        <w:t xml:space="preserve">. Također, što je veća temperatura to je manja neprozirnost. Neprozirnost plina teško je modelirati, no idući model prikazuje trend smanjenja neprozirnosti s povećanjem temperature te se može aproksimirati jednadžbom 2. </w:t>
+        <w:t xml:space="preserve">neprozirnost. Neprozirnost plina teško je modelirati, no idući model prikazuje trend smanjenja neprozirnosti s povećanjem temperature te se može aproksimirati jednadžbom 2. </w:t>
       </w:r>
     </w:p>
     <w:p>
@@ -5358,9 +5361,9 @@
           <w:lang w:val="hr-HR"/>
         </w:rPr>
         <w:drawing>
-          <wp:inline distT="0" distB="0" distL="0" distR="0" wp14:anchorId="70DFE366" wp14:editId="10DD3010">
-            <wp:extent cx="2596222" cy="2970759"/>
-            <wp:effectExtent l="0" t="0" r="0" b="1270"/>
+          <wp:inline distT="0" distB="0" distL="0" distR="0" wp14:anchorId="70DFE366" wp14:editId="159121C8">
+            <wp:extent cx="2082944" cy="2383436"/>
+            <wp:effectExtent l="0" t="0" r="0" b="4445"/>
             <wp:docPr id="1999174224" name="Picture 1" descr="A graph of a function&#10;&#10;Description automatically generated"/>
             <wp:cNvGraphicFramePr>
               <a:graphicFrameLocks xmlns:a="http://schemas.openxmlformats.org/drawingml/2006/main" noChangeAspect="1"/>
@@ -5387,7 +5390,7 @@
                   <pic:spPr>
                     <a:xfrm>
                       <a:off x="0" y="0"/>
-                      <a:ext cx="2621972" cy="3000224"/>
+                      <a:ext cx="2129340" cy="2436525"/>
                     </a:xfrm>
                     <a:prstGeom prst="rect">
                       <a:avLst/>
@@ -5620,6 +5623,7 @@
     </w:tbl>
     <w:p>
       <w:pPr>
+        <w:jc w:val="both"/>
         <w:rPr>
           <w:lang w:val="hr-HR"/>
         </w:rPr>
@@ -5663,6 +5667,7 @@
     </w:p>
     <w:p>
       <w:pPr>
+        <w:jc w:val="both"/>
         <w:rPr>
           <w:lang w:val="hr-HR"/>
         </w:rPr>
@@ -5707,11 +5712,10 @@
           <w:noProof/>
           <w:lang w:val="hr-HR"/>
         </w:rPr>
-        <w:lastRenderedPageBreak/>
         <w:drawing>
-          <wp:inline distT="0" distB="0" distL="0" distR="0" wp14:anchorId="3EF418A3" wp14:editId="7D0A91DB">
-            <wp:extent cx="2461298" cy="1722120"/>
-            <wp:effectExtent l="0" t="0" r="2540" b="5080"/>
+          <wp:inline distT="0" distB="0" distL="0" distR="0" wp14:anchorId="3EF418A3" wp14:editId="6829F953">
+            <wp:extent cx="2181069" cy="1526049"/>
+            <wp:effectExtent l="0" t="0" r="3810" b="0"/>
             <wp:docPr id="1886597493" name="Picture 2" descr="A diagram of a hydrogen molecule&#10;&#10;Description automatically generated"/>
             <wp:cNvGraphicFramePr>
               <a:graphicFrameLocks xmlns:a="http://schemas.openxmlformats.org/drawingml/2006/main" noChangeAspect="1"/>
@@ -5738,7 +5742,7 @@
                   <pic:spPr>
                     <a:xfrm>
                       <a:off x="0" y="0"/>
-                      <a:ext cx="2498292" cy="1748004"/>
+                      <a:ext cx="2230478" cy="1560619"/>
                     </a:xfrm>
                     <a:prstGeom prst="rect">
                       <a:avLst/>
@@ -5756,9 +5760,9 @@
           <w:lang w:val="hr-HR"/>
         </w:rPr>
         <w:drawing>
-          <wp:inline distT="0" distB="0" distL="0" distR="0" wp14:anchorId="70355C7F" wp14:editId="4062FA02">
-            <wp:extent cx="2780675" cy="1699004"/>
-            <wp:effectExtent l="0" t="0" r="635" b="3175"/>
+          <wp:inline distT="0" distB="0" distL="0" distR="0" wp14:anchorId="70355C7F" wp14:editId="4B2867FC">
+            <wp:extent cx="2443396" cy="1492925"/>
+            <wp:effectExtent l="0" t="0" r="0" b="5715"/>
             <wp:docPr id="1317649300" name="Picture 3" descr="A diagram of a molecule&#10;&#10;Description automatically generated"/>
             <wp:cNvGraphicFramePr>
               <a:graphicFrameLocks xmlns:a="http://schemas.openxmlformats.org/drawingml/2006/main" noChangeAspect="1"/>
@@ -5785,7 +5789,7 @@
                   <pic:spPr>
                     <a:xfrm>
                       <a:off x="0" y="0"/>
-                      <a:ext cx="2824549" cy="1725811"/>
+                      <a:ext cx="2501243" cy="1528270"/>
                     </a:xfrm>
                     <a:prstGeom prst="rect">
                       <a:avLst/>
@@ -5922,6 +5926,7 @@
     </w:p>
     <w:p>
       <w:pPr>
+        <w:jc w:val="both"/>
         <w:rPr>
           <w:lang w:val="hr-HR"/>
         </w:rPr>
@@ -5946,14 +5951,16 @@
           <w:ilvl w:val="0"/>
           <w:numId w:val="12"/>
         </w:numPr>
-        <w:rPr>
-          <w:lang w:val="hr-HR"/>
-        </w:rPr>
-      </w:pPr>
-      <w:r>
-        <w:rPr>
-          <w:lang w:val="hr-HR"/>
-        </w:rPr>
+        <w:jc w:val="both"/>
+        <w:rPr>
+          <w:lang w:val="hr-HR"/>
+        </w:rPr>
+      </w:pPr>
+      <w:r>
+        <w:rPr>
+          <w:lang w:val="hr-HR"/>
+        </w:rPr>
+        <w:lastRenderedPageBreak/>
         <w:t>Gornji slojevi zvijezde zbog utjecaja gravitacije djeluju velikom silom usmjerenom prema središtu, volumen zvijezd</w:t>
       </w:r>
       <w:r>
@@ -5976,6 +5983,7 @@
           <w:ilvl w:val="0"/>
           <w:numId w:val="12"/>
         </w:numPr>
+        <w:jc w:val="both"/>
         <w:rPr>
           <w:lang w:val="hr-HR"/>
         </w:rPr>
@@ -6000,6 +6008,7 @@
           <w:ilvl w:val="0"/>
           <w:numId w:val="12"/>
         </w:numPr>
+        <w:jc w:val="both"/>
         <w:rPr>
           <w:lang w:val="hr-HR"/>
         </w:rPr>
@@ -6030,6 +6039,7 @@
           <w:ilvl w:val="0"/>
           <w:numId w:val="12"/>
         </w:numPr>
+        <w:jc w:val="both"/>
         <w:rPr>
           <w:lang w:val="hr-HR"/>
         </w:rPr>
@@ -6048,6 +6058,7 @@
           <w:ilvl w:val="0"/>
           <w:numId w:val="12"/>
         </w:numPr>
+        <w:jc w:val="both"/>
         <w:rPr>
           <w:lang w:val="hr-HR"/>
         </w:rPr>
@@ -6066,6 +6077,7 @@
           <w:ilvl w:val="0"/>
           <w:numId w:val="12"/>
         </w:numPr>
+        <w:jc w:val="both"/>
         <w:rPr>
           <w:lang w:val="hr-HR"/>
         </w:rPr>
@@ -6084,6 +6096,7 @@
           <w:ilvl w:val="0"/>
           <w:numId w:val="12"/>
         </w:numPr>
+        <w:jc w:val="both"/>
         <w:rPr>
           <w:lang w:val="hr-HR"/>
         </w:rPr>
@@ -6102,6 +6115,7 @@
           <w:ilvl w:val="0"/>
           <w:numId w:val="12"/>
         </w:numPr>
+        <w:jc w:val="both"/>
         <w:rPr>
           <w:lang w:val="hr-HR"/>
         </w:rPr>
@@ -6129,6 +6143,7 @@
     </w:p>
     <w:p>
       <w:pPr>
+        <w:jc w:val="both"/>
         <w:rPr>
           <w:lang w:val="hr-HR"/>
         </w:rPr>
@@ -6162,67 +6177,6 @@
     </w:p>
     <w:p>
       <w:pPr>
-        <w:rPr>
-          <w:lang w:val="hr-HR"/>
-        </w:rPr>
-      </w:pPr>
-    </w:p>
-    <w:p>
-      <w:pPr>
-        <w:rPr>
-          <w:lang w:val="hr-HR"/>
-        </w:rPr>
-      </w:pPr>
-    </w:p>
-    <w:p>
-      <w:pPr>
-        <w:rPr>
-          <w:lang w:val="hr-HR"/>
-        </w:rPr>
-      </w:pPr>
-    </w:p>
-    <w:p>
-      <w:pPr>
-        <w:pStyle w:val="Heading3"/>
-        <w:rPr>
-          <w:lang w:val="hr-HR"/>
-        </w:rPr>
-      </w:pPr>
-      <w:bookmarkStart w:id="6" w:name="_Toc154744697"/>
-      <w:r>
-        <w:rPr>
-          <w:lang w:val="hr-HR"/>
-        </w:rPr>
-        <w:t>1.2.</w:t>
-      </w:r>
-      <w:r>
-        <w:rPr>
-          <w:lang w:val="hr-HR"/>
-        </w:rPr>
-        <w:t>4</w:t>
-      </w:r>
-      <w:r>
-        <w:rPr>
-          <w:lang w:val="hr-HR"/>
-        </w:rPr>
-        <w:t xml:space="preserve"> RR L</w:t>
-      </w:r>
-      <w:r>
-        <w:rPr>
-          <w:lang w:val="hr-HR"/>
-        </w:rPr>
-        <w:t>ire</w:t>
-      </w:r>
-      <w:r>
-        <w:rPr>
-          <w:lang w:val="hr-HR"/>
-        </w:rPr>
-        <w:t xml:space="preserve"> zvijezde</w:t>
-      </w:r>
-      <w:bookmarkEnd w:id="6"/>
-    </w:p>
-    <w:p>
-      <w:pPr>
         <w:jc w:val="both"/>
         <w:rPr>
           <w:lang w:val="hr-HR"/>
@@ -6232,42 +6186,60 @@
         <w:rPr>
           <w:lang w:val="hr-HR"/>
         </w:rPr>
-        <w:t xml:space="preserve">RR Lire su </w:t>
-      </w:r>
-      <w:r>
-        <w:rPr>
-          <w:lang w:val="hr-HR"/>
-        </w:rPr>
-        <w:t>kratko-periodičn</w:t>
-      </w:r>
-      <w:r>
-        <w:rPr>
-          <w:lang w:val="hr-HR"/>
-        </w:rPr>
-        <w:t xml:space="preserve">i bijeli divovi </w:t>
-      </w:r>
-      <w:r>
-        <w:rPr>
-          <w:lang w:val="hr-HR"/>
-        </w:rPr>
-        <w:t xml:space="preserve">spektralnog tipa A </w:t>
-      </w:r>
-      <w:r>
-        <w:rPr>
-          <w:lang w:val="hr-HR"/>
-        </w:rPr>
-        <w:t xml:space="preserve">s niskim </w:t>
+        <w:t xml:space="preserve">Pulsiranje zvijezda ciklična je pojava, gdje zvijezda stalno povećava i smanjuje svoj volumen, u redovitom periodu. </w:t>
+      </w:r>
+      <w:r>
+        <w:rPr>
+          <w:lang w:val="hr-HR"/>
+        </w:rPr>
+        <w:t xml:space="preserve">Možemo interpretirati pulsiranje zvijezde kao </w:t>
+      </w:r>
+      <w:r>
+        <w:rPr>
+          <w:b/>
+          <w:bCs/>
+          <w:lang w:val="hr-HR"/>
+        </w:rPr>
+        <w:t>val</w:t>
+      </w:r>
+      <w:r>
+        <w:rPr>
+          <w:lang w:val="hr-HR"/>
+        </w:rPr>
+        <w:t xml:space="preserve"> s određenim periodom, frekvencijom i amplitudom</w:t>
+      </w:r>
+      <w:r>
+        <w:rPr>
+          <w:lang w:val="hr-HR"/>
+        </w:rPr>
+        <w:t xml:space="preserve">. </w:t>
+      </w:r>
+      <w:r>
+        <w:rPr>
+          <w:lang w:val="hr-HR"/>
+        </w:rPr>
+        <w:t xml:space="preserve">Val koji modelira pulsiranje promjenjivih zvijezda ne kreće se po prostoru već je </w:t>
       </w:r>
       <w:proofErr w:type="spellStart"/>
       <w:r>
         <w:rPr>
-          <w:lang w:val="hr-HR"/>
-        </w:rPr>
-        <w:t>metalicitetom</w:t>
+          <w:b/>
+          <w:bCs/>
+          <w:lang w:val="hr-HR"/>
+        </w:rPr>
+        <w:t>stojni</w:t>
       </w:r>
       <w:proofErr w:type="spellEnd"/>
       <w:r>
         <w:rPr>
+          <w:b/>
+          <w:bCs/>
+          <w:lang w:val="hr-HR"/>
+        </w:rPr>
+        <w:t xml:space="preserve"> val</w:t>
+      </w:r>
+      <w:r>
+        <w:rPr>
           <w:lang w:val="hr-HR"/>
         </w:rPr>
         <w:t xml:space="preserve">. </w:t>
@@ -6276,110 +6248,61 @@
         <w:rPr>
           <w:lang w:val="hr-HR"/>
         </w:rPr>
-        <w:t xml:space="preserve">Često se nalaze u </w:t>
-      </w:r>
-      <w:r>
-        <w:rPr>
-          <w:lang w:val="hr-HR"/>
-        </w:rPr>
-        <w:t>kuglastim</w:t>
-      </w:r>
-      <w:r>
-        <w:rPr>
-          <w:lang w:val="hr-HR"/>
-        </w:rPr>
-        <w:t xml:space="preserve"> skupovima budući da su oni stari skupovi zvijezda te su i RR Lire starije zvijezde. Upravo zbog toga koriste helij umjesto vodik kao glavno gorivo za nuklearnu fuziju, omogućavajući pulsirajući </w:t>
-      </w:r>
-      <w:r>
-        <w:rPr>
-          <w:lang w:val="hr-HR"/>
-        </w:rPr>
-        <w:lastRenderedPageBreak/>
-        <w:t xml:space="preserve">mehanizam promjenjivosti sjaja. </w:t>
-      </w:r>
-      <w:r>
-        <w:rPr>
-          <w:lang w:val="hr-HR"/>
-        </w:rPr>
-        <w:t xml:space="preserve">Period im seže od 0.05 do 1.2 dana te amplituda sjaja od 0.3 do 2 magnitude. </w:t>
-      </w:r>
-      <w:r>
-        <w:rPr>
-          <w:lang w:val="hr-HR"/>
-        </w:rPr>
-        <w:t xml:space="preserve">Sve RR lire imaju jednaku intrinzičnu svjetlost, stoga se koriste kao „standardne svijeće“ za računanje udaljenosti u svemiru. Prikazuju odnos perioda i </w:t>
+        <w:t xml:space="preserve">Možemo ovaj val smjestiti unutar cijevi gdje je jedna strana zatvorena, a druga otvorena. </w:t>
+      </w:r>
+      <w:r>
+        <w:rPr>
+          <w:lang w:val="hr-HR"/>
+        </w:rPr>
+        <w:t xml:space="preserve">Najjednostavniji </w:t>
       </w:r>
       <w:proofErr w:type="spellStart"/>
       <w:r>
         <w:rPr>
           <w:lang w:val="hr-HR"/>
         </w:rPr>
-        <w:t>luminoziteta</w:t>
+        <w:t>stojni</w:t>
       </w:r>
       <w:proofErr w:type="spellEnd"/>
       <w:r>
         <w:rPr>
           <w:lang w:val="hr-HR"/>
         </w:rPr>
-        <w:t xml:space="preserve"> u drugačijem omjeru od </w:t>
+        <w:t xml:space="preserve"> val jest val u </w:t>
+      </w:r>
+      <w:r>
+        <w:rPr>
+          <w:b/>
+          <w:bCs/>
+          <w:lang w:val="hr-HR"/>
+        </w:rPr>
+        <w:t xml:space="preserve">osnovnom tonu, </w:t>
+      </w:r>
+      <w:r>
+        <w:rPr>
+          <w:lang w:val="hr-HR"/>
+        </w:rPr>
+        <w:t xml:space="preserve">gdje poprima maksimalnu valnu duljinu. </w:t>
+      </w:r>
+      <w:r>
+        <w:rPr>
+          <w:lang w:val="hr-HR"/>
+        </w:rPr>
+        <w:t xml:space="preserve">Osnovan ton možemo modelirati tako što jedan kraj </w:t>
       </w:r>
       <w:proofErr w:type="spellStart"/>
       <w:r>
         <w:rPr>
           <w:lang w:val="hr-HR"/>
         </w:rPr>
-        <w:t>Cefeida</w:t>
+        <w:t>stojnog</w:t>
       </w:r>
       <w:proofErr w:type="spellEnd"/>
       <w:r>
         <w:rPr>
           <w:lang w:val="hr-HR"/>
         </w:rPr>
-        <w:t xml:space="preserve"> (vrsta promjenjivih zvijezda). RR Lire su također najčešći tip pulsirajućih promjenjivih zvijezda prema dosadašnjim podatcima. Postoje 3 vrste </w:t>
-      </w:r>
-      <w:r>
-        <w:rPr>
-          <w:lang w:val="hr-HR"/>
-        </w:rPr>
-        <w:t>RR Lira zvijezda, ovisno po načinu pulsiranja</w:t>
-      </w:r>
-      <w:r>
-        <w:rPr>
-          <w:lang w:val="hr-HR"/>
-        </w:rPr>
-        <w:t xml:space="preserve">, no važno je napomenuti da RR Lira može promijeniti način pulsiranja </w:t>
-      </w:r>
-      <w:r>
-        <w:rPr>
-          <w:lang w:val="hr-HR"/>
-        </w:rPr>
-        <w:t>tijekom</w:t>
-      </w:r>
-      <w:r>
-        <w:rPr>
-          <w:lang w:val="hr-HR"/>
-        </w:rPr>
-        <w:t xml:space="preserve"> svog života</w:t>
-      </w:r>
-      <w:r>
-        <w:rPr>
-          <w:lang w:val="hr-HR"/>
-        </w:rPr>
-        <w:t xml:space="preserve">. </w:t>
-      </w:r>
-    </w:p>
-    <w:p>
-      <w:pPr>
-        <w:pStyle w:val="Heading4"/>
-        <w:rPr>
-          <w:lang w:val="hr-HR"/>
-        </w:rPr>
-      </w:pPr>
-      <w:r>
-        <w:rPr>
-          <w:lang w:val="hr-HR"/>
-        </w:rPr>
-        <w:t>1.2.4.1 RRAB tip</w:t>
+        <w:t xml:space="preserve"> vala učvrstimo za zatvoren kraj cijevi te on titra tako što mu vrh dotakne sam rub otvorenog dijela cijevi. </w:t>
       </w:r>
     </w:p>
     <w:p>
@@ -6393,95 +6316,39 @@
         <w:rPr>
           <w:lang w:val="hr-HR"/>
         </w:rPr>
-        <w:t xml:space="preserve">RRAB tip zvijezda je najčešća varijanta RR Lira zvijezda. One imaju asimetričan oblik svjetlosne krivulje zbog pulsiranja </w:t>
-      </w:r>
-      <w:r>
-        <w:rPr>
-          <w:lang w:val="hr-HR"/>
-        </w:rPr>
-        <w:t>temeljnim</w:t>
-      </w:r>
-      <w:r>
-        <w:rPr>
-          <w:lang w:val="hr-HR"/>
-        </w:rPr>
-        <w:t xml:space="preserve"> </w:t>
-      </w:r>
-      <w:r>
-        <w:rPr>
-          <w:lang w:val="hr-HR"/>
-        </w:rPr>
-        <w:t>načinom</w:t>
-      </w:r>
-      <w:r>
-        <w:rPr>
-          <w:lang w:val="hr-HR"/>
-        </w:rPr>
-        <w:t xml:space="preserve">. </w:t>
-      </w:r>
-      <w:r>
-        <w:rPr>
-          <w:lang w:val="hr-HR"/>
-        </w:rPr>
-        <w:t>Slika 3 prikazuje svjetlosnu krivulju RRAB tipa zvijezde.</w:t>
-      </w:r>
-    </w:p>
-    <w:p>
-      <w:pPr>
-        <w:pStyle w:val="Heading4"/>
-        <w:rPr>
-          <w:lang w:val="hr-HR"/>
-        </w:rPr>
-      </w:pPr>
-      <w:r>
-        <w:rPr>
-          <w:lang w:val="hr-HR"/>
-        </w:rPr>
-        <w:t>1.2.4.2 RRC tip</w:t>
-      </w:r>
-    </w:p>
-    <w:p>
-      <w:pPr>
-        <w:jc w:val="both"/>
-        <w:rPr>
-          <w:lang w:val="hr-HR"/>
-        </w:rPr>
-      </w:pPr>
-      <w:r>
-        <w:rPr>
-          <w:lang w:val="hr-HR"/>
-        </w:rPr>
-        <w:t xml:space="preserve">RRC </w:t>
-      </w:r>
-      <w:r>
-        <w:rPr>
-          <w:lang w:val="hr-HR"/>
-        </w:rPr>
-        <w:t xml:space="preserve">zvijezde imaju simetričnu svjetlosnu krivulju s iznimno kratkim periodom, od 0.2 do 0.5 dana. Također, imaju vrlo malu promjenu magnitude za razliku od RRAB tipa. One pulsiraju u prvom </w:t>
-      </w:r>
-      <w:r>
-        <w:rPr>
-          <w:lang w:val="hr-HR"/>
-        </w:rPr>
-        <w:t>modu</w:t>
-      </w:r>
-      <w:r>
-        <w:rPr>
-          <w:lang w:val="hr-HR"/>
-        </w:rPr>
-        <w:t xml:space="preserve"> pulsiranja. Slika </w:t>
-      </w:r>
-      <w:r>
-        <w:rPr>
-          <w:lang w:val="hr-HR"/>
-        </w:rPr>
-        <w:t>2</w:t>
-      </w:r>
-      <w:r>
-        <w:rPr>
-          <w:lang w:val="hr-HR"/>
-        </w:rPr>
-        <w:t xml:space="preserve"> prikazuje svjetlosnu krivulju RRC tipa zvijezde. </w:t>
+        <w:t xml:space="preserve">Najjednostavniji način pulsiranja iliti titranja promjenjive zvijezde jest u </w:t>
+      </w:r>
+      <w:r>
+        <w:rPr>
+          <w:b/>
+          <w:bCs/>
+          <w:lang w:val="hr-HR"/>
+        </w:rPr>
+        <w:t>osnovnom tonu titranja</w:t>
+      </w:r>
+      <w:r>
+        <w:rPr>
+          <w:lang w:val="hr-HR"/>
+        </w:rPr>
+        <w:t xml:space="preserve">, gdje čitava zvijezda povećava i smanjuje svoj volumen. </w:t>
+      </w:r>
+      <w:r>
+        <w:rPr>
+          <w:lang w:val="hr-HR"/>
+        </w:rPr>
+        <w:t xml:space="preserve">Model cijevi možemo aplicirati i na zvijezdu, gdje je </w:t>
+      </w:r>
+      <w:r>
+        <w:rPr>
+          <w:lang w:val="hr-HR"/>
+        </w:rPr>
+        <w:t>radijus</w:t>
+      </w:r>
+      <w:r>
+        <w:rPr>
+          <w:lang w:val="hr-HR"/>
+        </w:rPr>
+        <w:t xml:space="preserve"> zvijezde jednak duljini cijevi, zatvoreni kraj je jezgra, a otvoreni kraj je sam rub zvijezde. Slika ispod prikazuje model cijevi i titranja zvijezde. </w:t>
       </w:r>
     </w:p>
     <w:p>
@@ -6497,11 +6364,12 @@
           <w:noProof/>
           <w:lang w:val="hr-HR"/>
         </w:rPr>
+        <w:lastRenderedPageBreak/>
         <w:drawing>
-          <wp:inline distT="0" distB="0" distL="0" distR="0" wp14:anchorId="69529448" wp14:editId="46B6064D">
-            <wp:extent cx="5763718" cy="2359027"/>
-            <wp:effectExtent l="0" t="0" r="2540" b="3175"/>
-            <wp:docPr id="727007765" name="Picture 2" descr="A graph of a graph of a graph&#10;&#10;Description automatically generated with medium confidence"/>
+          <wp:inline distT="0" distB="0" distL="0" distR="0" wp14:anchorId="32618B05" wp14:editId="432EA5DA">
+            <wp:extent cx="3934918" cy="2322601"/>
+            <wp:effectExtent l="0" t="0" r="2540" b="1905"/>
+            <wp:docPr id="1589167301" name="Picture 1" descr="A diagram of a mathematical equation&#10;&#10;Description automatically generated"/>
             <wp:cNvGraphicFramePr>
               <a:graphicFrameLocks xmlns:a="http://schemas.openxmlformats.org/drawingml/2006/main" noChangeAspect="1"/>
             </wp:cNvGraphicFramePr>
@@ -6509,24 +6377,24 @@
               <a:graphicData uri="http://schemas.openxmlformats.org/drawingml/2006/picture">
                 <pic:pic xmlns:pic="http://schemas.openxmlformats.org/drawingml/2006/picture">
                   <pic:nvPicPr>
-                    <pic:cNvPr id="727007765" name="Picture 2" descr="A graph of a graph of a graph&#10;&#10;Description automatically generated with medium confidence"/>
+                    <pic:cNvPr id="1589167301" name="Picture 1" descr="A diagram of a mathematical equation&#10;&#10;Description automatically generated"/>
                     <pic:cNvPicPr/>
                   </pic:nvPicPr>
                   <pic:blipFill rotWithShape="1">
-                    <a:blip r:embed="rId9" cstate="print">
+                    <a:blip r:embed="rId9">
                       <a:extLst>
                         <a:ext uri="{28A0092B-C50C-407E-A947-70E740481C1C}">
                           <a14:useLocalDpi xmlns:a14="http://schemas.microsoft.com/office/drawing/2010/main" val="0"/>
                         </a:ext>
                       </a:extLst>
                     </a:blip>
-                    <a:srcRect l="5170" r="7567"/>
+                    <a:srcRect l="4792" t="14628" r="3766" b="13407"/>
                     <a:stretch/>
                   </pic:blipFill>
                   <pic:spPr bwMode="auto">
                     <a:xfrm>
                       <a:off x="0" y="0"/>
-                      <a:ext cx="5859249" cy="2398127"/>
+                      <a:ext cx="3993168" cy="2356983"/>
                     </a:xfrm>
                     <a:prstGeom prst="rect">
                       <a:avLst/>
@@ -6596,13 +6464,21 @@
         <w:rPr>
           <w:lang w:val="hr-HR"/>
         </w:rPr>
-        <w:t>: Razlika izme</w:t>
-      </w:r>
-      <w:r>
-        <w:rPr>
-          <w:lang w:val="hr-HR"/>
-        </w:rPr>
-        <w:t>đu RRAB i RRC tipa zvijezda</w:t>
+        <w:t xml:space="preserve">: model cijevi sa </w:t>
+      </w:r>
+      <w:proofErr w:type="spellStart"/>
+      <w:r>
+        <w:rPr>
+          <w:lang w:val="hr-HR"/>
+        </w:rPr>
+        <w:t>stojnim</w:t>
+      </w:r>
+      <w:proofErr w:type="spellEnd"/>
+      <w:r>
+        <w:rPr>
+          <w:lang w:val="hr-HR"/>
+        </w:rPr>
+        <w:t xml:space="preserve"> valovima unutar promjenjive zvijezde</w:t>
       </w:r>
     </w:p>
     <w:p>
@@ -6616,76 +6492,177 @@
         <w:rPr>
           <w:lang w:val="hr-HR"/>
         </w:rPr>
-        <w:t xml:space="preserve">Možemo vidjeti iz slike iznad da postoje razlike između oblika RRAB i RRC tipa zvijezda. RRAB imaju oštriji rast i pad magnitude, dok RRC ima zaobljen vrh i sporiji pad magnitude. </w:t>
-      </w:r>
-    </w:p>
-    <w:p>
-      <w:pPr>
-        <w:pStyle w:val="Heading4"/>
-        <w:rPr>
-          <w:lang w:val="hr-HR"/>
-        </w:rPr>
-      </w:pPr>
-      <w:r>
-        <w:rPr>
-          <w:lang w:val="hr-HR"/>
-        </w:rPr>
-        <w:t>1.2.4.3 RRD tip</w:t>
-      </w:r>
-    </w:p>
-    <w:p>
-      <w:pPr>
-        <w:rPr>
-          <w:lang w:val="hr-HR"/>
-        </w:rPr>
-      </w:pPr>
-      <w:r>
-        <w:rPr>
-          <w:lang w:val="hr-HR"/>
-        </w:rPr>
-        <w:t xml:space="preserve">RRD zvijezde pulsiraju i radijalno i u prvom </w:t>
-      </w:r>
-      <w:r>
-        <w:rPr>
-          <w:lang w:val="hr-HR"/>
-        </w:rPr>
-        <w:t>modu</w:t>
-      </w:r>
-      <w:r>
-        <w:rPr>
-          <w:lang w:val="hr-HR"/>
-        </w:rPr>
-        <w:t xml:space="preserve"> ili ne-radijalnom načinom pulsiranja, </w:t>
-      </w:r>
-      <w:r>
-        <w:rPr>
-          <w:lang w:val="hr-HR"/>
-        </w:rPr>
-        <w:t>što rezultira zbrajanjem</w:t>
-      </w:r>
-      <w:r>
-        <w:rPr>
-          <w:lang w:val="hr-HR"/>
-        </w:rPr>
-        <w:t xml:space="preserve"> promjene svjetlosti i jednog i drugog načina. </w:t>
-      </w:r>
-      <w:r>
-        <w:rPr>
-          <w:lang w:val="hr-HR"/>
-        </w:rPr>
-        <w:t xml:space="preserve">Slika </w:t>
-      </w:r>
-      <w:r>
-        <w:rPr>
-          <w:lang w:val="hr-HR"/>
-        </w:rPr>
-        <w:t>3</w:t>
-      </w:r>
-      <w:r>
-        <w:rPr>
-          <w:lang w:val="hr-HR"/>
-        </w:rPr>
-        <w:t xml:space="preserve"> prikazuje svjetlosnu krivulju RRD tipa zvijezde.</w:t>
+        <w:t xml:space="preserve">Gledajući osnovan ton, možemo vidjeti da njegova valna duljina je zapravo 4 puta veća od samog radijusa zvijezde, što će rezultirati malom frekvencijom i velikim periodom. </w:t>
+      </w:r>
+      <w:r>
+        <w:rPr>
+          <w:lang w:val="hr-HR"/>
+        </w:rPr>
+        <w:t>No, zvijezda može i kompliciranije pulsirati, tako što postoje samo neki slojevi unutar zvijezde koji pulsiraju</w:t>
+      </w:r>
+      <w:r>
+        <w:rPr>
+          <w:lang w:val="hr-HR"/>
+        </w:rPr>
+        <w:t xml:space="preserve">, stvarajući stojne valove u prvom, drugom, trećem itd. </w:t>
+      </w:r>
+      <w:r>
+        <w:rPr>
+          <w:lang w:val="hr-HR"/>
+        </w:rPr>
+        <w:t xml:space="preserve">tonovima. </w:t>
+      </w:r>
+      <w:r>
+        <w:rPr>
+          <w:lang w:val="hr-HR"/>
+        </w:rPr>
+        <w:t xml:space="preserve"> </w:t>
+      </w:r>
+      <w:r>
+        <w:rPr>
+          <w:lang w:val="hr-HR"/>
+        </w:rPr>
+        <w:t xml:space="preserve">Što zvijezda ima viši ton, valna duljina postaje sve kraća te period postaje sve kraći, što uočavamo u stvarnim promjenjivim zvijezdama. </w:t>
+      </w:r>
+      <w:r>
+        <w:rPr>
+          <w:lang w:val="hr-HR"/>
+        </w:rPr>
+        <w:t>U ovom praktičnom radu proces izračunavanja perioda traži frekvencije tonova pulsiranja zvijezde</w:t>
+      </w:r>
+      <w:r>
+        <w:rPr>
+          <w:lang w:val="hr-HR"/>
+        </w:rPr>
+        <w:t>, a iz frekvencije se lako izračuna period</w:t>
+      </w:r>
+      <w:r>
+        <w:rPr>
+          <w:lang w:val="hr-HR"/>
+        </w:rPr>
+        <w:t xml:space="preserve">.   </w:t>
+      </w:r>
+    </w:p>
+    <w:p>
+      <w:pPr>
+        <w:pStyle w:val="Heading3"/>
+        <w:rPr>
+          <w:lang w:val="hr-HR"/>
+        </w:rPr>
+      </w:pPr>
+      <w:bookmarkStart w:id="6" w:name="_Toc154744696"/>
+      <w:r>
+        <w:rPr>
+          <w:lang w:val="hr-HR"/>
+        </w:rPr>
+        <w:t>1.2.</w:t>
+      </w:r>
+      <w:r>
+        <w:rPr>
+          <w:lang w:val="hr-HR"/>
+        </w:rPr>
+        <w:t>4</w:t>
+      </w:r>
+      <w:r>
+        <w:rPr>
+          <w:lang w:val="hr-HR"/>
+        </w:rPr>
+        <w:t xml:space="preserve"> Svjetlosne krivulje</w:t>
+      </w:r>
+      <w:bookmarkEnd w:id="6"/>
+    </w:p>
+    <w:p>
+      <w:pPr>
+        <w:jc w:val="both"/>
+        <w:rPr>
+          <w:lang w:val="hr-HR"/>
+        </w:rPr>
+      </w:pPr>
+      <w:r>
+        <w:rPr>
+          <w:lang w:val="hr-HR"/>
+        </w:rPr>
+        <w:t xml:space="preserve">Promjenjive zvijezde promatramo optičkim teleskopima koji se mogu nalaziti na zemlji ili u svemiru te oni mjere svjetlost odnosno magnitudu zvijezde u svakom promatranju. Ne mogu promatrati noću te ne mogu promatrati istu zvijezdu neprestano, stoga postoje određene sezone promatranja koje se ponavljaju godinama. Vrstu podatka koju prikupljamo za promjenjive zvijezde zove se </w:t>
+      </w:r>
+      <w:r>
+        <w:rPr>
+          <w:b/>
+          <w:bCs/>
+          <w:lang w:val="hr-HR"/>
+        </w:rPr>
+        <w:t>svjetlosna krivulja</w:t>
+      </w:r>
+      <w:r>
+        <w:rPr>
+          <w:lang w:val="hr-HR"/>
+        </w:rPr>
+        <w:t xml:space="preserve">, jer ona prikazuje promjenu svijetlosti zvijezde u odnosu na proteklo vrijeme. </w:t>
+      </w:r>
+    </w:p>
+    <w:p>
+      <w:pPr>
+        <w:jc w:val="both"/>
+        <w:rPr>
+          <w:lang w:val="hr-HR"/>
+        </w:rPr>
+      </w:pPr>
+      <w:r>
+        <w:rPr>
+          <w:lang w:val="hr-HR"/>
+        </w:rPr>
+        <w:t xml:space="preserve">Oblik svjetlosne krivulje ovisi o periodu te o vrsti zvijezde, stoga će svaka vrsta zvijezde imati različitu krivulju ovisno o njenim obilježjima, ali i načinu pulsiranja. </w:t>
+      </w:r>
+    </w:p>
+    <w:p>
+      <w:pPr>
+        <w:jc w:val="both"/>
+        <w:rPr>
+          <w:lang w:val="hr-HR"/>
+        </w:rPr>
+      </w:pPr>
+      <w:r>
+        <w:rPr>
+          <w:lang w:val="hr-HR"/>
+        </w:rPr>
+        <w:t xml:space="preserve">Izračunom perioda možemo </w:t>
+      </w:r>
+      <w:r>
+        <w:rPr>
+          <w:i/>
+          <w:iCs/>
+          <w:lang w:val="hr-HR"/>
+        </w:rPr>
+        <w:t>prikazati jedan ciklus promjenjive zvijezde</w:t>
+      </w:r>
+      <w:r>
+        <w:rPr>
+          <w:lang w:val="hr-HR"/>
+        </w:rPr>
+        <w:t xml:space="preserve">. Slika </w:t>
+      </w:r>
+      <w:r>
+        <w:rPr>
+          <w:lang w:val="hr-HR"/>
+        </w:rPr>
+        <w:t>4</w:t>
+      </w:r>
+      <w:r>
+        <w:rPr>
+          <w:lang w:val="hr-HR"/>
+        </w:rPr>
+        <w:t xml:space="preserve"> prikazuje ukupnu svjetlosnu krivulju za jednu zvijezdu iz podataka korištenih u ovome radu te prikaz jednog ciklusa </w:t>
+      </w:r>
+      <w:r>
+        <w:rPr>
+          <w:lang w:val="hr-HR"/>
+        </w:rPr>
+        <w:t>pulsiranja</w:t>
+      </w:r>
+      <w:r>
+        <w:rPr>
+          <w:lang w:val="hr-HR"/>
+        </w:rPr>
+        <w:t xml:space="preserve">. </w:t>
       </w:r>
     </w:p>
     <w:p>
@@ -6703,463 +6680,7 @@
         </w:rPr>
         <w:lastRenderedPageBreak/>
         <w:drawing>
-          <wp:inline distT="0" distB="0" distL="0" distR="0" wp14:anchorId="622127F8" wp14:editId="69430B3B">
-            <wp:extent cx="2999741" cy="1843790"/>
-            <wp:effectExtent l="0" t="0" r="0" b="0"/>
-            <wp:docPr id="933177543" name="Picture 3" descr="A graph of a graph showing the number of points&#10;&#10;Description automatically generated with medium confidence"/>
-            <wp:cNvGraphicFramePr>
-              <a:graphicFrameLocks xmlns:a="http://schemas.openxmlformats.org/drawingml/2006/main" noChangeAspect="1"/>
-            </wp:cNvGraphicFramePr>
-            <a:graphic xmlns:a="http://schemas.openxmlformats.org/drawingml/2006/main">
-              <a:graphicData uri="http://schemas.openxmlformats.org/drawingml/2006/picture">
-                <pic:pic xmlns:pic="http://schemas.openxmlformats.org/drawingml/2006/picture">
-                  <pic:nvPicPr>
-                    <pic:cNvPr id="933177543" name="Picture 3" descr="A graph of a graph showing the number of points&#10;&#10;Description automatically generated with medium confidence"/>
-                    <pic:cNvPicPr/>
-                  </pic:nvPicPr>
-                  <pic:blipFill>
-                    <a:blip r:embed="rId10">
-                      <a:extLst>
-                        <a:ext uri="{28A0092B-C50C-407E-A947-70E740481C1C}">
-                          <a14:useLocalDpi xmlns:a14="http://schemas.microsoft.com/office/drawing/2010/main" val="0"/>
-                        </a:ext>
-                      </a:extLst>
-                    </a:blip>
-                    <a:stretch>
-                      <a:fillRect/>
-                    </a:stretch>
-                  </pic:blipFill>
-                  <pic:spPr>
-                    <a:xfrm>
-                      <a:off x="0" y="0"/>
-                      <a:ext cx="3048779" cy="1873931"/>
-                    </a:xfrm>
-                    <a:prstGeom prst="rect">
-                      <a:avLst/>
-                    </a:prstGeom>
-                  </pic:spPr>
-                </pic:pic>
-              </a:graphicData>
-            </a:graphic>
-          </wp:inline>
-        </w:drawing>
-      </w:r>
-    </w:p>
-    <w:p>
-      <w:pPr>
-        <w:pStyle w:val="Caption"/>
-        <w:jc w:val="center"/>
-        <w:rPr>
-          <w:lang w:val="hr-HR"/>
-        </w:rPr>
-      </w:pPr>
-      <w:r>
-        <w:rPr>
-          <w:lang w:val="hr-HR"/>
-        </w:rPr>
-        <w:t xml:space="preserve">Slika </w:t>
-      </w:r>
-      <w:r>
-        <w:rPr>
-          <w:lang w:val="hr-HR"/>
-        </w:rPr>
-        <w:fldChar w:fldCharType="begin"/>
-      </w:r>
-      <w:r>
-        <w:rPr>
-          <w:lang w:val="hr-HR"/>
-        </w:rPr>
-        <w:instrText xml:space="preserve"> SEQ Slika \* ARABIC </w:instrText>
-      </w:r>
-      <w:r>
-        <w:rPr>
-          <w:lang w:val="hr-HR"/>
-        </w:rPr>
-        <w:fldChar w:fldCharType="separate"/>
-      </w:r>
-      <w:r>
-        <w:rPr>
-          <w:noProof/>
-          <w:lang w:val="hr-HR"/>
-        </w:rPr>
-        <w:t>4</w:t>
-      </w:r>
-      <w:r>
-        <w:rPr>
-          <w:lang w:val="hr-HR"/>
-        </w:rPr>
-        <w:fldChar w:fldCharType="end"/>
-      </w:r>
-      <w:r>
-        <w:rPr>
-          <w:lang w:val="hr-HR"/>
-        </w:rPr>
-        <w:t xml:space="preserve">: primjer RRD </w:t>
-      </w:r>
-      <w:r>
-        <w:rPr>
-          <w:lang w:val="hr-HR"/>
-        </w:rPr>
-        <w:t>tipa zvijezde</w:t>
-      </w:r>
-      <w:r>
-        <w:rPr>
-          <w:lang w:val="hr-HR"/>
-        </w:rPr>
-        <w:t xml:space="preserve"> [1]</w:t>
-      </w:r>
-    </w:p>
-    <w:p>
-      <w:pPr>
-        <w:rPr>
-          <w:lang w:val="hr-HR"/>
-        </w:rPr>
-      </w:pPr>
-    </w:p>
-    <w:p>
-      <w:pPr>
-        <w:pStyle w:val="Heading3"/>
-        <w:rPr>
-          <w:lang w:val="hr-HR"/>
-        </w:rPr>
-      </w:pPr>
-      <w:bookmarkStart w:id="7" w:name="_Toc154744696"/>
-      <w:r>
-        <w:rPr>
-          <w:lang w:val="hr-HR"/>
-        </w:rPr>
-        <w:t>1.2.</w:t>
-      </w:r>
-      <w:r>
-        <w:rPr>
-          <w:lang w:val="hr-HR"/>
-        </w:rPr>
-        <w:t>5</w:t>
-      </w:r>
-      <w:r>
-        <w:rPr>
-          <w:lang w:val="hr-HR"/>
-        </w:rPr>
-        <w:t xml:space="preserve"> Svjetlosne krivulje</w:t>
-      </w:r>
-      <w:bookmarkEnd w:id="7"/>
-    </w:p>
-    <w:p>
-      <w:pPr>
-        <w:jc w:val="both"/>
-        <w:rPr>
-          <w:lang w:val="hr-HR"/>
-        </w:rPr>
-      </w:pPr>
-      <w:r>
-        <w:rPr>
-          <w:lang w:val="hr-HR"/>
-        </w:rPr>
-        <w:t xml:space="preserve">Promjenjive zvijezde promatramo optičkim teleskopima koji se mogu nalaziti na zemlji ili u svemiru te oni sakupljaju svijetlost određen niz godina u </w:t>
-      </w:r>
-      <w:r>
-        <w:rPr>
-          <w:b/>
-          <w:bCs/>
-          <w:lang w:val="hr-HR"/>
-        </w:rPr>
-        <w:t xml:space="preserve">sezonama – </w:t>
-      </w:r>
-      <w:proofErr w:type="spellStart"/>
-      <w:r>
-        <w:rPr>
-          <w:b/>
-          <w:bCs/>
-          <w:lang w:val="hr-HR"/>
-        </w:rPr>
-        <w:t>expand</w:t>
-      </w:r>
-      <w:proofErr w:type="spellEnd"/>
-      <w:r>
-        <w:rPr>
-          <w:b/>
-          <w:bCs/>
-          <w:lang w:val="hr-HR"/>
-        </w:rPr>
-        <w:t xml:space="preserve"> </w:t>
-      </w:r>
-      <w:proofErr w:type="spellStart"/>
-      <w:r>
-        <w:rPr>
-          <w:b/>
-          <w:bCs/>
-          <w:lang w:val="hr-HR"/>
-        </w:rPr>
-        <w:t>upon</w:t>
-      </w:r>
-      <w:proofErr w:type="spellEnd"/>
-      <w:r>
-        <w:rPr>
-          <w:b/>
-          <w:bCs/>
-          <w:lang w:val="hr-HR"/>
-        </w:rPr>
-        <w:t xml:space="preserve"> </w:t>
-      </w:r>
-      <w:proofErr w:type="spellStart"/>
-      <w:r>
-        <w:rPr>
-          <w:b/>
-          <w:bCs/>
-          <w:lang w:val="hr-HR"/>
-        </w:rPr>
-        <w:t>observation</w:t>
-      </w:r>
-      <w:proofErr w:type="spellEnd"/>
-      <w:r>
-        <w:rPr>
-          <w:b/>
-          <w:bCs/>
-          <w:lang w:val="hr-HR"/>
-        </w:rPr>
-        <w:t xml:space="preserve"> time</w:t>
-      </w:r>
-      <w:r>
-        <w:rPr>
-          <w:lang w:val="hr-HR"/>
-        </w:rPr>
-        <w:t xml:space="preserve">. Vrstu podatka koju prikupljamo za promjenjive zvijezde zove se </w:t>
-      </w:r>
-      <w:r>
-        <w:rPr>
-          <w:b/>
-          <w:bCs/>
-          <w:lang w:val="hr-HR"/>
-        </w:rPr>
-        <w:t>svjetlosna krivulja</w:t>
-      </w:r>
-      <w:r>
-        <w:rPr>
-          <w:lang w:val="hr-HR"/>
-        </w:rPr>
-        <w:t xml:space="preserve">, jer ona prikazuje promjenu svijetlosti zvijezde u odnosu na proteklo vrijeme. – </w:t>
-      </w:r>
-      <w:proofErr w:type="spellStart"/>
-      <w:r>
-        <w:rPr>
-          <w:lang w:val="hr-HR"/>
-        </w:rPr>
-        <w:t>expand</w:t>
-      </w:r>
-      <w:proofErr w:type="spellEnd"/>
-      <w:r>
-        <w:rPr>
-          <w:lang w:val="hr-HR"/>
-        </w:rPr>
-        <w:t xml:space="preserve"> </w:t>
-      </w:r>
-      <w:proofErr w:type="spellStart"/>
-      <w:r>
-        <w:rPr>
-          <w:lang w:val="hr-HR"/>
-        </w:rPr>
-        <w:t>upon</w:t>
-      </w:r>
-      <w:proofErr w:type="spellEnd"/>
-      <w:r>
-        <w:rPr>
-          <w:lang w:val="hr-HR"/>
-        </w:rPr>
-        <w:t xml:space="preserve"> </w:t>
-      </w:r>
-      <w:proofErr w:type="spellStart"/>
-      <w:r>
-        <w:rPr>
-          <w:lang w:val="hr-HR"/>
-        </w:rPr>
-        <w:t>definition</w:t>
-      </w:r>
-      <w:proofErr w:type="spellEnd"/>
-      <w:r>
-        <w:rPr>
-          <w:lang w:val="hr-HR"/>
-        </w:rPr>
-        <w:t xml:space="preserve"> </w:t>
-      </w:r>
-      <w:proofErr w:type="spellStart"/>
-      <w:r>
-        <w:rPr>
-          <w:lang w:val="hr-HR"/>
-        </w:rPr>
-        <w:t>of</w:t>
-      </w:r>
-      <w:proofErr w:type="spellEnd"/>
-      <w:r>
-        <w:rPr>
-          <w:lang w:val="hr-HR"/>
-        </w:rPr>
-        <w:t xml:space="preserve"> </w:t>
-      </w:r>
-      <w:proofErr w:type="spellStart"/>
-      <w:r>
-        <w:rPr>
-          <w:lang w:val="hr-HR"/>
-        </w:rPr>
-        <w:t>light</w:t>
-      </w:r>
-      <w:proofErr w:type="spellEnd"/>
-      <w:r>
-        <w:rPr>
-          <w:lang w:val="hr-HR"/>
-        </w:rPr>
-        <w:t xml:space="preserve"> </w:t>
-      </w:r>
-      <w:proofErr w:type="spellStart"/>
-      <w:r>
-        <w:rPr>
-          <w:lang w:val="hr-HR"/>
-        </w:rPr>
-        <w:t>curve</w:t>
-      </w:r>
-      <w:proofErr w:type="spellEnd"/>
-      <w:r>
-        <w:rPr>
-          <w:lang w:val="hr-HR"/>
-        </w:rPr>
-        <w:t xml:space="preserve"> </w:t>
-      </w:r>
-      <w:proofErr w:type="spellStart"/>
-      <w:r>
-        <w:rPr>
-          <w:lang w:val="hr-HR"/>
-        </w:rPr>
-        <w:t>in</w:t>
-      </w:r>
-      <w:proofErr w:type="spellEnd"/>
-      <w:r>
-        <w:rPr>
-          <w:lang w:val="hr-HR"/>
-        </w:rPr>
-        <w:t xml:space="preserve"> </w:t>
-      </w:r>
-      <w:proofErr w:type="spellStart"/>
-      <w:r>
-        <w:rPr>
-          <w:lang w:val="hr-HR"/>
-        </w:rPr>
-        <w:t>multiple</w:t>
-      </w:r>
-      <w:proofErr w:type="spellEnd"/>
-      <w:r>
-        <w:rPr>
-          <w:lang w:val="hr-HR"/>
-        </w:rPr>
-        <w:t xml:space="preserve"> </w:t>
-      </w:r>
-      <w:proofErr w:type="spellStart"/>
-      <w:r>
-        <w:rPr>
-          <w:lang w:val="hr-HR"/>
-        </w:rPr>
-        <w:t>senses</w:t>
-      </w:r>
-      <w:proofErr w:type="spellEnd"/>
-      <w:r>
-        <w:rPr>
-          <w:lang w:val="hr-HR"/>
-        </w:rPr>
-        <w:t xml:space="preserve">, </w:t>
-      </w:r>
-      <w:proofErr w:type="spellStart"/>
-      <w:r>
-        <w:rPr>
-          <w:lang w:val="hr-HR"/>
-        </w:rPr>
-        <w:t>mathematical</w:t>
-      </w:r>
-      <w:proofErr w:type="spellEnd"/>
-      <w:r>
-        <w:rPr>
-          <w:lang w:val="hr-HR"/>
-        </w:rPr>
-        <w:t xml:space="preserve">, </w:t>
-      </w:r>
-      <w:proofErr w:type="spellStart"/>
-      <w:r>
-        <w:rPr>
-          <w:lang w:val="hr-HR"/>
-        </w:rPr>
-        <w:t>physical</w:t>
-      </w:r>
-      <w:proofErr w:type="spellEnd"/>
-      <w:r>
-        <w:rPr>
-          <w:lang w:val="hr-HR"/>
-        </w:rPr>
-        <w:t xml:space="preserve">, </w:t>
-      </w:r>
-      <w:proofErr w:type="spellStart"/>
-      <w:r>
-        <w:rPr>
-          <w:lang w:val="hr-HR"/>
-        </w:rPr>
-        <w:t>astronomycal</w:t>
-      </w:r>
-      <w:proofErr w:type="spellEnd"/>
-    </w:p>
-    <w:p>
-      <w:pPr>
-        <w:jc w:val="both"/>
-        <w:rPr>
-          <w:lang w:val="hr-HR"/>
-        </w:rPr>
-      </w:pPr>
-      <w:r>
-        <w:rPr>
-          <w:lang w:val="hr-HR"/>
-        </w:rPr>
-        <w:t>Svjetlosna nam otkriva mnoge aspekte jedne promjenjive zvijezde, kao što su period promjenjivosti, amplitudu promjene magnitude te oblik promjene svjetlosti jednog ciklusa. Iz ovih podataka možemo kategorizirati promjenjive zvijezde u njihove tipove, budući da svaki tip promjenjivih zvijezda ima svoj prosječni period te oblik krivulje.</w:t>
-      </w:r>
-    </w:p>
-    <w:p>
-      <w:pPr>
-        <w:jc w:val="both"/>
-        <w:rPr>
-          <w:lang w:val="hr-HR"/>
-        </w:rPr>
-      </w:pPr>
-      <w:r>
-        <w:rPr>
-          <w:lang w:val="hr-HR"/>
-        </w:rPr>
-        <w:t xml:space="preserve">Izračunom perioda možemo </w:t>
-      </w:r>
-      <w:r>
-        <w:rPr>
-          <w:i/>
-          <w:iCs/>
-          <w:lang w:val="hr-HR"/>
-        </w:rPr>
-        <w:t>prikazati jedan ciklus promjenjive zvijezde</w:t>
-      </w:r>
-      <w:r>
-        <w:rPr>
-          <w:lang w:val="hr-HR"/>
-        </w:rPr>
-        <w:t xml:space="preserve">. Slika 1 prikazuje ukupnu svjetlosnu krivulju za jednu zvijezdu iz podataka korištenih u ovome radu te prikaz jednog ciklusa promjenjivosti. </w:t>
-      </w:r>
-    </w:p>
-    <w:p>
-      <w:pPr>
-        <w:keepNext/>
-        <w:jc w:val="center"/>
-        <w:rPr>
-          <w:lang w:val="hr-HR"/>
-        </w:rPr>
-      </w:pPr>
-      <w:r>
-        <w:rPr>
-          <w:noProof/>
-          <w:lang w:val="hr-HR"/>
-        </w:rPr>
-        <w:lastRenderedPageBreak/>
-        <w:drawing>
-          <wp:inline distT="0" distB="0" distL="0" distR="0" wp14:anchorId="2BD30035" wp14:editId="58BBAAF3">
+          <wp:inline distT="0" distB="0" distL="0" distR="0" wp14:anchorId="42CBAD93" wp14:editId="1ACEC7CE">
             <wp:extent cx="6072327" cy="2503357"/>
             <wp:effectExtent l="0" t="0" r="0" b="0"/>
             <wp:docPr id="245938909" name="Picture 1" descr="A graph of a graph of a graph&#10;&#10;Description automatically generated with medium confidence"/>
@@ -7174,7 +6695,7 @@
                     <pic:cNvPicPr/>
                   </pic:nvPicPr>
                   <pic:blipFill rotWithShape="1">
-                    <a:blip r:embed="rId11" cstate="print">
+                    <a:blip r:embed="rId10" cstate="print">
                       <a:extLst>
                         <a:ext uri="{28A0092B-C50C-407E-A947-70E740481C1C}">
                           <a14:useLocalDpi xmlns:a14="http://schemas.microsoft.com/office/drawing/2010/main" val="0"/>
@@ -7226,59 +6747,580 @@
         <w:rPr>
           <w:lang w:val="hr-HR"/>
         </w:rPr>
-        <w:fldChar w:fldCharType="begin"/>
-      </w:r>
-      <w:r>
-        <w:rPr>
-          <w:lang w:val="hr-HR"/>
-        </w:rPr>
-        <w:instrText xml:space="preserve"> SEQ Slika \* ARABIC </w:instrText>
-      </w:r>
-      <w:r>
-        <w:rPr>
-          <w:lang w:val="hr-HR"/>
-        </w:rPr>
-        <w:fldChar w:fldCharType="separate"/>
-      </w:r>
+        <w:t>4</w:t>
+      </w:r>
+      <w:r>
+        <w:rPr>
+          <w:lang w:val="hr-HR"/>
+        </w:rPr>
+        <w:t>: primjer ukupne svjetlosne krivulje i jednog ciklusa</w:t>
+      </w:r>
+    </w:p>
+    <w:p>
+      <w:pPr>
+        <w:pStyle w:val="Heading3"/>
+        <w:rPr>
+          <w:lang w:val="hr-HR"/>
+        </w:rPr>
+      </w:pPr>
+      <w:bookmarkStart w:id="7" w:name="_Toc154744697"/>
+      <w:r>
+        <w:rPr>
+          <w:lang w:val="hr-HR"/>
+        </w:rPr>
+        <w:t>1.2.</w:t>
+      </w:r>
+      <w:r>
+        <w:rPr>
+          <w:lang w:val="hr-HR"/>
+        </w:rPr>
+        <w:t>5</w:t>
+      </w:r>
+      <w:r>
+        <w:rPr>
+          <w:lang w:val="hr-HR"/>
+        </w:rPr>
+        <w:t xml:space="preserve"> RR L</w:t>
+      </w:r>
+      <w:r>
+        <w:rPr>
+          <w:lang w:val="hr-HR"/>
+        </w:rPr>
+        <w:t>ire</w:t>
+      </w:r>
+      <w:r>
+        <w:rPr>
+          <w:lang w:val="hr-HR"/>
+        </w:rPr>
+        <w:t xml:space="preserve"> zvijezde</w:t>
+      </w:r>
+      <w:bookmarkEnd w:id="7"/>
+    </w:p>
+    <w:p>
+      <w:pPr>
+        <w:jc w:val="both"/>
+        <w:rPr>
+          <w:lang w:val="hr-HR"/>
+        </w:rPr>
+      </w:pPr>
+      <w:r>
+        <w:rPr>
+          <w:lang w:val="hr-HR"/>
+        </w:rPr>
+        <w:t xml:space="preserve">RR Lire su vrsta starih pulsirajućih promjenjivih zvijezda, koje najčešće pronalazimo u kuglastim skupovima zvijezda. </w:t>
+      </w:r>
+      <w:r>
+        <w:rPr>
+          <w:lang w:val="hr-HR"/>
+        </w:rPr>
+        <w:t>Imaju vrlo kratke periode, od 0.05 do 1.2 dana</w:t>
+      </w:r>
+      <w:r>
+        <w:rPr>
+          <w:lang w:val="hr-HR"/>
+        </w:rPr>
+        <w:t xml:space="preserve"> te ovisno o tipu RR Lire, opseg perioda varira</w:t>
+      </w:r>
+      <w:r>
+        <w:rPr>
+          <w:lang w:val="hr-HR"/>
+        </w:rPr>
+        <w:t xml:space="preserve"> te promjenu magnitude od 0.3 do 2 magnitude</w:t>
+      </w:r>
+      <w:r>
+        <w:rPr>
+          <w:lang w:val="hr-HR"/>
+        </w:rPr>
+        <w:t xml:space="preserve">. </w:t>
+      </w:r>
+      <w:r>
+        <w:rPr>
+          <w:lang w:val="hr-HR"/>
+        </w:rPr>
+        <w:t xml:space="preserve">Kada bismo pogledali HR dijagram, RR Lire zauzimaju vrlo mali i uzak prostor dijagrama, što ih čini lakšom za selektirati po </w:t>
+      </w:r>
+      <w:r>
+        <w:rPr>
+          <w:lang w:val="hr-HR"/>
+        </w:rPr>
+        <w:t>boji, temperaturi i magnitudi</w:t>
+      </w:r>
+      <w:r>
+        <w:rPr>
+          <w:lang w:val="hr-HR"/>
+        </w:rPr>
+        <w:t xml:space="preserve">. </w:t>
+      </w:r>
+      <w:r>
+        <w:rPr>
+          <w:lang w:val="hr-HR"/>
+        </w:rPr>
+        <w:t xml:space="preserve">One su bijeli divovi spektralnog tipa A. </w:t>
+      </w:r>
+      <w:r>
+        <w:rPr>
+          <w:lang w:val="hr-HR"/>
+        </w:rPr>
+        <w:t>Mali opseg magnituda ih čini odličnim za određivanje udaljenosti u galaksiji, stoga ih zovemo „standardne svijeće“ za računanje udaljenosti.</w:t>
+      </w:r>
+      <w:r>
+        <w:rPr>
+          <w:lang w:val="hr-HR"/>
+        </w:rPr>
+        <w:t xml:space="preserve"> RR Lire mogu pulsirati u jednom od 3 načina: osnovnim tonom, prvim tonom, i osnovnim i prvim tonom.</w:t>
+      </w:r>
+    </w:p>
+    <w:p>
+      <w:pPr>
+        <w:pStyle w:val="Heading4"/>
+        <w:rPr>
+          <w:lang w:val="hr-HR"/>
+        </w:rPr>
+      </w:pPr>
+      <w:r>
+        <w:rPr>
+          <w:lang w:val="hr-HR"/>
+        </w:rPr>
+        <w:t>1.2.4.1 RRAB tip</w:t>
+      </w:r>
+    </w:p>
+    <w:p>
+      <w:pPr>
+        <w:jc w:val="both"/>
+        <w:rPr>
+          <w:lang w:val="hr-HR"/>
+        </w:rPr>
+      </w:pPr>
+      <w:r>
+        <w:rPr>
+          <w:lang w:val="hr-HR"/>
+        </w:rPr>
+        <w:t xml:space="preserve">RRAB tip zvijezda je najčešća varijanta RR Lira zvijezda. </w:t>
+      </w:r>
+      <w:r>
+        <w:rPr>
+          <w:lang w:val="hr-HR"/>
+        </w:rPr>
+        <w:t xml:space="preserve">One pulsiraju osnovnim tonom, što znači da imaju dulje periode od ostalih tipova, </w:t>
+      </w:r>
+      <w:r>
+        <w:rPr>
+          <w:lang w:val="hr-HR"/>
+        </w:rPr>
+        <w:t>od 0.3 do 1.2 dana.</w:t>
+      </w:r>
+      <w:r>
+        <w:rPr>
+          <w:lang w:val="hr-HR"/>
+        </w:rPr>
+        <w:t xml:space="preserve"> </w:t>
+      </w:r>
+      <w:r>
+        <w:rPr>
+          <w:lang w:val="hr-HR"/>
+        </w:rPr>
+        <w:t xml:space="preserve">Karakteristike njihovih svjetlosnih krivulja jest nagli rast i pad magnitude, </w:t>
+      </w:r>
+      <w:r>
+        <w:rPr>
+          <w:lang w:val="hr-HR"/>
+        </w:rPr>
+        <w:t xml:space="preserve">kao što je prikazano na slici ispod. </w:t>
+      </w:r>
+    </w:p>
+    <w:p>
+      <w:pPr>
+        <w:keepNext/>
+        <w:jc w:val="center"/>
+        <w:rPr>
+          <w:lang w:val="hr-HR"/>
+        </w:rPr>
+      </w:pPr>
       <w:r>
         <w:rPr>
           <w:noProof/>
           <w:lang w:val="hr-HR"/>
         </w:rPr>
+        <w:drawing>
+          <wp:inline distT="0" distB="0" distL="0" distR="0" wp14:anchorId="54FD7CED" wp14:editId="1442E26A">
+            <wp:extent cx="5943600" cy="1597660"/>
+            <wp:effectExtent l="0" t="0" r="0" b="2540"/>
+            <wp:docPr id="37735403" name="Picture 5" descr="A graph of a graph of a graph&#10;&#10;Description automatically generated with medium confidence"/>
+            <wp:cNvGraphicFramePr>
+              <a:graphicFrameLocks xmlns:a="http://schemas.openxmlformats.org/drawingml/2006/main" noChangeAspect="1"/>
+            </wp:cNvGraphicFramePr>
+            <a:graphic xmlns:a="http://schemas.openxmlformats.org/drawingml/2006/main">
+              <a:graphicData uri="http://schemas.openxmlformats.org/drawingml/2006/picture">
+                <pic:pic xmlns:pic="http://schemas.openxmlformats.org/drawingml/2006/picture">
+                  <pic:nvPicPr>
+                    <pic:cNvPr id="37735403" name="Picture 5" descr="A graph of a graph of a graph&#10;&#10;Description automatically generated with medium confidence"/>
+                    <pic:cNvPicPr/>
+                  </pic:nvPicPr>
+                  <pic:blipFill>
+                    <a:blip r:embed="rId11">
+                      <a:extLst>
+                        <a:ext uri="{28A0092B-C50C-407E-A947-70E740481C1C}">
+                          <a14:useLocalDpi xmlns:a14="http://schemas.microsoft.com/office/drawing/2010/main" val="0"/>
+                        </a:ext>
+                      </a:extLst>
+                    </a:blip>
+                    <a:stretch>
+                      <a:fillRect/>
+                    </a:stretch>
+                  </pic:blipFill>
+                  <pic:spPr>
+                    <a:xfrm>
+                      <a:off x="0" y="0"/>
+                      <a:ext cx="5943600" cy="1597660"/>
+                    </a:xfrm>
+                    <a:prstGeom prst="rect">
+                      <a:avLst/>
+                    </a:prstGeom>
+                  </pic:spPr>
+                </pic:pic>
+              </a:graphicData>
+            </a:graphic>
+          </wp:inline>
+        </w:drawing>
+      </w:r>
+    </w:p>
+    <w:p>
+      <w:pPr>
+        <w:pStyle w:val="Caption"/>
+        <w:jc w:val="center"/>
+        <w:rPr>
+          <w:lang w:val="hr-HR"/>
+        </w:rPr>
+      </w:pPr>
+      <w:r>
+        <w:rPr>
+          <w:lang w:val="hr-HR"/>
+        </w:rPr>
+        <w:t xml:space="preserve">Slika </w:t>
+      </w:r>
+      <w:r>
+        <w:rPr>
+          <w:lang w:val="hr-HR"/>
+        </w:rPr>
         <w:t>5</w:t>
       </w:r>
       <w:r>
         <w:rPr>
           <w:lang w:val="hr-HR"/>
         </w:rPr>
-        <w:fldChar w:fldCharType="end"/>
-      </w:r>
-      <w:r>
-        <w:rPr>
-          <w:lang w:val="hr-HR"/>
-        </w:rPr>
-        <w:t>: primjer ukupne svjetlosne krivulje i jednog ciklusa</w:t>
-      </w:r>
-    </w:p>
-    <w:p>
-      <w:pPr>
-        <w:rPr>
-          <w:lang w:val="hr-HR"/>
-        </w:rPr>
-      </w:pPr>
-    </w:p>
-    <w:p>
-      <w:pPr>
-        <w:pStyle w:val="Heading2"/>
-        <w:rPr>
-          <w:color w:val="AD8082" w:themeColor="accent4"/>
+        <w:t>: svjetlosna krivulja RRAB tipa</w:t>
+      </w:r>
+      <w:r>
+        <w:rPr>
+          <w:lang w:val="hr-HR"/>
+        </w:rPr>
+        <w:t xml:space="preserve"> [1]</w:t>
+      </w:r>
+    </w:p>
+    <w:p>
+      <w:pPr>
+        <w:pStyle w:val="Heading4"/>
+        <w:rPr>
+          <w:lang w:val="hr-HR"/>
+        </w:rPr>
+      </w:pPr>
+      <w:r>
+        <w:rPr>
+          <w:lang w:val="hr-HR"/>
+        </w:rPr>
+        <w:lastRenderedPageBreak/>
+        <w:t>1.2.4.2 RRC tip</w:t>
+      </w:r>
+    </w:p>
+    <w:p>
+      <w:pPr>
+        <w:jc w:val="both"/>
+        <w:rPr>
+          <w:lang w:val="hr-HR"/>
+        </w:rPr>
+      </w:pPr>
+      <w:r>
+        <w:rPr>
+          <w:lang w:val="hr-HR"/>
+        </w:rPr>
+        <w:t xml:space="preserve">RRC </w:t>
+      </w:r>
+      <w:r>
+        <w:rPr>
+          <w:lang w:val="hr-HR"/>
+        </w:rPr>
+        <w:t xml:space="preserve">zvijezde imaju simetričnu svjetlosnu krivulju </w:t>
+      </w:r>
+      <w:r>
+        <w:rPr>
+          <w:lang w:val="hr-HR"/>
+        </w:rPr>
+        <w:t xml:space="preserve">koja nalikuje na sinusoidu. Imaju </w:t>
+      </w:r>
+      <w:r>
+        <w:rPr>
+          <w:lang w:val="hr-HR"/>
+        </w:rPr>
+        <w:t>vrlo</w:t>
+      </w:r>
+      <w:r>
+        <w:rPr>
+          <w:lang w:val="hr-HR"/>
+        </w:rPr>
+        <w:t xml:space="preserve"> </w:t>
+      </w:r>
+      <w:r>
+        <w:rPr>
+          <w:lang w:val="hr-HR"/>
+        </w:rPr>
+        <w:t>kratak</w:t>
+      </w:r>
+      <w:r>
+        <w:rPr>
+          <w:lang w:val="hr-HR"/>
+        </w:rPr>
+        <w:t xml:space="preserve"> period, od 0.2 do 0.5 dana</w:t>
+      </w:r>
+      <w:r>
+        <w:rPr>
+          <w:lang w:val="hr-HR"/>
+        </w:rPr>
+        <w:t>, zato što pulsiraju u prvome tonu</w:t>
+      </w:r>
+      <w:r>
+        <w:rPr>
+          <w:lang w:val="hr-HR"/>
+        </w:rPr>
+        <w:t xml:space="preserve">. Također, imaju malu promjenu magnitude za razliku od RRAB tipa. </w:t>
+      </w:r>
+    </w:p>
+    <w:p>
+      <w:pPr>
+        <w:keepNext/>
+        <w:jc w:val="center"/>
+        <w:rPr>
+          <w:lang w:val="hr-HR"/>
+        </w:rPr>
+      </w:pPr>
+      <w:r>
+        <w:rPr>
+          <w:noProof/>
+          <w:lang w:val="hr-HR"/>
+        </w:rPr>
+        <w:drawing>
+          <wp:inline distT="0" distB="0" distL="0" distR="0" wp14:anchorId="24C7DE9A" wp14:editId="66CEA7B1">
+            <wp:extent cx="5943600" cy="1653540"/>
+            <wp:effectExtent l="0" t="0" r="0" b="0"/>
+            <wp:docPr id="164486319" name="Picture 6" descr="A graph of a line&#10;&#10;Description automatically generated with medium confidence"/>
+            <wp:cNvGraphicFramePr>
+              <a:graphicFrameLocks xmlns:a="http://schemas.openxmlformats.org/drawingml/2006/main" noChangeAspect="1"/>
+            </wp:cNvGraphicFramePr>
+            <a:graphic xmlns:a="http://schemas.openxmlformats.org/drawingml/2006/main">
+              <a:graphicData uri="http://schemas.openxmlformats.org/drawingml/2006/picture">
+                <pic:pic xmlns:pic="http://schemas.openxmlformats.org/drawingml/2006/picture">
+                  <pic:nvPicPr>
+                    <pic:cNvPr id="164486319" name="Picture 6" descr="A graph of a line&#10;&#10;Description automatically generated with medium confidence"/>
+                    <pic:cNvPicPr/>
+                  </pic:nvPicPr>
+                  <pic:blipFill>
+                    <a:blip r:embed="rId12">
+                      <a:extLst>
+                        <a:ext uri="{28A0092B-C50C-407E-A947-70E740481C1C}">
+                          <a14:useLocalDpi xmlns:a14="http://schemas.microsoft.com/office/drawing/2010/main" val="0"/>
+                        </a:ext>
+                      </a:extLst>
+                    </a:blip>
+                    <a:stretch>
+                      <a:fillRect/>
+                    </a:stretch>
+                  </pic:blipFill>
+                  <pic:spPr>
+                    <a:xfrm>
+                      <a:off x="0" y="0"/>
+                      <a:ext cx="5943600" cy="1653540"/>
+                    </a:xfrm>
+                    <a:prstGeom prst="rect">
+                      <a:avLst/>
+                    </a:prstGeom>
+                  </pic:spPr>
+                </pic:pic>
+              </a:graphicData>
+            </a:graphic>
+          </wp:inline>
+        </w:drawing>
+      </w:r>
+    </w:p>
+    <w:p>
+      <w:pPr>
+        <w:pStyle w:val="Caption"/>
+        <w:jc w:val="center"/>
+        <w:rPr>
+          <w:lang w:val="hr-HR"/>
+        </w:rPr>
+      </w:pPr>
+      <w:r>
+        <w:rPr>
+          <w:lang w:val="hr-HR"/>
+        </w:rPr>
+        <w:t xml:space="preserve">Slika </w:t>
+      </w:r>
+      <w:r>
+        <w:rPr>
+          <w:lang w:val="hr-HR"/>
+        </w:rPr>
+        <w:t>6</w:t>
+      </w:r>
+      <w:r>
+        <w:rPr>
+          <w:lang w:val="hr-HR"/>
+        </w:rPr>
+        <w:t>: svjetlosna krivulja RRC tipa [1]</w:t>
+      </w:r>
+    </w:p>
+    <w:p>
+      <w:pPr>
+        <w:pStyle w:val="Heading4"/>
+        <w:rPr>
+          <w:lang w:val="hr-HR"/>
+        </w:rPr>
+      </w:pPr>
+      <w:r>
+        <w:rPr>
+          <w:lang w:val="hr-HR"/>
+        </w:rPr>
+        <w:t>1.2.4.3 RRD tip</w:t>
+      </w:r>
+    </w:p>
+    <w:p>
+      <w:pPr>
+        <w:rPr>
+          <w:lang w:val="hr-HR"/>
+        </w:rPr>
+      </w:pPr>
+      <w:r>
+        <w:rPr>
+          <w:lang w:val="hr-HR"/>
+        </w:rPr>
+        <w:t xml:space="preserve">RRD </w:t>
+      </w:r>
+      <w:r>
+        <w:rPr>
+          <w:lang w:val="hr-HR"/>
+        </w:rPr>
+        <w:t>su posebne zato što pulsiraju i u osnovnom i u prvom tonu</w:t>
+      </w:r>
+      <w:r>
+        <w:rPr>
+          <w:lang w:val="hr-HR"/>
+        </w:rPr>
+        <w:t xml:space="preserve"> te imaju zato 2 perioda, prvi period osnovnog tona koji je najčešće 0.7 dana, dok za prvi ton je otprilike 0.5 dana</w:t>
+      </w:r>
+      <w:r>
+        <w:rPr>
+          <w:lang w:val="hr-HR"/>
+        </w:rPr>
+        <w:t xml:space="preserve">. </w:t>
+      </w:r>
+      <w:r>
+        <w:rPr>
+          <w:lang w:val="hr-HR"/>
+        </w:rPr>
+        <w:t xml:space="preserve">Svjetlosna krivulja nastaje spajanjem pulsiranja u oba tona. </w:t>
+      </w:r>
+    </w:p>
+    <w:p>
+      <w:pPr>
+        <w:keepNext/>
+        <w:jc w:val="center"/>
+        <w:rPr>
+          <w:lang w:val="hr-HR"/>
+        </w:rPr>
+      </w:pPr>
+      <w:r>
+        <w:rPr>
+          <w:noProof/>
+          <w:lang w:val="hr-HR"/>
+        </w:rPr>
+        <w:drawing>
+          <wp:inline distT="0" distB="0" distL="0" distR="0" wp14:anchorId="2216F73A" wp14:editId="0864FA87">
+            <wp:extent cx="5943600" cy="1221105"/>
+            <wp:effectExtent l="0" t="0" r="0" b="0"/>
+            <wp:docPr id="1994637761" name="Picture 8" descr="A graph of a phase&#10;&#10;Description automatically generated"/>
+            <wp:cNvGraphicFramePr>
+              <a:graphicFrameLocks xmlns:a="http://schemas.openxmlformats.org/drawingml/2006/main" noChangeAspect="1"/>
+            </wp:cNvGraphicFramePr>
+            <a:graphic xmlns:a="http://schemas.openxmlformats.org/drawingml/2006/main">
+              <a:graphicData uri="http://schemas.openxmlformats.org/drawingml/2006/picture">
+                <pic:pic xmlns:pic="http://schemas.openxmlformats.org/drawingml/2006/picture">
+                  <pic:nvPicPr>
+                    <pic:cNvPr id="1994637761" name="Picture 8" descr="A graph of a phase&#10;&#10;Description automatically generated"/>
+                    <pic:cNvPicPr/>
+                  </pic:nvPicPr>
+                  <pic:blipFill>
+                    <a:blip r:embed="rId13">
+                      <a:extLst>
+                        <a:ext uri="{28A0092B-C50C-407E-A947-70E740481C1C}">
+                          <a14:useLocalDpi xmlns:a14="http://schemas.microsoft.com/office/drawing/2010/main" val="0"/>
+                        </a:ext>
+                      </a:extLst>
+                    </a:blip>
+                    <a:stretch>
+                      <a:fillRect/>
+                    </a:stretch>
+                  </pic:blipFill>
+                  <pic:spPr>
+                    <a:xfrm>
+                      <a:off x="0" y="0"/>
+                      <a:ext cx="5943600" cy="1221105"/>
+                    </a:xfrm>
+                    <a:prstGeom prst="rect">
+                      <a:avLst/>
+                    </a:prstGeom>
+                  </pic:spPr>
+                </pic:pic>
+              </a:graphicData>
+            </a:graphic>
+          </wp:inline>
+        </w:drawing>
+      </w:r>
+    </w:p>
+    <w:p>
+      <w:pPr>
+        <w:pStyle w:val="Caption"/>
+        <w:jc w:val="center"/>
+        <w:rPr>
+          <w:lang w:val="hr-HR"/>
+        </w:rPr>
+      </w:pPr>
+      <w:r>
+        <w:rPr>
+          <w:lang w:val="hr-HR"/>
+        </w:rPr>
+        <w:t xml:space="preserve">Slika </w:t>
+      </w:r>
+      <w:r>
+        <w:rPr>
+          <w:lang w:val="hr-HR"/>
+        </w:rPr>
+        <w:t>7</w:t>
+      </w:r>
+      <w:r>
+        <w:rPr>
+          <w:lang w:val="hr-HR"/>
+        </w:rPr>
+        <w:t>: spajanje svjetlosnih krivulja RRD tipa [1]</w:t>
+      </w:r>
+    </w:p>
+    <w:p>
+      <w:pPr>
+        <w:pStyle w:val="Heading1"/>
+        <w:rPr>
           <w:lang w:val="hr-HR"/>
         </w:rPr>
       </w:pPr>
       <w:bookmarkStart w:id="8" w:name="_Toc154744698"/>
       <w:r>
         <w:rPr>
-          <w:color w:val="AD8082" w:themeColor="accent4"/>
           <w:lang w:val="hr-HR"/>
         </w:rPr>
         <w:t>1.3 Blazhko efekt</w:t>
@@ -7295,7 +7337,33 @@
         <w:rPr>
           <w:lang w:val="hr-HR"/>
         </w:rPr>
-        <w:t>!!!!</w:t>
+        <w:t>Blazhko efekt je poznati efekt u astrofizici koji se po</w:t>
+      </w:r>
+      <w:r>
+        <w:rPr>
+          <w:lang w:val="hr-HR"/>
+        </w:rPr>
+        <w:t xml:space="preserve">javljuje kod promjenjivih zvijezda, posebno kod RR Lira. </w:t>
+      </w:r>
+      <w:r>
+        <w:rPr>
+          <w:lang w:val="hr-HR"/>
+        </w:rPr>
+        <w:t xml:space="preserve">Zvijezde koje su Blazhko zvijezde pokazuju </w:t>
+      </w:r>
+      <w:r>
+        <w:rPr>
+          <w:b/>
+          <w:bCs/>
+          <w:lang w:val="hr-HR"/>
+        </w:rPr>
+        <w:t>modulaciju svjetlosne krivulje</w:t>
+      </w:r>
+      <w:r>
+        <w:rPr>
+          <w:lang w:val="hr-HR"/>
+        </w:rPr>
+        <w:t xml:space="preserve">, odnosno periodično mijenjanje oblika svjetlosti, a mijenjanjem oblika mijenja se i amplituda i period. </w:t>
       </w:r>
     </w:p>
     <w:p>
@@ -13558,7 +13626,7 @@
                     <pic:cNvPicPr/>
                   </pic:nvPicPr>
                   <pic:blipFill>
-                    <a:blip r:embed="rId12" cstate="print">
+                    <a:blip r:embed="rId14" cstate="print">
                       <a:extLst>
                         <a:ext uri="{28A0092B-C50C-407E-A947-70E740481C1C}">
                           <a14:useLocalDpi xmlns:a14="http://schemas.microsoft.com/office/drawing/2010/main" val="0"/>
@@ -13703,7 +13771,7 @@
                     <pic:cNvPicPr/>
                   </pic:nvPicPr>
                   <pic:blipFill rotWithShape="1">
-                    <a:blip r:embed="rId13" cstate="print">
+                    <a:blip r:embed="rId15" cstate="print">
                       <a:extLst>
                         <a:ext uri="{28A0092B-C50C-407E-A947-70E740481C1C}">
                           <a14:useLocalDpi xmlns:a14="http://schemas.microsoft.com/office/drawing/2010/main" val="0"/>
@@ -13989,7 +14057,7 @@
                     <pic:cNvPicPr/>
                   </pic:nvPicPr>
                   <pic:blipFill>
-                    <a:blip r:embed="rId14" cstate="print">
+                    <a:blip r:embed="rId16" cstate="print">
                       <a:extLst>
                         <a:ext uri="{28A0092B-C50C-407E-A947-70E740481C1C}">
                           <a14:useLocalDpi xmlns:a14="http://schemas.microsoft.com/office/drawing/2010/main" val="0"/>
@@ -14097,7 +14165,7 @@
                     <pic:cNvPicPr/>
                   </pic:nvPicPr>
                   <pic:blipFill rotWithShape="1">
-                    <a:blip r:embed="rId15" cstate="print">
+                    <a:blip r:embed="rId17" cstate="print">
                       <a:extLst>
                         <a:ext uri="{28A0092B-C50C-407E-A947-70E740481C1C}">
                           <a14:useLocalDpi xmlns:a14="http://schemas.microsoft.com/office/drawing/2010/main" val="0"/>
@@ -14244,7 +14312,7 @@
                     <pic:cNvPicPr/>
                   </pic:nvPicPr>
                   <pic:blipFill>
-                    <a:blip r:embed="rId16" cstate="print">
+                    <a:blip r:embed="rId18" cstate="print">
                       <a:extLst>
                         <a:ext uri="{28A0092B-C50C-407E-A947-70E740481C1C}">
                           <a14:useLocalDpi xmlns:a14="http://schemas.microsoft.com/office/drawing/2010/main" val="0"/>
@@ -15758,7 +15826,7 @@
           <w:lang w:val="hr-HR"/>
         </w:rPr>
       </w:pPr>
-      <w:hyperlink r:id="rId17" w:history="1">
+      <w:hyperlink r:id="rId19" w:history="1">
         <w:r>
           <w:rPr>
             <w:rStyle w:val="Hyperlink"/>
@@ -15779,7 +15847,7 @@
           <w:lang w:val="hr-HR"/>
         </w:rPr>
       </w:pPr>
-      <w:hyperlink r:id="rId18" w:history="1">
+      <w:hyperlink r:id="rId20" w:history="1">
         <w:r>
           <w:rPr>
             <w:rStyle w:val="Hyperlink"/>
@@ -15800,7 +15868,7 @@
           <w:lang w:val="hr-HR"/>
         </w:rPr>
       </w:pPr>
-      <w:hyperlink r:id="rId19" w:history="1">
+      <w:hyperlink r:id="rId21" w:history="1">
         <w:r>
           <w:rPr>
             <w:rStyle w:val="Hyperlink"/>
@@ -15821,7 +15889,7 @@
           <w:lang w:val="hr-HR"/>
         </w:rPr>
       </w:pPr>
-      <w:hyperlink r:id="rId20" w:history="1">
+      <w:hyperlink r:id="rId22" w:history="1">
         <w:r>
           <w:rPr>
             <w:rStyle w:val="Hyperlink"/>
@@ -15842,7 +15910,7 @@
           <w:lang w:val="hr-HR"/>
         </w:rPr>
       </w:pPr>
-      <w:hyperlink r:id="rId21" w:history="1">
+      <w:hyperlink r:id="rId23" w:history="1">
         <w:r>
           <w:rPr>
             <w:rStyle w:val="Hyperlink"/>
@@ -15863,7 +15931,7 @@
           <w:lang w:val="hr-HR"/>
         </w:rPr>
       </w:pPr>
-      <w:hyperlink r:id="rId22" w:history="1">
+      <w:hyperlink r:id="rId24" w:history="1">
         <w:r>
           <w:rPr>
             <w:rStyle w:val="Hyperlink"/>
@@ -15884,7 +15952,7 @@
           <w:lang w:val="hr-HR"/>
         </w:rPr>
       </w:pPr>
-      <w:hyperlink r:id="rId23" w:history="1">
+      <w:hyperlink r:id="rId25" w:anchor="pulse" w:history="1">
         <w:r>
           <w:rPr>
             <w:rStyle w:val="Hyperlink"/>
@@ -15905,7 +15973,7 @@
           <w:lang w:val="hr-HR"/>
         </w:rPr>
       </w:pPr>
-      <w:hyperlink r:id="rId24" w:history="1">
+      <w:hyperlink r:id="rId26" w:history="1">
         <w:r>
           <w:rPr>
             <w:rStyle w:val="Hyperlink"/>
@@ -15926,13 +15994,76 @@
           <w:lang w:val="hr-HR"/>
         </w:rPr>
       </w:pPr>
-      <w:hyperlink r:id="rId25" w:history="1">
+      <w:hyperlink r:id="rId27" w:history="1">
         <w:r>
           <w:rPr>
             <w:rStyle w:val="Hyperlink"/>
             <w:lang w:val="hr-HR"/>
           </w:rPr>
           <w:t>https://articles.adsabs.harvard.edu//full/1992ApJS...79..507R/0000512.000.html</w:t>
+        </w:r>
+      </w:hyperlink>
+    </w:p>
+    <w:p>
+      <w:pPr>
+        <w:pStyle w:val="ListParagraph"/>
+        <w:numPr>
+          <w:ilvl w:val="0"/>
+          <w:numId w:val="10"/>
+        </w:numPr>
+        <w:rPr>
+          <w:lang w:val="hr-HR"/>
+        </w:rPr>
+      </w:pPr>
+      <w:hyperlink r:id="rId28" w:history="1">
+        <w:r>
+          <w:rPr>
+            <w:rStyle w:val="Hyperlink"/>
+            <w:lang w:val="hr-HR"/>
+          </w:rPr>
+          <w:t>https://astronomy.swin.edu.au/cosmos/h/hertzsprung-russell+diagram</w:t>
+        </w:r>
+      </w:hyperlink>
+    </w:p>
+    <w:p>
+      <w:pPr>
+        <w:pStyle w:val="ListParagraph"/>
+        <w:numPr>
+          <w:ilvl w:val="0"/>
+          <w:numId w:val="10"/>
+        </w:numPr>
+        <w:rPr>
+          <w:lang w:val="hr-HR"/>
+        </w:rPr>
+      </w:pPr>
+      <w:hyperlink r:id="rId29" w:history="1">
+        <w:r>
+          <w:rPr>
+            <w:rStyle w:val="Hyperlink"/>
+            <w:lang w:val="hr-HR"/>
+          </w:rPr>
+          <w:t>http://www.phys.unsw.edu.au/jw/uncertainty.html</w:t>
+        </w:r>
+      </w:hyperlink>
+    </w:p>
+    <w:p>
+      <w:pPr>
+        <w:pStyle w:val="ListParagraph"/>
+        <w:numPr>
+          <w:ilvl w:val="0"/>
+          <w:numId w:val="10"/>
+        </w:numPr>
+        <w:rPr>
+          <w:lang w:val="hr-HR"/>
+        </w:rPr>
+      </w:pPr>
+      <w:hyperlink r:id="rId30" w:history="1">
+        <w:r>
+          <w:rPr>
+            <w:rStyle w:val="Hyperlink"/>
+            <w:lang w:val="hr-HR"/>
+          </w:rPr>
+          <w:t>https://phys.libretexts.org/Courses/University_of_California_Davis/UCD%3A_Physics_7C_-_General_Physics/8%3A_Waves/8.6%3A_Beats</w:t>
         </w:r>
       </w:hyperlink>
     </w:p>

</xml_diff>

<commit_message>
experimentation with beats interference
</commit_message>
<xml_diff>
--- a/rrlyrae_2023_working.docx
+++ b/rrlyrae_2023_working.docx
@@ -7522,7 +7522,7 @@
           <w:lang w:val="hr-HR"/>
         </w:rPr>
         <w:drawing>
-          <wp:inline distT="0" distB="0" distL="0" distR="0" wp14:anchorId="3B9D7088" wp14:editId="79FC3936">
+          <wp:inline distT="0" distB="0" distL="0" distR="0" wp14:anchorId="3B9D7088" wp14:editId="0EB2A330">
             <wp:extent cx="2866768" cy="2041576"/>
             <wp:effectExtent l="0" t="0" r="3810" b="3175"/>
             <wp:docPr id="519180893" name="Picture 2" descr="A graph of a graph showing a number of numbers&#10;&#10;Description automatically generated with medium confidence"/>
@@ -7704,21 +7704,7 @@
                     <w:rFonts w:ascii="Cambria Math" w:hAnsi="Cambria Math"/>
                     <w:lang w:val="hr-HR"/>
                   </w:rPr>
-                  <m:t>y</m:t>
-                </m:r>
-                <m:r>
-                  <w:rPr>
-                    <w:rFonts w:ascii="Cambria Math" w:hAnsi="Cambria Math"/>
-                    <w:lang w:val="hr-HR"/>
-                  </w:rPr>
-                  <m:t>(t)</m:t>
-                </m:r>
-                <m:r>
-                  <w:rPr>
-                    <w:rFonts w:ascii="Cambria Math" w:hAnsi="Cambria Math"/>
-                    <w:lang w:val="hr-HR"/>
-                  </w:rPr>
-                  <m:t xml:space="preserve">=A </m:t>
+                  <m:t xml:space="preserve">y(t)=A </m:t>
                 </m:r>
                 <m:r>
                   <m:rPr>
@@ -7728,27 +7714,7 @@
                     <w:rFonts w:ascii="Cambria Math" w:hAnsi="Cambria Math"/>
                     <w:lang w:val="hr-HR"/>
                   </w:rPr>
-                  <m:t>sin⁡(</m:t>
-                </m:r>
-                <m:r>
-                  <m:rPr>
-                    <m:sty m:val="p"/>
-                  </m:rPr>
-                  <w:rPr>
-                    <w:rFonts w:ascii="Cambria Math" w:hAnsi="Cambria Math"/>
-                    <w:lang w:val="hr-HR"/>
-                  </w:rPr>
-                  <m:t>2πft</m:t>
-                </m:r>
-                <m:r>
-                  <m:rPr>
-                    <m:sty m:val="p"/>
-                  </m:rPr>
-                  <w:rPr>
-                    <w:rFonts w:ascii="Cambria Math" w:hAnsi="Cambria Math"/>
-                    <w:lang w:val="hr-HR"/>
-                  </w:rPr>
-                  <m:t>)</m:t>
+                  <m:t>sin⁡(2πft)</m:t>
                 </m:r>
               </m:oMath>
             </m:oMathPara>
@@ -8361,14 +8327,7 @@
                     <w:rFonts w:ascii="Cambria Math" w:hAnsi="Cambria Math"/>
                     <w:lang w:val="hr-HR"/>
                   </w:rPr>
-                  <m:t>=</m:t>
-                </m:r>
-                <m:r>
-                  <w:rPr>
-                    <w:rFonts w:ascii="Cambria Math" w:hAnsi="Cambria Math"/>
-                    <w:lang w:val="hr-HR"/>
-                  </w:rPr>
-                  <m:t>2</m:t>
+                  <m:t>=2</m:t>
                 </m:r>
                 <m:func>
                   <m:funcPr>
@@ -11808,25 +11767,7 @@
                 <w:color w:val="888888"/>
                 <w:lang w:val="hr-HR"/>
               </w:rPr>
-              <w:t xml:space="preserve"> </w:t>
-            </w:r>
-            <w:r>
-              <w:rPr>
-                <w:rStyle w:val="hljs-comment"/>
-                <w:rFonts w:eastAsiaTheme="majorEastAsia"/>
-                <w:color w:val="888888"/>
-                <w:lang w:val="hr-HR"/>
-              </w:rPr>
-              <w:t xml:space="preserve"># </w:t>
-            </w:r>
-            <w:r>
-              <w:rPr>
-                <w:rStyle w:val="hljs-comment"/>
-                <w:rFonts w:eastAsiaTheme="majorEastAsia"/>
-                <w:color w:val="888888"/>
-                <w:lang w:val="hr-HR"/>
-              </w:rPr>
-              <w:t xml:space="preserve">prebacivanje u </w:t>
+              <w:t xml:space="preserve"> # prebacivanje u </w:t>
             </w:r>
             <w:proofErr w:type="spellStart"/>
             <w:r>
@@ -12064,16 +12005,7 @@
                 <w:color w:val="888888"/>
                 <w:lang w:val="hr-HR"/>
               </w:rPr>
-              <w:t xml:space="preserve"># </w:t>
-            </w:r>
-            <w:r>
-              <w:rPr>
-                <w:rStyle w:val="hljs-comment"/>
-                <w:rFonts w:eastAsiaTheme="majorEastAsia"/>
-                <w:color w:val="888888"/>
-                <w:lang w:val="hr-HR"/>
-              </w:rPr>
-              <w:t>priprema prazne tablice za selektirane LINEAR zvijezde</w:t>
+              <w:t># priprema prazne tablice za selektirane LINEAR zvijezde</w:t>
             </w:r>
           </w:p>
           <w:p>
@@ -12369,16 +12301,7 @@
                 <w:color w:val="888888"/>
                 <w:lang w:val="hr-HR"/>
               </w:rPr>
-              <w:t xml:space="preserve"># </w:t>
-            </w:r>
-            <w:r>
-              <w:rPr>
-                <w:rStyle w:val="hljs-comment"/>
-                <w:rFonts w:eastAsiaTheme="majorEastAsia"/>
-                <w:color w:val="888888"/>
-                <w:lang w:val="hr-HR"/>
-              </w:rPr>
-              <w:t>spremi indeks gdje je pronađen ID</w:t>
+              <w:t># spremi indeks gdje je pronađen ID</w:t>
             </w:r>
           </w:p>
           <w:p>
@@ -12773,16 +12696,7 @@
                 <w:color w:val="888888"/>
                 <w:lang w:val="hr-HR"/>
               </w:rPr>
-              <w:t xml:space="preserve"># </w:t>
-            </w:r>
-            <w:r>
-              <w:rPr>
-                <w:rStyle w:val="hljs-comment"/>
-                <w:rFonts w:eastAsiaTheme="majorEastAsia"/>
-                <w:color w:val="888888"/>
-                <w:lang w:val="hr-HR"/>
-              </w:rPr>
-              <w:t xml:space="preserve">spremi gotovu tablicu sa svim selektiranim GENEVA </w:t>
+              <w:t xml:space="preserve"># spremi gotovu tablicu sa svim selektiranim GENEVA </w:t>
             </w:r>
             <w:proofErr w:type="spellStart"/>
             <w:r>
@@ -19425,6 +19339,12 @@
         </w:rPr>
         <w:t xml:space="preserve"> za svaku svjetlosnu krivulju. </w:t>
       </w:r>
+      <w:r>
+        <w:rPr>
+          <w:lang w:val="hr-HR"/>
+        </w:rPr>
+        <w:t>Čitav kod za analizu RR Lira možete pronaći u prilogu, ovdje je kvalitativno objašnjen postupak i teorija.</w:t>
+      </w:r>
     </w:p>
     <w:p>
       <w:pPr>
@@ -19912,49 +19832,8 @@
         <w:rPr>
           <w:lang w:val="hr-HR"/>
         </w:rPr>
-        <w:t xml:space="preserve"> frekvencije. </w:t>
-      </w:r>
-      <w:r>
-        <w:rPr>
-          <w:lang w:val="hr-HR"/>
-        </w:rPr>
-        <w:t xml:space="preserve">Graf ispod prikazuje kako izgleda tipični </w:t>
-      </w:r>
-      <w:proofErr w:type="spellStart"/>
-      <w:r>
-        <w:rPr>
-          <w:lang w:val="hr-HR"/>
-        </w:rPr>
-        <w:t>periodogram</w:t>
-      </w:r>
-      <w:proofErr w:type="spellEnd"/>
-      <w:r>
-        <w:rPr>
-          <w:lang w:val="hr-HR"/>
-        </w:rPr>
-        <w:t>:</w:t>
-      </w:r>
-    </w:p>
-    <w:p>
-      <w:pPr>
-        <w:rPr>
-          <w:lang w:val="hr-HR"/>
-        </w:rPr>
-      </w:pPr>
-      <w:r>
-        <w:rPr>
-          <w:lang w:val="hr-HR"/>
-        </w:rPr>
-        <w:t xml:space="preserve">Insert sliku </w:t>
-      </w:r>
-      <w:proofErr w:type="spellStart"/>
-      <w:r>
-        <w:rPr>
-          <w:lang w:val="hr-HR"/>
-        </w:rPr>
-        <w:t>periodograma</w:t>
-      </w:r>
-      <w:proofErr w:type="spellEnd"/>
+        <w:t xml:space="preserve"> frekvencije.</w:t>
+      </w:r>
     </w:p>
     <w:p>
       <w:pPr>
@@ -19999,6 +19878,45 @@
           <w:lang w:val="hr-HR"/>
         </w:rPr>
       </w:pPr>
+      <w:r>
+        <w:rPr>
+          <w:lang w:val="hr-HR"/>
+        </w:rPr>
+        <w:t xml:space="preserve">Izračunom perioda, produkt je </w:t>
+      </w:r>
+      <w:proofErr w:type="spellStart"/>
+      <w:r>
+        <w:rPr>
+          <w:lang w:val="hr-HR"/>
+        </w:rPr>
+        <w:t>periodogram</w:t>
+      </w:r>
+      <w:proofErr w:type="spellEnd"/>
+      <w:r>
+        <w:rPr>
+          <w:lang w:val="hr-HR"/>
+        </w:rPr>
+        <w:t xml:space="preserve"> koji je izrazito važan za analizu Blazhko efekta. </w:t>
+      </w:r>
+      <w:r>
+        <w:rPr>
+          <w:lang w:val="hr-HR"/>
+        </w:rPr>
+        <w:t xml:space="preserve">Prisjetivši se interferencije valova s modulacijom amplitude, koja vrlo dobro prikazuje Blazhko efekt, možemo aplicirati izračun perioda </w:t>
+      </w:r>
+      <w:r>
+        <w:rPr>
+          <w:lang w:val="hr-HR"/>
+        </w:rPr>
+        <w:t xml:space="preserve">na simulaciju svjetlosne krivulje. </w:t>
+      </w:r>
+    </w:p>
+    <w:p>
+      <w:pPr>
+        <w:rPr>
+          <w:lang w:val="hr-HR"/>
+        </w:rPr>
+      </w:pPr>
     </w:p>
     <w:p>
       <w:pPr>
@@ -20012,6 +19930,7 @@
         <w:rPr>
           <w:lang w:val="hr-HR"/>
         </w:rPr>
+        <w:lastRenderedPageBreak/>
         <w:t xml:space="preserve">2.4.3 Računanje najboljeg </w:t>
       </w:r>
       <w:proofErr w:type="spellStart"/>
@@ -20038,216 +19957,591 @@
           <w:lang w:val="hr-HR"/>
         </w:rPr>
       </w:pPr>
-    </w:p>
-    <w:p>
-      <w:pPr>
-        <w:pStyle w:val="Heading3"/>
-        <w:rPr>
-          <w:lang w:val="hr-HR"/>
-        </w:rPr>
-      </w:pPr>
-    </w:p>
-    <w:p>
-      <w:pPr>
-        <w:pStyle w:val="Heading3"/>
-        <w:rPr>
-          <w:lang w:val="hr-HR"/>
-        </w:rPr>
-      </w:pPr>
-      <w:bookmarkStart w:id="22" w:name="_Toc154744711"/>
-      <w:r>
-        <w:rPr>
-          <w:lang w:val="hr-HR"/>
-        </w:rPr>
-        <w:t xml:space="preserve">2.4.4 Statističke metode analize </w:t>
+      <w:r>
+        <w:rPr>
+          <w:lang w:val="hr-HR"/>
+        </w:rPr>
+        <w:t xml:space="preserve">Osim analize </w:t>
+      </w:r>
+      <w:r>
+        <w:rPr>
+          <w:lang w:val="hr-HR"/>
+        </w:rPr>
+        <w:t xml:space="preserve">perioda i </w:t>
       </w:r>
       <w:proofErr w:type="spellStart"/>
+      <w:r>
+        <w:rPr>
+          <w:lang w:val="hr-HR"/>
+        </w:rPr>
+        <w:t>periodograma</w:t>
+      </w:r>
+      <w:proofErr w:type="spellEnd"/>
+      <w:r>
+        <w:rPr>
+          <w:lang w:val="hr-HR"/>
+        </w:rPr>
+        <w:t xml:space="preserve">, potrebno je analizirati koliko dobro taj period opisuje svjetlosnu krivulju. </w:t>
+      </w:r>
+      <w:r>
+        <w:rPr>
+          <w:lang w:val="hr-HR"/>
+        </w:rPr>
+        <w:t xml:space="preserve">Statistička vrijednost koja govori koliko dobro neki </w:t>
+      </w:r>
       <w:r>
         <w:rPr>
           <w:i/>
           <w:iCs/>
           <w:lang w:val="hr-HR"/>
         </w:rPr>
-        <w:t>fita</w:t>
+        <w:t>fit</w:t>
+      </w:r>
+      <w:r>
+        <w:rPr>
+          <w:lang w:val="hr-HR"/>
+        </w:rPr>
+        <w:t xml:space="preserve"> odgovara skupu podataka zove se hi-kvadrat</w:t>
+      </w:r>
+      <w:r>
+        <w:rPr>
+          <w:lang w:val="hr-HR"/>
+        </w:rPr>
+        <w:t xml:space="preserve"> te je opisana idućom formulom:</w:t>
+      </w:r>
+    </w:p>
+    <w:tbl>
+      <w:tblPr>
+        <w:tblStyle w:val="TableGrid"/>
+        <w:tblW w:w="0" w:type="auto"/>
+        <w:tblBorders>
+          <w:top w:val="none" w:sz="0" w:space="0" w:color="auto"/>
+          <w:left w:val="none" w:sz="0" w:space="0" w:color="auto"/>
+          <w:bottom w:val="none" w:sz="0" w:space="0" w:color="auto"/>
+          <w:right w:val="none" w:sz="0" w:space="0" w:color="auto"/>
+          <w:insideH w:val="none" w:sz="0" w:space="0" w:color="auto"/>
+          <w:insideV w:val="none" w:sz="0" w:space="0" w:color="auto"/>
+        </w:tblBorders>
+        <w:tblLook w:val="04A0" w:firstRow="1" w:lastRow="0" w:firstColumn="1" w:lastColumn="0" w:noHBand="0" w:noVBand="1"/>
+      </w:tblPr>
+      <w:tblGrid>
+        <w:gridCol w:w="704"/>
+        <w:gridCol w:w="7938"/>
+        <w:gridCol w:w="708"/>
+      </w:tblGrid>
+      <w:tr>
+        <w:tc>
+          <w:tcPr>
+            <w:tcW w:w="704" w:type="dxa"/>
+            <w:vAlign w:val="center"/>
+          </w:tcPr>
+          <w:p>
+            <w:pPr>
+              <w:jc w:val="center"/>
+              <w:rPr>
+                <w:lang w:val="hr-HR"/>
+              </w:rPr>
+            </w:pPr>
+          </w:p>
+        </w:tc>
+        <w:tc>
+          <w:tcPr>
+            <w:tcW w:w="7938" w:type="dxa"/>
+            <w:vAlign w:val="center"/>
+          </w:tcPr>
+          <w:p>
+            <w:pPr>
+              <w:keepNext/>
+              <w:jc w:val="center"/>
+              <w:rPr>
+                <w:rFonts w:eastAsiaTheme="minorEastAsia"/>
+              </w:rPr>
+            </w:pPr>
+            <m:oMathPara>
+              <m:oMath>
+                <m:sSup>
+                  <m:sSupPr>
+                    <m:ctrlPr>
+                      <w:rPr>
+                        <w:rFonts w:ascii="Cambria Math" w:hAnsi="Cambria Math"/>
+                        <w:i/>
+                      </w:rPr>
+                    </m:ctrlPr>
+                  </m:sSupPr>
+                  <m:e>
+                    <m:r>
+                      <w:rPr>
+                        <w:rFonts w:ascii="Cambria Math" w:hAnsi="Cambria Math"/>
+                      </w:rPr>
+                      <m:t>χ</m:t>
+                    </m:r>
+                  </m:e>
+                  <m:sup>
+                    <m:r>
+                      <w:rPr>
+                        <w:rFonts w:ascii="Cambria Math" w:hAnsi="Cambria Math"/>
+                      </w:rPr>
+                      <m:t>2</m:t>
+                    </m:r>
+                  </m:sup>
+                </m:sSup>
+                <m:r>
+                  <w:rPr>
+                    <w:rFonts w:ascii="Cambria Math" w:hAnsi="Cambria Math"/>
+                  </w:rPr>
+                  <m:t xml:space="preserve">= </m:t>
+                </m:r>
+                <m:nary>
+                  <m:naryPr>
+                    <m:chr m:val="∑"/>
+                    <m:limLoc m:val="undOvr"/>
+                    <m:subHide m:val="1"/>
+                    <m:supHide m:val="1"/>
+                    <m:ctrlPr>
+                      <w:rPr>
+                        <w:rFonts w:ascii="Cambria Math" w:hAnsi="Cambria Math"/>
+                        <w:i/>
+                      </w:rPr>
+                    </m:ctrlPr>
+                  </m:naryPr>
+                  <m:sub/>
+                  <m:sup/>
+                  <m:e>
+                    <m:f>
+                      <m:fPr>
+                        <m:ctrlPr>
+                          <w:rPr>
+                            <w:rFonts w:ascii="Cambria Math" w:hAnsi="Cambria Math"/>
+                            <w:i/>
+                          </w:rPr>
+                        </m:ctrlPr>
+                      </m:fPr>
+                      <m:num>
+                        <m:sSup>
+                          <m:sSupPr>
+                            <m:ctrlPr>
+                              <w:rPr>
+                                <w:rFonts w:ascii="Cambria Math" w:hAnsi="Cambria Math"/>
+                                <w:i/>
+                              </w:rPr>
+                            </m:ctrlPr>
+                          </m:sSupPr>
+                          <m:e>
+                            <m:d>
+                              <m:dPr>
+                                <m:ctrlPr>
+                                  <w:rPr>
+                                    <w:rFonts w:ascii="Cambria Math" w:hAnsi="Cambria Math"/>
+                                    <w:i/>
+                                  </w:rPr>
+                                </m:ctrlPr>
+                              </m:dPr>
+                              <m:e>
+                                <m:sSub>
+                                  <m:sSubPr>
+                                    <m:ctrlPr>
+                                      <w:rPr>
+                                        <w:rFonts w:ascii="Cambria Math" w:hAnsi="Cambria Math"/>
+                                        <w:i/>
+                                      </w:rPr>
+                                    </m:ctrlPr>
+                                  </m:sSubPr>
+                                  <m:e>
+                                    <m:r>
+                                      <w:rPr>
+                                        <w:rFonts w:ascii="Cambria Math" w:hAnsi="Cambria Math"/>
+                                      </w:rPr>
+                                      <m:t>O</m:t>
+                                    </m:r>
+                                  </m:e>
+                                  <m:sub>
+                                    <m:r>
+                                      <w:rPr>
+                                        <w:rFonts w:ascii="Cambria Math" w:hAnsi="Cambria Math"/>
+                                      </w:rPr>
+                                      <m:t>i</m:t>
+                                    </m:r>
+                                  </m:sub>
+                                </m:sSub>
+                                <m:r>
+                                  <w:rPr>
+                                    <w:rFonts w:ascii="Cambria Math" w:hAnsi="Cambria Math"/>
+                                  </w:rPr>
+                                  <m:t>-</m:t>
+                                </m:r>
+                                <m:sSub>
+                                  <m:sSubPr>
+                                    <m:ctrlPr>
+                                      <w:rPr>
+                                        <w:rFonts w:ascii="Cambria Math" w:hAnsi="Cambria Math"/>
+                                        <w:i/>
+                                      </w:rPr>
+                                    </m:ctrlPr>
+                                  </m:sSubPr>
+                                  <m:e>
+                                    <m:r>
+                                      <w:rPr>
+                                        <w:rFonts w:ascii="Cambria Math" w:hAnsi="Cambria Math"/>
+                                      </w:rPr>
+                                      <m:t>E</m:t>
+                                    </m:r>
+                                  </m:e>
+                                  <m:sub>
+                                    <m:r>
+                                      <w:rPr>
+                                        <w:rFonts w:ascii="Cambria Math" w:hAnsi="Cambria Math"/>
+                                      </w:rPr>
+                                      <m:t>i</m:t>
+                                    </m:r>
+                                  </m:sub>
+                                </m:sSub>
+                              </m:e>
+                            </m:d>
+                          </m:e>
+                          <m:sup>
+                            <m:r>
+                              <w:rPr>
+                                <w:rFonts w:ascii="Cambria Math" w:hAnsi="Cambria Math"/>
+                              </w:rPr>
+                              <m:t>2</m:t>
+                            </m:r>
+                          </m:sup>
+                        </m:sSup>
+                      </m:num>
+                      <m:den>
+                        <m:sSub>
+                          <m:sSubPr>
+                            <m:ctrlPr>
+                              <w:rPr>
+                                <w:rFonts w:ascii="Cambria Math" w:hAnsi="Cambria Math"/>
+                                <w:i/>
+                              </w:rPr>
+                            </m:ctrlPr>
+                          </m:sSubPr>
+                          <m:e>
+                            <m:r>
+                              <w:rPr>
+                                <w:rFonts w:ascii="Cambria Math" w:hAnsi="Cambria Math"/>
+                              </w:rPr>
+                              <m:t>E</m:t>
+                            </m:r>
+                          </m:e>
+                          <m:sub>
+                            <m:r>
+                              <w:rPr>
+                                <w:rFonts w:ascii="Cambria Math" w:hAnsi="Cambria Math"/>
+                              </w:rPr>
+                              <m:t>i</m:t>
+                            </m:r>
+                          </m:sub>
+                        </m:sSub>
+                      </m:den>
+                    </m:f>
+                  </m:e>
+                </m:nary>
+              </m:oMath>
+            </m:oMathPara>
+          </w:p>
+        </w:tc>
+        <w:tc>
+          <w:tcPr>
+            <w:tcW w:w="708" w:type="dxa"/>
+            <w:vAlign w:val="center"/>
+          </w:tcPr>
+          <w:p>
+            <w:pPr>
+              <w:pStyle w:val="Caption"/>
+              <w:keepNext/>
+              <w:jc w:val="center"/>
+            </w:pPr>
+            <w:r>
+              <w:fldChar w:fldCharType="begin"/>
+            </w:r>
+            <w:r>
+              <w:instrText xml:space="preserve"> SEQ _ \* ARABIC </w:instrText>
+            </w:r>
+            <w:r>
+              <w:fldChar w:fldCharType="separate"/>
+            </w:r>
+            <w:r>
+              <w:rPr>
+                <w:noProof/>
+              </w:rPr>
+              <w:t>7</w:t>
+            </w:r>
+            <w:r>
+              <w:fldChar w:fldCharType="end"/>
+            </w:r>
+            <w:r>
+              <w:t>)</w:t>
+            </w:r>
+          </w:p>
+        </w:tc>
+      </w:tr>
+    </w:tbl>
+    <w:p>
+      <w:pPr>
+        <w:rPr>
+          <w:rFonts w:eastAsiaTheme="minorEastAsia"/>
+          <w:lang w:val="hr-HR"/>
+        </w:rPr>
+      </w:pPr>
+      <w:r>
+        <w:rPr>
+          <w:lang w:val="hr-HR"/>
+        </w:rPr>
+        <w:t xml:space="preserve">Gdje je </w:t>
+      </w:r>
+      <m:oMath>
+        <m:r>
+          <w:rPr>
+            <w:rFonts w:ascii="Cambria Math" w:hAnsi="Cambria Math"/>
+            <w:lang w:val="hr-HR"/>
+          </w:rPr>
+          <m:t>χ</m:t>
+        </m:r>
+      </m:oMath>
+      <w:r>
+        <w:rPr>
+          <w:rFonts w:eastAsiaTheme="minorEastAsia"/>
+          <w:lang w:val="hr-HR"/>
+        </w:rPr>
+        <w:t xml:space="preserve"> hi-kvadrat, </w:t>
+      </w:r>
+      <m:oMath>
+        <m:sSub>
+          <m:sSubPr>
+            <m:ctrlPr>
+              <w:rPr>
+                <w:rFonts w:ascii="Cambria Math" w:eastAsiaTheme="minorEastAsia" w:hAnsi="Cambria Math"/>
+                <w:i/>
+                <w:lang w:val="hr-HR"/>
+              </w:rPr>
+            </m:ctrlPr>
+          </m:sSubPr>
+          <m:e>
+            <m:r>
+              <w:rPr>
+                <w:rFonts w:ascii="Cambria Math" w:eastAsiaTheme="minorEastAsia" w:hAnsi="Cambria Math"/>
+                <w:lang w:val="hr-HR"/>
+              </w:rPr>
+              <m:t>O</m:t>
+            </m:r>
+          </m:e>
+          <m:sub>
+            <m:r>
+              <w:rPr>
+                <w:rFonts w:ascii="Cambria Math" w:eastAsiaTheme="minorEastAsia" w:hAnsi="Cambria Math"/>
+                <w:lang w:val="hr-HR"/>
+              </w:rPr>
+              <m:t>i</m:t>
+            </m:r>
+          </m:sub>
+        </m:sSub>
+      </m:oMath>
+      <w:r>
+        <w:rPr>
+          <w:rFonts w:eastAsiaTheme="minorEastAsia"/>
+          <w:lang w:val="hr-HR"/>
+        </w:rPr>
+        <w:t xml:space="preserve"> promatrana varijabla odnosno vrijednost (magnituda svjetlosne krivulje) te </w:t>
+      </w:r>
+      <m:oMath>
+        <m:sSub>
+          <m:sSubPr>
+            <m:ctrlPr>
+              <w:rPr>
+                <w:rFonts w:ascii="Cambria Math" w:eastAsiaTheme="minorEastAsia" w:hAnsi="Cambria Math"/>
+                <w:i/>
+                <w:lang w:val="hr-HR"/>
+              </w:rPr>
+            </m:ctrlPr>
+          </m:sSubPr>
+          <m:e>
+            <m:r>
+              <w:rPr>
+                <w:rFonts w:ascii="Cambria Math" w:eastAsiaTheme="minorEastAsia" w:hAnsi="Cambria Math"/>
+                <w:lang w:val="hr-HR"/>
+              </w:rPr>
+              <m:t>E</m:t>
+            </m:r>
+          </m:e>
+          <m:sub>
+            <m:r>
+              <w:rPr>
+                <w:rFonts w:ascii="Cambria Math" w:eastAsiaTheme="minorEastAsia" w:hAnsi="Cambria Math"/>
+                <w:lang w:val="hr-HR"/>
+              </w:rPr>
+              <m:t>i</m:t>
+            </m:r>
+          </m:sub>
+        </m:sSub>
+      </m:oMath>
+      <w:r>
+        <w:rPr>
+          <w:rFonts w:eastAsiaTheme="minorEastAsia"/>
+          <w:lang w:val="hr-HR"/>
+        </w:rPr>
+        <w:t xml:space="preserve"> je očekivana vrijednost varijable, odnosno </w:t>
+      </w:r>
+      <w:r>
+        <w:rPr>
+          <w:rFonts w:eastAsiaTheme="minorEastAsia"/>
+          <w:i/>
+          <w:iCs/>
+          <w:lang w:val="hr-HR"/>
+        </w:rPr>
+        <w:t>fit</w:t>
+      </w:r>
+      <w:r>
+        <w:rPr>
+          <w:rFonts w:eastAsiaTheme="minorEastAsia"/>
+          <w:lang w:val="hr-HR"/>
+        </w:rPr>
+        <w:t xml:space="preserve"> svjetlosne krivulje. Što je veći hi-kvadrat, to je period </w:t>
+      </w:r>
+      <w:r>
+        <w:rPr>
+          <w:rFonts w:eastAsiaTheme="minorEastAsia"/>
+          <w:lang w:val="hr-HR"/>
+        </w:rPr>
+        <w:t xml:space="preserve">lošija </w:t>
+      </w:r>
+      <w:r>
+        <w:rPr>
+          <w:rFonts w:eastAsiaTheme="minorEastAsia"/>
+          <w:lang w:val="hr-HR"/>
+        </w:rPr>
+        <w:t xml:space="preserve">aproksimacija oblika krivulje, a što je manji onda je period dobra aproksimacija oblika krivulje. </w:t>
+      </w:r>
+      <w:r>
+        <w:rPr>
+          <w:rFonts w:eastAsiaTheme="minorEastAsia"/>
+          <w:lang w:val="hr-HR"/>
+        </w:rPr>
+        <w:t xml:space="preserve">Što se tiče analize Blazhko zvijezda, najbitnija je vrijednost hi-kvadrata za </w:t>
+      </w:r>
+      <w:r>
+        <w:rPr>
+          <w:rFonts w:eastAsiaTheme="minorEastAsia"/>
+          <w:b/>
+          <w:bCs/>
+          <w:lang w:val="hr-HR"/>
+        </w:rPr>
+        <w:t>prosječni period</w:t>
+      </w:r>
+      <w:r>
+        <w:rPr>
+          <w:rFonts w:eastAsiaTheme="minorEastAsia"/>
+          <w:lang w:val="hr-HR"/>
+        </w:rPr>
+        <w:t xml:space="preserve"> i LINEAR i ZTF podataka za istu zvijezdu. Ako ne dolazi do Blazhko efekta, periodi će ostati vrlo bliski te će prosječan period vrlo dobro opisivati i LINEAR i ZTF podatke. Ali, ako dolazi do Blazhko efekta onda periodi neće ostati slični te prosječan period neće dobro opisivati i LINEAR i ZTF podatke, </w:t>
+      </w:r>
+      <w:proofErr w:type="spellStart"/>
+      <w:r>
+        <w:rPr>
+          <w:rFonts w:eastAsiaTheme="minorEastAsia"/>
+          <w:lang w:val="hr-HR"/>
+        </w:rPr>
+        <w:t>rezultirajući</w:t>
       </w:r>
       <w:proofErr w:type="spellEnd"/>
       <w:r>
         <w:rPr>
-          <w:lang w:val="hr-HR"/>
-        </w:rPr>
-        <w:t xml:space="preserve"> svjetlosne krivulje</w:t>
+          <w:rFonts w:eastAsiaTheme="minorEastAsia"/>
+          <w:lang w:val="hr-HR"/>
+        </w:rPr>
+        <w:t xml:space="preserve"> u visoku vrijednost hi-kvadrata. </w:t>
+      </w:r>
+    </w:p>
+    <w:p>
+      <w:pPr>
+        <w:rPr>
+          <w:lang w:val="hr-HR"/>
+        </w:rPr>
+      </w:pPr>
+      <w:r>
+        <w:rPr>
+          <w:lang w:val="hr-HR"/>
+        </w:rPr>
+        <w:t>Koristeći sve prethodno objašnjene metode, analiziram svih 2941 parova LINEAR i ZTF zvijezda</w:t>
+      </w:r>
+      <w:r>
+        <w:rPr>
+          <w:lang w:val="hr-HR"/>
+        </w:rPr>
+        <w:t>, gdje računam sve dotične parametre samo za parove gdje LINEAR podaci imaju više od 250 promatranja</w:t>
+      </w:r>
+      <w:r>
+        <w:rPr>
+          <w:lang w:val="hr-HR"/>
+        </w:rPr>
+        <w:t>.</w:t>
+      </w:r>
+      <w:r>
+        <w:rPr>
+          <w:lang w:val="hr-HR"/>
+        </w:rPr>
+        <w:t xml:space="preserve"> Nakon analize,</w:t>
+      </w:r>
+      <w:r>
+        <w:rPr>
+          <w:lang w:val="hr-HR"/>
+        </w:rPr>
+        <w:t xml:space="preserve"> </w:t>
+      </w:r>
+      <w:r>
+        <w:rPr>
+          <w:lang w:val="hr-HR"/>
+        </w:rPr>
+        <w:t xml:space="preserve">potrebno je malo počistiti podatke od zvijezda koje imaju premalo promatranja ili nemaju podatke. Granica za ZTF </w:t>
+      </w:r>
+      <w:r>
+        <w:rPr>
+          <w:lang w:val="hr-HR"/>
+        </w:rPr>
+        <w:t>količinu podataka je 4</w:t>
+      </w:r>
+      <w:r>
+        <w:rPr>
+          <w:lang w:val="hr-HR"/>
+        </w:rPr>
+        <w:t xml:space="preserve">0. Nakon rezanja broja zvijezda ostalo je samo 1703 s dovoljnom količinom podataka. Idući korak je </w:t>
+      </w:r>
+      <w:r>
+        <w:rPr>
+          <w:lang w:val="hr-HR"/>
+        </w:rPr>
+        <w:t xml:space="preserve">odrediti konačne brojeve decimala svih izračunatih vrijednosti. Odredila sam da svi periodi imaju 6 decimala, hi-kvadrat vrijednosti 1 decimalu, amplitude 2 decimale te Blazhko parametri imaju 4 decimale. </w:t>
+      </w:r>
+    </w:p>
+    <w:p>
+      <w:pPr>
+        <w:pStyle w:val="Heading2"/>
+        <w:rPr>
+          <w:lang w:val="hr-HR"/>
+        </w:rPr>
+      </w:pPr>
+      <w:bookmarkStart w:id="22" w:name="_Toc154744713"/>
+      <w:r>
+        <w:rPr>
+          <w:lang w:val="hr-HR"/>
+        </w:rPr>
+        <w:t xml:space="preserve">2.5 </w:t>
+      </w:r>
+      <w:r>
+        <w:rPr>
+          <w:lang w:val="hr-HR"/>
+        </w:rPr>
+        <w:t>Selekcija</w:t>
+      </w:r>
+      <w:r>
+        <w:rPr>
+          <w:lang w:val="hr-HR"/>
+        </w:rPr>
+        <w:t xml:space="preserve"> kandidata za Blazhko zvijezde</w:t>
       </w:r>
       <w:bookmarkEnd w:id="22"/>
-    </w:p>
-    <w:p>
-      <w:pPr>
-        <w:rPr>
-          <w:lang w:val="hr-HR"/>
-        </w:rPr>
-      </w:pPr>
-    </w:p>
-    <w:p>
-      <w:pPr>
-        <w:pStyle w:val="Heading3"/>
-        <w:rPr>
-          <w:lang w:val="hr-HR"/>
-        </w:rPr>
-      </w:pPr>
-      <w:bookmarkStart w:id="23" w:name="_Toc154744712"/>
-      <w:r>
-        <w:rPr>
-          <w:lang w:val="hr-HR"/>
-        </w:rPr>
-        <w:t>2.4.5 Spremanje svih podataka</w:t>
-      </w:r>
-      <w:bookmarkEnd w:id="23"/>
-    </w:p>
-    <w:p>
-      <w:pPr>
-        <w:rPr>
-          <w:lang w:val="hr-HR"/>
-        </w:rPr>
-      </w:pPr>
-    </w:p>
-    <w:p>
-      <w:pPr>
-        <w:spacing w:after="200" w:line="276" w:lineRule="auto"/>
-        <w:rPr>
-          <w:lang w:val="hr-HR"/>
-        </w:rPr>
-      </w:pPr>
-      <w:r>
-        <w:rPr>
-          <w:lang w:val="hr-HR"/>
-        </w:rPr>
-        <w:br w:type="page"/>
-      </w:r>
-    </w:p>
-    <w:p>
-      <w:pPr>
-        <w:pStyle w:val="Heading2"/>
-        <w:rPr>
-          <w:lang w:val="hr-HR"/>
-        </w:rPr>
-      </w:pPr>
-      <w:bookmarkStart w:id="24" w:name="_Toc154744713"/>
-      <w:r>
-        <w:rPr>
-          <w:lang w:val="hr-HR"/>
-        </w:rPr>
-        <w:lastRenderedPageBreak/>
-        <w:t xml:space="preserve">2.5 </w:t>
-      </w:r>
-      <w:r>
-        <w:rPr>
-          <w:lang w:val="hr-HR"/>
-        </w:rPr>
-        <w:t>Skupljanje kandidata za Blazhko zvijezde</w:t>
-      </w:r>
-      <w:bookmarkEnd w:id="24"/>
-    </w:p>
-    <w:p>
-      <w:pPr>
-        <w:rPr>
-          <w:lang w:val="hr-HR"/>
-        </w:rPr>
-      </w:pPr>
-    </w:p>
-    <w:p>
-      <w:pPr>
-        <w:pStyle w:val="Heading3"/>
-        <w:rPr>
-          <w:lang w:val="hr-HR"/>
-        </w:rPr>
-      </w:pPr>
-      <w:bookmarkStart w:id="25" w:name="_Toc154744714"/>
-      <w:r>
-        <w:rPr>
-          <w:lang w:val="hr-HR"/>
-        </w:rPr>
-        <w:t>2.5.1 Filtriranje loših podataka</w:t>
-      </w:r>
-      <w:bookmarkEnd w:id="25"/>
-    </w:p>
-    <w:p>
-      <w:pPr>
-        <w:rPr>
-          <w:lang w:val="hr-HR"/>
-        </w:rPr>
-      </w:pPr>
-    </w:p>
-    <w:p>
-      <w:pPr>
-        <w:pStyle w:val="Heading3"/>
-        <w:rPr>
-          <w:lang w:val="hr-HR"/>
-        </w:rPr>
-      </w:pPr>
-      <w:bookmarkStart w:id="26" w:name="_Toc154744715"/>
-      <w:r>
-        <w:rPr>
-          <w:lang w:val="hr-HR"/>
-        </w:rPr>
-        <w:t>2.5.2 Algoritam za prepoznavanje kandidata Blazhko zvijezda pomoću parametara</w:t>
-      </w:r>
-      <w:bookmarkEnd w:id="26"/>
-    </w:p>
-    <w:p>
-      <w:pPr>
-        <w:rPr>
-          <w:lang w:val="hr-HR"/>
-        </w:rPr>
-      </w:pPr>
-    </w:p>
-    <w:p>
-      <w:pPr>
-        <w:pStyle w:val="Heading4"/>
-        <w:rPr>
-          <w:lang w:val="hr-HR"/>
-        </w:rPr>
-      </w:pPr>
-      <w:r>
-        <w:rPr>
-          <w:lang w:val="hr-HR"/>
-        </w:rPr>
-        <w:t xml:space="preserve">2.5.2.1 Prvi sloj: </w:t>
-      </w:r>
-      <w:proofErr w:type="spellStart"/>
-      <w:r>
-        <w:rPr>
-          <w:lang w:val="hr-HR"/>
-        </w:rPr>
-        <w:t>periodogram</w:t>
-      </w:r>
-      <w:proofErr w:type="spellEnd"/>
-    </w:p>
-    <w:p>
-      <w:pPr>
-        <w:rPr>
-          <w:lang w:val="hr-HR"/>
-        </w:rPr>
-      </w:pPr>
-    </w:p>
-    <w:p>
-      <w:pPr>
-        <w:pStyle w:val="Heading4"/>
-        <w:rPr>
-          <w:lang w:val="hr-HR"/>
-        </w:rPr>
-      </w:pPr>
-      <w:r>
-        <w:rPr>
-          <w:lang w:val="hr-HR"/>
-        </w:rPr>
-        <w:t>2.5.2.2 Drugi sloj: bodovna skala svjetlosnih krivulja ovisno o parametrima</w:t>
-      </w:r>
-    </w:p>
-    <w:p>
-      <w:pPr>
-        <w:rPr>
-          <w:lang w:val="hr-HR"/>
-        </w:rPr>
-      </w:pPr>
     </w:p>
     <w:p>
       <w:pPr>
@@ -20283,7 +20577,7 @@
           <w:lang w:val="hr-HR"/>
         </w:rPr>
       </w:pPr>
-      <w:bookmarkStart w:id="27" w:name="_Toc154744716"/>
+      <w:bookmarkStart w:id="23" w:name="_Toc154744716"/>
       <w:r>
         <w:rPr>
           <w:lang w:val="hr-HR"/>
@@ -20291,150 +20585,7 @@
         <w:lastRenderedPageBreak/>
         <w:t>2.6 Analiza Blazhko efekt kandidata</w:t>
       </w:r>
-      <w:bookmarkEnd w:id="27"/>
-    </w:p>
-    <w:p>
-      <w:pPr>
-        <w:rPr>
-          <w:lang w:val="hr-HR"/>
-        </w:rPr>
-      </w:pPr>
-    </w:p>
-    <w:p>
-      <w:pPr>
-        <w:pStyle w:val="Heading3"/>
-        <w:rPr>
-          <w:lang w:val="hr-HR"/>
-        </w:rPr>
-      </w:pPr>
-      <w:bookmarkStart w:id="28" w:name="_Toc154744717"/>
-      <w:r>
-        <w:rPr>
-          <w:lang w:val="hr-HR"/>
-        </w:rPr>
-        <w:t xml:space="preserve">2.6.1 Prikazivanje jedne faze RR </w:t>
-      </w:r>
-      <w:proofErr w:type="spellStart"/>
-      <w:r>
-        <w:rPr>
-          <w:lang w:val="hr-HR"/>
-        </w:rPr>
-        <w:t>Lyrae</w:t>
-      </w:r>
-      <w:proofErr w:type="spellEnd"/>
-      <w:r>
-        <w:rPr>
-          <w:lang w:val="hr-HR"/>
-        </w:rPr>
-        <w:t xml:space="preserve"> zvijezde</w:t>
-      </w:r>
-      <w:bookmarkEnd w:id="28"/>
-    </w:p>
-    <w:p>
-      <w:pPr>
-        <w:rPr>
-          <w:lang w:val="hr-HR"/>
-        </w:rPr>
-      </w:pPr>
-    </w:p>
-    <w:p>
-      <w:pPr>
-        <w:pStyle w:val="Heading3"/>
-        <w:rPr>
-          <w:lang w:val="hr-HR"/>
-        </w:rPr>
-      </w:pPr>
-      <w:bookmarkStart w:id="29" w:name="_Toc154744718"/>
-      <w:r>
-        <w:rPr>
-          <w:lang w:val="hr-HR"/>
-        </w:rPr>
-        <w:t xml:space="preserve">2.6.2 Prikazivanje </w:t>
-      </w:r>
-      <w:proofErr w:type="spellStart"/>
-      <w:r>
-        <w:rPr>
-          <w:lang w:val="hr-HR"/>
-        </w:rPr>
-        <w:t>periodograma</w:t>
-      </w:r>
-      <w:proofErr w:type="spellEnd"/>
-      <w:r>
-        <w:rPr>
-          <w:lang w:val="hr-HR"/>
-        </w:rPr>
-        <w:t xml:space="preserve"> zvijezde</w:t>
-      </w:r>
-      <w:bookmarkEnd w:id="29"/>
-    </w:p>
-    <w:p>
-      <w:pPr>
-        <w:rPr>
-          <w:lang w:val="hr-HR"/>
-        </w:rPr>
-      </w:pPr>
-    </w:p>
-    <w:p>
-      <w:pPr>
-        <w:pStyle w:val="Heading3"/>
-        <w:rPr>
-          <w:lang w:val="hr-HR"/>
-        </w:rPr>
-      </w:pPr>
-      <w:bookmarkStart w:id="30" w:name="_Toc154744719"/>
-      <w:r>
-        <w:rPr>
-          <w:lang w:val="hr-HR"/>
-        </w:rPr>
-        <w:t>2.6.3 Prikazivanje sezone promatranja zvijezde</w:t>
-      </w:r>
-      <w:bookmarkEnd w:id="30"/>
-    </w:p>
-    <w:p>
-      <w:pPr>
-        <w:rPr>
-          <w:lang w:val="hr-HR"/>
-        </w:rPr>
-      </w:pPr>
-    </w:p>
-    <w:p>
-      <w:pPr>
-        <w:pStyle w:val="Heading3"/>
-        <w:rPr>
-          <w:lang w:val="hr-HR"/>
-        </w:rPr>
-      </w:pPr>
-      <w:bookmarkStart w:id="31" w:name="_Toc154744720"/>
-      <w:r>
-        <w:rPr>
-          <w:lang w:val="hr-HR"/>
-        </w:rPr>
-        <w:t>2.6.4 Prikazivanje podataka za svaku sezonu promatranja</w:t>
-      </w:r>
-      <w:bookmarkEnd w:id="31"/>
-    </w:p>
-    <w:p>
-      <w:pPr>
-        <w:rPr>
-          <w:lang w:val="hr-HR"/>
-        </w:rPr>
-      </w:pPr>
-    </w:p>
-    <w:p>
-      <w:pPr>
-        <w:pStyle w:val="Heading3"/>
-        <w:rPr>
-          <w:lang w:val="hr-HR"/>
-        </w:rPr>
-      </w:pPr>
-      <w:bookmarkStart w:id="32" w:name="_Toc154744721"/>
-      <w:r>
-        <w:rPr>
-          <w:lang w:val="hr-HR"/>
-        </w:rPr>
-        <w:t>2.6.5 Stvaranje sučelja za identifikaciju Blazhko zvijezda</w:t>
-      </w:r>
-      <w:bookmarkEnd w:id="32"/>
+      <w:bookmarkEnd w:id="23"/>
     </w:p>
     <w:p>
       <w:pPr>
@@ -20459,40 +20610,17 @@
     </w:p>
     <w:p>
       <w:pPr>
-        <w:pStyle w:val="Heading3"/>
-        <w:rPr>
-          <w:lang w:val="hr-HR"/>
-        </w:rPr>
-      </w:pPr>
-      <w:bookmarkStart w:id="33" w:name="_Toc154744722"/>
+        <w:pStyle w:val="Heading2"/>
+        <w:rPr>
+          <w:lang w:val="hr-HR"/>
+        </w:rPr>
+      </w:pPr>
+      <w:bookmarkStart w:id="24" w:name="_Toc154744723"/>
       <w:r>
         <w:rPr>
           <w:lang w:val="hr-HR"/>
         </w:rPr>
         <w:lastRenderedPageBreak/>
-        <w:t>2.6.6 Način provođenja identifikacije Blazhko zvijezda</w:t>
-      </w:r>
-      <w:bookmarkEnd w:id="33"/>
-    </w:p>
-    <w:p>
-      <w:pPr>
-        <w:rPr>
-          <w:lang w:val="hr-HR"/>
-        </w:rPr>
-      </w:pPr>
-    </w:p>
-    <w:p>
-      <w:pPr>
-        <w:pStyle w:val="Heading2"/>
-        <w:rPr>
-          <w:lang w:val="hr-HR"/>
-        </w:rPr>
-      </w:pPr>
-      <w:bookmarkStart w:id="34" w:name="_Toc154744723"/>
-      <w:r>
-        <w:rPr>
-          <w:lang w:val="hr-HR"/>
-        </w:rPr>
         <w:t xml:space="preserve">2.7 </w:t>
       </w:r>
       <w:r>
@@ -20501,7 +20629,7 @@
         </w:rPr>
         <w:t>Pouzdanost u Blazhko zvijezde</w:t>
       </w:r>
-      <w:bookmarkEnd w:id="34"/>
+      <w:bookmarkEnd w:id="24"/>
     </w:p>
     <w:p>
       <w:pPr>
@@ -20531,7 +20659,7 @@
           <w:lang w:val="hr-HR"/>
         </w:rPr>
       </w:pPr>
-      <w:bookmarkStart w:id="35" w:name="_Toc154744724"/>
+      <w:bookmarkStart w:id="25" w:name="_Toc154744724"/>
       <w:r>
         <w:rPr>
           <w:lang w:val="hr-HR"/>
@@ -20545,14 +20673,7 @@
         </w:rPr>
         <w:t>REZULTATI</w:t>
       </w:r>
-      <w:bookmarkEnd w:id="35"/>
-    </w:p>
-    <w:p>
-      <w:pPr>
-        <w:rPr>
-          <w:lang w:val="hr-HR"/>
-        </w:rPr>
-      </w:pPr>
+      <w:bookmarkEnd w:id="25"/>
     </w:p>
     <w:p>
       <w:pPr>
@@ -20561,14 +20682,40 @@
           <w:lang w:val="hr-HR"/>
         </w:rPr>
       </w:pPr>
-      <w:bookmarkStart w:id="36" w:name="_Toc154744725"/>
-      <w:r>
-        <w:rPr>
-          <w:lang w:val="hr-HR"/>
-        </w:rPr>
-        <w:t>3.1 Osnovna analiza podataka</w:t>
-      </w:r>
-      <w:bookmarkEnd w:id="36"/>
+      <w:bookmarkStart w:id="26" w:name="_Toc154744727"/>
+      <w:r>
+        <w:rPr>
+          <w:lang w:val="hr-HR"/>
+        </w:rPr>
+        <w:t>3.</w:t>
+      </w:r>
+      <w:r>
+        <w:rPr>
+          <w:lang w:val="hr-HR"/>
+        </w:rPr>
+        <w:t>1</w:t>
+      </w:r>
+      <w:r>
+        <w:rPr>
+          <w:lang w:val="hr-HR"/>
+        </w:rPr>
+        <w:t xml:space="preserve"> Analiza RR </w:t>
+      </w:r>
+      <w:proofErr w:type="spellStart"/>
+      <w:r>
+        <w:rPr>
+          <w:lang w:val="hr-HR"/>
+        </w:rPr>
+        <w:t>Lyrae</w:t>
+      </w:r>
+      <w:proofErr w:type="spellEnd"/>
+      <w:r>
+        <w:rPr>
+          <w:lang w:val="hr-HR"/>
+        </w:rPr>
+        <w:t xml:space="preserve"> zvijezda</w:t>
+      </w:r>
+      <w:bookmarkEnd w:id="26"/>
     </w:p>
     <w:p>
       <w:pPr>
@@ -20584,28 +20731,26 @@
           <w:lang w:val="hr-HR"/>
         </w:rPr>
       </w:pPr>
-      <w:bookmarkStart w:id="37" w:name="_Toc154744726"/>
-      <w:r>
-        <w:rPr>
-          <w:lang w:val="hr-HR"/>
-        </w:rPr>
-        <w:t xml:space="preserve">3.2 Selekcija RR </w:t>
-      </w:r>
-      <w:proofErr w:type="spellStart"/>
-      <w:r>
-        <w:rPr>
-          <w:lang w:val="hr-HR"/>
-        </w:rPr>
-        <w:t>Lyrae</w:t>
-      </w:r>
-      <w:proofErr w:type="spellEnd"/>
-      <w:r>
-        <w:rPr>
-          <w:lang w:val="hr-HR"/>
-        </w:rPr>
-        <w:t xml:space="preserve"> zvijezda</w:t>
-      </w:r>
-      <w:bookmarkEnd w:id="37"/>
+      <w:bookmarkStart w:id="27" w:name="_Toc154744728"/>
+      <w:r>
+        <w:rPr>
+          <w:lang w:val="hr-HR"/>
+        </w:rPr>
+        <w:t>3.</w:t>
+      </w:r>
+      <w:r>
+        <w:rPr>
+          <w:lang w:val="hr-HR"/>
+        </w:rPr>
+        <w:t>2</w:t>
+      </w:r>
+      <w:r>
+        <w:rPr>
+          <w:lang w:val="hr-HR"/>
+        </w:rPr>
+        <w:t xml:space="preserve"> Potraga za Blazhko kandidatima</w:t>
+      </w:r>
+      <w:bookmarkEnd w:id="27"/>
     </w:p>
     <w:p>
       <w:pPr>
@@ -20621,28 +20766,32 @@
           <w:lang w:val="hr-HR"/>
         </w:rPr>
       </w:pPr>
-      <w:bookmarkStart w:id="38" w:name="_Toc154744727"/>
-      <w:r>
-        <w:rPr>
-          <w:lang w:val="hr-HR"/>
-        </w:rPr>
-        <w:t xml:space="preserve">3.3 Analiza RR </w:t>
-      </w:r>
-      <w:proofErr w:type="spellStart"/>
-      <w:r>
-        <w:rPr>
-          <w:lang w:val="hr-HR"/>
-        </w:rPr>
-        <w:t>Lyrae</w:t>
-      </w:r>
-      <w:proofErr w:type="spellEnd"/>
-      <w:r>
-        <w:rPr>
-          <w:lang w:val="hr-HR"/>
-        </w:rPr>
-        <w:t xml:space="preserve"> zvijezda</w:t>
-      </w:r>
-      <w:bookmarkEnd w:id="38"/>
+      <w:bookmarkStart w:id="28" w:name="_Toc154744729"/>
+      <w:r>
+        <w:rPr>
+          <w:lang w:val="hr-HR"/>
+        </w:rPr>
+        <w:t>3.</w:t>
+      </w:r>
+      <w:r>
+        <w:rPr>
+          <w:lang w:val="hr-HR"/>
+        </w:rPr>
+        <w:t>3</w:t>
+      </w:r>
+      <w:r>
+        <w:rPr>
+          <w:lang w:val="hr-HR"/>
+        </w:rPr>
+        <w:t xml:space="preserve"> </w:t>
+      </w:r>
+      <w:r>
+        <w:rPr>
+          <w:lang w:val="hr-HR"/>
+        </w:rPr>
+        <w:t>Analiza Blazhko efekt kandidata</w:t>
+      </w:r>
+      <w:bookmarkEnd w:id="28"/>
     </w:p>
     <w:p>
       <w:pPr>
@@ -20658,60 +20807,26 @@
           <w:lang w:val="hr-HR"/>
         </w:rPr>
       </w:pPr>
-      <w:bookmarkStart w:id="39" w:name="_Toc154744728"/>
-      <w:r>
-        <w:rPr>
-          <w:lang w:val="hr-HR"/>
-        </w:rPr>
-        <w:t>3.4 Potraga za Blazhko kandidatima</w:t>
-      </w:r>
-      <w:bookmarkEnd w:id="39"/>
-    </w:p>
-    <w:p>
-      <w:pPr>
-        <w:rPr>
-          <w:lang w:val="hr-HR"/>
-        </w:rPr>
-      </w:pPr>
-    </w:p>
-    <w:p>
-      <w:pPr>
-        <w:pStyle w:val="Heading2"/>
-        <w:rPr>
-          <w:lang w:val="hr-HR"/>
-        </w:rPr>
-      </w:pPr>
-      <w:bookmarkStart w:id="40" w:name="_Toc154744729"/>
-      <w:r>
-        <w:rPr>
-          <w:lang w:val="hr-HR"/>
-        </w:rPr>
-        <w:t>3.5 Analiza Blazhko efekt kandidata</w:t>
-      </w:r>
-      <w:bookmarkEnd w:id="40"/>
-    </w:p>
-    <w:p>
-      <w:pPr>
-        <w:rPr>
-          <w:lang w:val="hr-HR"/>
-        </w:rPr>
-      </w:pPr>
-    </w:p>
-    <w:p>
-      <w:pPr>
-        <w:pStyle w:val="Heading2"/>
-        <w:rPr>
-          <w:lang w:val="hr-HR"/>
-        </w:rPr>
-      </w:pPr>
-      <w:bookmarkStart w:id="41" w:name="_Toc154744730"/>
-      <w:r>
-        <w:rPr>
-          <w:lang w:val="hr-HR"/>
-        </w:rPr>
-        <w:t>3.6 Konačni katalog Blazhko zvijezda</w:t>
-      </w:r>
-      <w:bookmarkEnd w:id="41"/>
+      <w:bookmarkStart w:id="29" w:name="_Toc154744730"/>
+      <w:r>
+        <w:rPr>
+          <w:lang w:val="hr-HR"/>
+        </w:rPr>
+        <w:t>3.</w:t>
+      </w:r>
+      <w:r>
+        <w:rPr>
+          <w:lang w:val="hr-HR"/>
+        </w:rPr>
+        <w:t>4</w:t>
+      </w:r>
+      <w:r>
+        <w:rPr>
+          <w:lang w:val="hr-HR"/>
+        </w:rPr>
+        <w:t xml:space="preserve"> Konačni katalog Blazhko zvijezda</w:t>
+      </w:r>
+      <w:bookmarkEnd w:id="29"/>
     </w:p>
     <w:p>
       <w:pPr>
@@ -20741,7 +20856,7 @@
           <w:lang w:val="hr-HR"/>
         </w:rPr>
       </w:pPr>
-      <w:bookmarkStart w:id="42" w:name="_Toc154744731"/>
+      <w:bookmarkStart w:id="30" w:name="_Toc154744731"/>
       <w:r>
         <w:rPr>
           <w:lang w:val="hr-HR"/>
@@ -20749,7 +20864,7 @@
         <w:lastRenderedPageBreak/>
         <w:t>4 RASPRAVA I ZAKLJUČAK</w:t>
       </w:r>
-      <w:bookmarkEnd w:id="42"/>
+      <w:bookmarkEnd w:id="30"/>
     </w:p>
     <w:p>
       <w:pPr>
@@ -20779,7 +20894,7 @@
           <w:lang w:val="hr-HR"/>
         </w:rPr>
       </w:pPr>
-      <w:bookmarkStart w:id="43" w:name="_Toc154744732"/>
+      <w:bookmarkStart w:id="31" w:name="_Toc154744732"/>
       <w:r>
         <w:rPr>
           <w:lang w:val="hr-HR"/>
@@ -20787,7 +20902,7 @@
         <w:lastRenderedPageBreak/>
         <w:t>5 LITERATURA I IZVORI</w:t>
       </w:r>
-      <w:bookmarkEnd w:id="43"/>
+      <w:bookmarkEnd w:id="31"/>
     </w:p>
     <w:p>
       <w:pPr>
@@ -21095,7 +21210,7 @@
           <w:lang w:val="hr-HR"/>
         </w:rPr>
       </w:pPr>
-      <w:bookmarkStart w:id="44" w:name="_Toc154744733"/>
+      <w:bookmarkStart w:id="32" w:name="_Toc154744733"/>
       <w:r>
         <w:rPr>
           <w:lang w:val="hr-HR"/>
@@ -21121,7 +21236,7 @@
         </w:rPr>
         <w:t xml:space="preserve"> programi</w:t>
       </w:r>
-      <w:bookmarkEnd w:id="44"/>
+      <w:bookmarkEnd w:id="32"/>
     </w:p>
     <w:tbl>
       <w:tblPr>

</xml_diff>

<commit_message>
category analysis fixed + finished blazhko interference analysis
</commit_message>
<xml_diff>
--- a/rrlyrae_2023_working.docx
+++ b/rrlyrae_2023_working.docx
@@ -7522,7 +7522,7 @@
           <w:lang w:val="hr-HR"/>
         </w:rPr>
         <w:drawing>
-          <wp:inline distT="0" distB="0" distL="0" distR="0" wp14:anchorId="3B9D7088" wp14:editId="0EB2A330">
+          <wp:inline distT="0" distB="0" distL="0" distR="0" wp14:anchorId="3B9D7088" wp14:editId="4C19E173">
             <wp:extent cx="2866768" cy="2041576"/>
             <wp:effectExtent l="0" t="0" r="3810" b="3175"/>
             <wp:docPr id="519180893" name="Picture 2" descr="A graph of a graph showing a number of numbers&#10;&#10;Description automatically generated with medium confidence"/>
@@ -20488,19 +20488,7 @@
         <w:rPr>
           <w:lang w:val="hr-HR"/>
         </w:rPr>
-        <w:t xml:space="preserve"> </w:t>
-      </w:r>
-      <w:r>
-        <w:rPr>
-          <w:lang w:val="hr-HR"/>
-        </w:rPr>
-        <w:t xml:space="preserve">potrebno je malo počistiti podatke od zvijezda koje imaju premalo promatranja ili nemaju podatke. Granica za ZTF </w:t>
-      </w:r>
-      <w:r>
-        <w:rPr>
-          <w:lang w:val="hr-HR"/>
-        </w:rPr>
-        <w:t>količinu podataka je 4</w:t>
+        <w:t xml:space="preserve"> potrebno je malo počistiti podatke od zvijezda koje imaju premalo promatranja ili nemaju podatke. Granica za ZTF količinu podataka je 4</w:t>
       </w:r>
       <w:r>
         <w:rPr>
@@ -20549,6 +20537,130 @@
           <w:lang w:val="hr-HR"/>
         </w:rPr>
       </w:pPr>
+      <w:r>
+        <w:rPr>
+          <w:lang w:val="hr-HR"/>
+        </w:rPr>
+        <w:t xml:space="preserve">Nakon analize RR Lira, potrebno je birati zvijezde koje su potencijalno Blazhko zvijezde. </w:t>
+      </w:r>
+      <w:r>
+        <w:rPr>
+          <w:lang w:val="hr-HR"/>
+        </w:rPr>
+        <w:t>Stvaram algoritam koji sistematično određuje dobre zvijezde za Blazhko efekt na sljedeći način:</w:t>
+      </w:r>
+    </w:p>
+    <w:p>
+      <w:pPr>
+        <w:pStyle w:val="ListParagraph"/>
+        <w:numPr>
+          <w:ilvl w:val="0"/>
+          <w:numId w:val="15"/>
+        </w:numPr>
+        <w:rPr>
+          <w:lang w:val="hr-HR"/>
+        </w:rPr>
+      </w:pPr>
+      <w:r>
+        <w:rPr>
+          <w:b/>
+          <w:bCs/>
+          <w:lang w:val="hr-HR"/>
+        </w:rPr>
+        <w:t xml:space="preserve">Odbacivanje loših podataka: </w:t>
+      </w:r>
+      <w:r>
+        <w:rPr>
+          <w:lang w:val="hr-HR"/>
+        </w:rPr>
+        <w:t>postoje zvijezde koje imaju izrazito visoku amplitudu (koja je nemoguća) ili vrlo visoke vrijednosti hi-kvadrata koje ukazuju na vrlo loše podatke. Stoga, zvijezde koje imaju amplitudu veću od 2 magnitude, hi-kvadrat vrijednost veću od 9 ili nerealni period koji je veći od 4, ne uzimam u obzir</w:t>
+      </w:r>
+      <w:r>
+        <w:rPr>
+          <w:lang w:val="hr-HR"/>
+        </w:rPr>
+        <w:t>,</w:t>
+      </w:r>
+    </w:p>
+    <w:p>
+      <w:pPr>
+        <w:pStyle w:val="ListParagraph"/>
+        <w:numPr>
+          <w:ilvl w:val="0"/>
+          <w:numId w:val="15"/>
+        </w:numPr>
+        <w:rPr>
+          <w:lang w:val="hr-HR"/>
+        </w:rPr>
+      </w:pPr>
+      <w:proofErr w:type="spellStart"/>
+      <w:r>
+        <w:rPr>
+          <w:b/>
+          <w:bCs/>
+          <w:lang w:val="hr-HR"/>
+        </w:rPr>
+        <w:t>Periodogram</w:t>
+      </w:r>
+      <w:proofErr w:type="spellEnd"/>
+      <w:r>
+        <w:rPr>
+          <w:b/>
+          <w:bCs/>
+          <w:lang w:val="hr-HR"/>
+        </w:rPr>
+        <w:t xml:space="preserve"> zvijezde: </w:t>
+      </w:r>
+      <w:r>
+        <w:rPr>
+          <w:lang w:val="hr-HR"/>
+        </w:rPr>
+        <w:t xml:space="preserve">ako su svi kriteriji zadovoljeni vezani za pokazatelje Blazhko efekta preko </w:t>
+      </w:r>
+      <w:proofErr w:type="spellStart"/>
+      <w:r>
+        <w:rPr>
+          <w:lang w:val="hr-HR"/>
+        </w:rPr>
+        <w:t>periodograma</w:t>
+      </w:r>
+      <w:proofErr w:type="spellEnd"/>
+      <w:r>
+        <w:rPr>
+          <w:lang w:val="hr-HR"/>
+        </w:rPr>
+        <w:t xml:space="preserve">, zvijezda je automatski Blazhko kandidat. </w:t>
+      </w:r>
+      <w:r>
+        <w:rPr>
+          <w:lang w:val="hr-HR"/>
+        </w:rPr>
+        <w:t>Kriteriji su:</w:t>
+      </w:r>
+    </w:p>
+    <w:p>
+      <w:pPr>
+        <w:pStyle w:val="ListParagraph"/>
+        <w:numPr>
+          <w:ilvl w:val="1"/>
+          <w:numId w:val="15"/>
+        </w:numPr>
+        <w:rPr>
+          <w:lang w:val="hr-HR"/>
+        </w:rPr>
+      </w:pPr>
+      <w:r>
+        <w:rPr>
+          <w:lang w:val="hr-HR"/>
+        </w:rPr>
+        <w:t xml:space="preserve">ne smije postojati </w:t>
+      </w:r>
+      <w:r>
+        <w:rPr>
+          <w:lang w:val="hr-HR"/>
+        </w:rPr>
+        <w:t xml:space="preserve">dnevni alias perioda (objasni ovo) </w:t>
+      </w:r>
     </w:p>
     <w:p>
       <w:pPr>
@@ -21643,6 +21755,98 @@
 <file path=word/numbering.xml><?xml version="1.0" encoding="utf-8"?>
 <w:numbering xmlns:wpc="http://schemas.microsoft.com/office/word/2010/wordprocessingCanvas" xmlns:cx="http://schemas.microsoft.com/office/drawing/2014/chartex" xmlns:cx1="http://schemas.microsoft.com/office/drawing/2015/9/8/chartex" xmlns:cx2="http://schemas.microsoft.com/office/drawing/2015/10/21/chartex" xmlns:cx3="http://schemas.microsoft.com/office/drawing/2016/5/9/chartex" xmlns:cx4="http://schemas.microsoft.com/office/drawing/2016/5/10/chartex" xmlns:cx5="http://schemas.microsoft.com/office/drawing/2016/5/11/chartex" xmlns:cx6="http://schemas.microsoft.com/office/drawing/2016/5/12/chartex" xmlns:cx7="http://schemas.microsoft.com/office/drawing/2016/5/13/chartex" xmlns:cx8="http://schemas.microsoft.com/office/drawing/2016/5/14/chartex" xmlns:mc="http://schemas.openxmlformats.org/markup-compatibility/2006" xmlns:aink="http://schemas.microsoft.com/office/drawing/2016/ink" xmlns:am3d="http://schemas.microsoft.com/office/drawing/2017/model3d" xmlns:o="urn:schemas-microsoft-com:office:office" xmlns:oel="http://schemas.microsoft.com/office/2019/extlst" xmlns:r="http://schemas.openxmlformats.org/officeDocument/2006/relationships" xmlns:m="http://schemas.openxmlformats.org/officeDocument/2006/math" xmlns:v="urn:schemas-microsoft-com:vml" xmlns:wp14="http://schemas.microsoft.com/office/word/2010/wordprocessingDrawing" xmlns:wp="http://schemas.openxmlformats.org/drawingml/2006/wordprocessingDrawing" xmlns:w10="urn:schemas-microsoft-com:office:word" xmlns:w="http://schemas.openxmlformats.org/wordprocessingml/2006/main" xmlns:w14="http://schemas.microsoft.com/office/word/2010/wordml" xmlns:w15="http://schemas.microsoft.com/office/word/2012/wordml" xmlns:w16cex="http://schemas.microsoft.com/office/word/2018/wordml/cex" xmlns:w16cid="http://schemas.microsoft.com/office/word/2016/wordml/cid" xmlns:w16="http://schemas.microsoft.com/office/word/2018/wordml" xmlns:w16sdtdh="http://schemas.microsoft.com/office/word/2020/wordml/sdtdatahash" xmlns:w16se="http://schemas.microsoft.com/office/word/2015/wordml/symex" xmlns:wpg="http://schemas.microsoft.com/office/word/2010/wordprocessingGroup" xmlns:wpi="http://schemas.microsoft.com/office/word/2010/wordprocessingInk" xmlns:wne="http://schemas.microsoft.com/office/word/2006/wordml" xmlns:wps="http://schemas.microsoft.com/office/word/2010/wordprocessingShape" mc:Ignorable="w14 w15 w16se w16cid w16 w16cex w16sdtdh wp14">
   <w:abstractNum w:abstractNumId="0" w15:restartNumberingAfterBreak="0">
+    <w:nsid w:val="006C6C27"/>
+    <w:multiLevelType w:val="hybridMultilevel"/>
+    <w:tmpl w:val="CEE8364A"/>
+    <w:lvl w:ilvl="0" w:tplc="57F847C8">
+      <w:start w:val="1"/>
+      <w:numFmt w:val="decimalZero"/>
+      <w:lvlText w:val="%1"/>
+      <w:lvlJc w:val="left"/>
+      <w:pPr>
+        <w:ind w:left="720" w:hanging="360"/>
+      </w:pPr>
+      <w:rPr>
+        <w:rFonts w:hint="default"/>
+        <w:b/>
+        <w:i w:val="0"/>
+        <w:color w:val="121316" w:themeColor="text2"/>
+      </w:rPr>
+    </w:lvl>
+    <w:lvl w:ilvl="1" w:tplc="08090019">
+      <w:start w:val="1"/>
+      <w:numFmt w:val="lowerLetter"/>
+      <w:lvlText w:val="%2."/>
+      <w:lvlJc w:val="left"/>
+      <w:pPr>
+        <w:ind w:left="1440" w:hanging="360"/>
+      </w:pPr>
+    </w:lvl>
+    <w:lvl w:ilvl="2" w:tplc="0809001B" w:tentative="1">
+      <w:start w:val="1"/>
+      <w:numFmt w:val="lowerRoman"/>
+      <w:lvlText w:val="%3."/>
+      <w:lvlJc w:val="right"/>
+      <w:pPr>
+        <w:ind w:left="2160" w:hanging="180"/>
+      </w:pPr>
+    </w:lvl>
+    <w:lvl w:ilvl="3" w:tplc="0809000F" w:tentative="1">
+      <w:start w:val="1"/>
+      <w:numFmt w:val="decimal"/>
+      <w:lvlText w:val="%4."/>
+      <w:lvlJc w:val="left"/>
+      <w:pPr>
+        <w:ind w:left="2880" w:hanging="360"/>
+      </w:pPr>
+    </w:lvl>
+    <w:lvl w:ilvl="4" w:tplc="08090019" w:tentative="1">
+      <w:start w:val="1"/>
+      <w:numFmt w:val="lowerLetter"/>
+      <w:lvlText w:val="%5."/>
+      <w:lvlJc w:val="left"/>
+      <w:pPr>
+        <w:ind w:left="3600" w:hanging="360"/>
+      </w:pPr>
+    </w:lvl>
+    <w:lvl w:ilvl="5" w:tplc="0809001B" w:tentative="1">
+      <w:start w:val="1"/>
+      <w:numFmt w:val="lowerRoman"/>
+      <w:lvlText w:val="%6."/>
+      <w:lvlJc w:val="right"/>
+      <w:pPr>
+        <w:ind w:left="4320" w:hanging="180"/>
+      </w:pPr>
+    </w:lvl>
+    <w:lvl w:ilvl="6" w:tplc="0809000F" w:tentative="1">
+      <w:start w:val="1"/>
+      <w:numFmt w:val="decimal"/>
+      <w:lvlText w:val="%7."/>
+      <w:lvlJc w:val="left"/>
+      <w:pPr>
+        <w:ind w:left="5040" w:hanging="360"/>
+      </w:pPr>
+    </w:lvl>
+    <w:lvl w:ilvl="7" w:tplc="08090019" w:tentative="1">
+      <w:start w:val="1"/>
+      <w:numFmt w:val="lowerLetter"/>
+      <w:lvlText w:val="%8."/>
+      <w:lvlJc w:val="left"/>
+      <w:pPr>
+        <w:ind w:left="5760" w:hanging="360"/>
+      </w:pPr>
+    </w:lvl>
+    <w:lvl w:ilvl="8" w:tplc="0809001B" w:tentative="1">
+      <w:start w:val="1"/>
+      <w:numFmt w:val="lowerRoman"/>
+      <w:lvlText w:val="%9."/>
+      <w:lvlJc w:val="right"/>
+      <w:pPr>
+        <w:ind w:left="6480" w:hanging="180"/>
+      </w:pPr>
+    </w:lvl>
+  </w:abstractNum>
+  <w:abstractNum w:abstractNumId="1" w15:restartNumberingAfterBreak="0">
     <w:nsid w:val="028677D2"/>
     <w:multiLevelType w:val="hybridMultilevel"/>
     <w:tmpl w:val="2954DA90"/>
@@ -21734,7 +21938,7 @@
       </w:pPr>
     </w:lvl>
   </w:abstractNum>
-  <w:abstractNum w:abstractNumId="1" w15:restartNumberingAfterBreak="0">
+  <w:abstractNum w:abstractNumId="2" w15:restartNumberingAfterBreak="0">
     <w:nsid w:val="02940A3A"/>
     <w:multiLevelType w:val="hybridMultilevel"/>
     <w:tmpl w:val="F602498A"/>
@@ -21848,7 +22052,7 @@
       </w:rPr>
     </w:lvl>
   </w:abstractNum>
-  <w:abstractNum w:abstractNumId="2" w15:restartNumberingAfterBreak="0">
+  <w:abstractNum w:abstractNumId="3" w15:restartNumberingAfterBreak="0">
     <w:nsid w:val="038826D0"/>
     <w:multiLevelType w:val="hybridMultilevel"/>
     <w:tmpl w:val="5308E596"/>
@@ -21940,7 +22144,7 @@
       </w:pPr>
     </w:lvl>
   </w:abstractNum>
-  <w:abstractNum w:abstractNumId="3" w15:restartNumberingAfterBreak="0">
+  <w:abstractNum w:abstractNumId="4" w15:restartNumberingAfterBreak="0">
     <w:nsid w:val="098F53D8"/>
     <w:multiLevelType w:val="hybridMultilevel"/>
     <w:tmpl w:val="BBCADE82"/>
@@ -22026,7 +22230,7 @@
       </w:pPr>
     </w:lvl>
   </w:abstractNum>
-  <w:abstractNum w:abstractNumId="4" w15:restartNumberingAfterBreak="0">
+  <w:abstractNum w:abstractNumId="5" w15:restartNumberingAfterBreak="0">
     <w:nsid w:val="163C23E0"/>
     <w:multiLevelType w:val="hybridMultilevel"/>
     <w:tmpl w:val="ECA62DF0"/>
@@ -22140,7 +22344,7 @@
       </w:rPr>
     </w:lvl>
   </w:abstractNum>
-  <w:abstractNum w:abstractNumId="5" w15:restartNumberingAfterBreak="0">
+  <w:abstractNum w:abstractNumId="6" w15:restartNumberingAfterBreak="0">
     <w:nsid w:val="255A1D76"/>
     <w:multiLevelType w:val="hybridMultilevel"/>
     <w:tmpl w:val="F148F3DA"/>
@@ -22226,7 +22430,7 @@
       </w:pPr>
     </w:lvl>
   </w:abstractNum>
-  <w:abstractNum w:abstractNumId="6" w15:restartNumberingAfterBreak="0">
+  <w:abstractNum w:abstractNumId="7" w15:restartNumberingAfterBreak="0">
     <w:nsid w:val="25CE09FC"/>
     <w:multiLevelType w:val="hybridMultilevel"/>
     <w:tmpl w:val="507E6B60"/>
@@ -22312,7 +22516,7 @@
       </w:pPr>
     </w:lvl>
   </w:abstractNum>
-  <w:abstractNum w:abstractNumId="7" w15:restartNumberingAfterBreak="0">
+  <w:abstractNum w:abstractNumId="8" w15:restartNumberingAfterBreak="0">
     <w:nsid w:val="2CD5257E"/>
     <w:multiLevelType w:val="hybridMultilevel"/>
     <w:tmpl w:val="85B85D1C"/>
@@ -22401,7 +22605,7 @@
       </w:pPr>
     </w:lvl>
   </w:abstractNum>
-  <w:abstractNum w:abstractNumId="8" w15:restartNumberingAfterBreak="0">
+  <w:abstractNum w:abstractNumId="9" w15:restartNumberingAfterBreak="0">
     <w:nsid w:val="34CF1EC5"/>
     <w:multiLevelType w:val="hybridMultilevel"/>
     <w:tmpl w:val="37785D10"/>
@@ -22487,7 +22691,7 @@
       </w:pPr>
     </w:lvl>
   </w:abstractNum>
-  <w:abstractNum w:abstractNumId="9" w15:restartNumberingAfterBreak="0">
+  <w:abstractNum w:abstractNumId="10" w15:restartNumberingAfterBreak="0">
     <w:nsid w:val="34FD121F"/>
     <w:multiLevelType w:val="hybridMultilevel"/>
     <w:tmpl w:val="D8747200"/>
@@ -22579,7 +22783,7 @@
       </w:pPr>
     </w:lvl>
   </w:abstractNum>
-  <w:abstractNum w:abstractNumId="10" w15:restartNumberingAfterBreak="0">
+  <w:abstractNum w:abstractNumId="11" w15:restartNumberingAfterBreak="0">
     <w:nsid w:val="58707EF2"/>
     <w:multiLevelType w:val="hybridMultilevel"/>
     <w:tmpl w:val="967EF55C"/>
@@ -22671,7 +22875,7 @@
       </w:pPr>
     </w:lvl>
   </w:abstractNum>
-  <w:abstractNum w:abstractNumId="11" w15:restartNumberingAfterBreak="0">
+  <w:abstractNum w:abstractNumId="12" w15:restartNumberingAfterBreak="0">
     <w:nsid w:val="601373B6"/>
     <w:multiLevelType w:val="hybridMultilevel"/>
     <w:tmpl w:val="C15434BA"/>
@@ -22760,7 +22964,7 @@
       </w:pPr>
     </w:lvl>
   </w:abstractNum>
-  <w:abstractNum w:abstractNumId="12" w15:restartNumberingAfterBreak="0">
+  <w:abstractNum w:abstractNumId="13" w15:restartNumberingAfterBreak="0">
     <w:nsid w:val="64294430"/>
     <w:multiLevelType w:val="hybridMultilevel"/>
     <w:tmpl w:val="499A2D8A"/>
@@ -22852,7 +23056,7 @@
       </w:pPr>
     </w:lvl>
   </w:abstractNum>
-  <w:abstractNum w:abstractNumId="13" w15:restartNumberingAfterBreak="0">
+  <w:abstractNum w:abstractNumId="14" w15:restartNumberingAfterBreak="0">
     <w:nsid w:val="6D965B95"/>
     <w:multiLevelType w:val="hybridMultilevel"/>
     <w:tmpl w:val="21984562"/>
@@ -22942,45 +23146,48 @@
     </w:lvl>
   </w:abstractNum>
   <w:num w:numId="1" w16cid:durableId="2126847548">
+    <w:abstractNumId w:val="5"/>
+  </w:num>
+  <w:num w:numId="2" w16cid:durableId="1395810728">
+    <w:abstractNumId w:val="6"/>
+  </w:num>
+  <w:num w:numId="3" w16cid:durableId="60295303">
+    <w:abstractNumId w:val="8"/>
+  </w:num>
+  <w:num w:numId="4" w16cid:durableId="1230962797">
+    <w:abstractNumId w:val="2"/>
+  </w:num>
+  <w:num w:numId="5" w16cid:durableId="1770346298">
     <w:abstractNumId w:val="4"/>
   </w:num>
-  <w:num w:numId="2" w16cid:durableId="1395810728">
-    <w:abstractNumId w:val="5"/>
+  <w:num w:numId="6" w16cid:durableId="898321476">
+    <w:abstractNumId w:val="14"/>
   </w:num>
-  <w:num w:numId="3" w16cid:durableId="60295303">
+  <w:num w:numId="7" w16cid:durableId="1896306938">
     <w:abstractNumId w:val="7"/>
   </w:num>
-  <w:num w:numId="4" w16cid:durableId="1230962797">
+  <w:num w:numId="8" w16cid:durableId="1919054956">
+    <w:abstractNumId w:val="9"/>
+  </w:num>
+  <w:num w:numId="9" w16cid:durableId="1187478064">
+    <w:abstractNumId w:val="12"/>
+  </w:num>
+  <w:num w:numId="10" w16cid:durableId="538247466">
+    <w:abstractNumId w:val="13"/>
+  </w:num>
+  <w:num w:numId="11" w16cid:durableId="736824659">
+    <w:abstractNumId w:val="11"/>
+  </w:num>
+  <w:num w:numId="12" w16cid:durableId="970749669">
+    <w:abstractNumId w:val="3"/>
+  </w:num>
+  <w:num w:numId="13" w16cid:durableId="738944858">
+    <w:abstractNumId w:val="10"/>
+  </w:num>
+  <w:num w:numId="14" w16cid:durableId="1400324737">
     <w:abstractNumId w:val="1"/>
   </w:num>
-  <w:num w:numId="5" w16cid:durableId="1770346298">
-    <w:abstractNumId w:val="3"/>
-  </w:num>
-  <w:num w:numId="6" w16cid:durableId="898321476">
-    <w:abstractNumId w:val="13"/>
-  </w:num>
-  <w:num w:numId="7" w16cid:durableId="1896306938">
-    <w:abstractNumId w:val="6"/>
-  </w:num>
-  <w:num w:numId="8" w16cid:durableId="1919054956">
-    <w:abstractNumId w:val="8"/>
-  </w:num>
-  <w:num w:numId="9" w16cid:durableId="1187478064">
-    <w:abstractNumId w:val="11"/>
-  </w:num>
-  <w:num w:numId="10" w16cid:durableId="538247466">
-    <w:abstractNumId w:val="12"/>
-  </w:num>
-  <w:num w:numId="11" w16cid:durableId="736824659">
-    <w:abstractNumId w:val="10"/>
-  </w:num>
-  <w:num w:numId="12" w16cid:durableId="970749669">
-    <w:abstractNumId w:val="2"/>
-  </w:num>
-  <w:num w:numId="13" w16cid:durableId="738944858">
-    <w:abstractNumId w:val="9"/>
-  </w:num>
-  <w:num w:numId="14" w16cid:durableId="1400324737">
+  <w:num w:numId="15" w16cid:durableId="2095129605">
     <w:abstractNumId w:val="0"/>
   </w:num>
 </w:numbering>

</xml_diff>